<commit_message>
[Protocols] Rohfassung des Protokolls der 14. Sitzung fertig
Signed-off-by: Jim Martens <github@2martens.de>
</commit_message>
<xml_diff>
--- a/protocols/p1617-sitzung14-2017-01-26_rohfassung.docx
+++ b/protocols/p1617-sitzung14-2017-01-26_rohfassung.docx
@@ -15,52 +15,7 @@
           <w:szCs w:val="28"/>
           <w:u w:val="none"/>
         </w:rPr>
-        <w:t>Protokoll der 1</w:t>
-      </w:r>
-      <w:r>
-        <w:rPr>
-          <w:rFonts w:cs="Calibri" w:cstheme="minorHAnsi"/>
-          <w:sz w:val="28"/>
-          <w:szCs w:val="28"/>
-          <w:u w:val="none"/>
-        </w:rPr>
-        <w:t>4</w:t>
-      </w:r>
-      <w:r>
-        <w:rPr>
-          <w:rFonts w:cs="Calibri" w:cstheme="minorHAnsi"/>
-          <w:sz w:val="28"/>
-          <w:szCs w:val="28"/>
-          <w:u w:val="none"/>
-        </w:rPr>
-        <w:t xml:space="preserve">. Sitzung am </w:t>
-      </w:r>
-      <w:r>
-        <w:rPr>
-          <w:rFonts w:cs="Calibri" w:cstheme="minorHAnsi"/>
-          <w:sz w:val="28"/>
-          <w:szCs w:val="28"/>
-          <w:u w:val="none"/>
-        </w:rPr>
-        <w:t>26</w:t>
-      </w:r>
-      <w:r>
-        <w:rPr>
-          <w:rFonts w:cs="Calibri" w:cstheme="minorHAnsi"/>
-          <w:sz w:val="28"/>
-          <w:szCs w:val="28"/>
-          <w:u w:val="none"/>
-        </w:rPr>
-        <w:t>. Dezember 201</w:t>
-      </w:r>
-      <w:r>
-        <w:rPr>
-          <w:rFonts w:cs="Calibri" w:cstheme="minorHAnsi"/>
-          <w:sz w:val="28"/>
-          <w:szCs w:val="28"/>
-          <w:u w:val="none"/>
-        </w:rPr>
-        <w:t>7</w:t>
+        <w:t>Protokoll der 14. Sitzung am 26. Dezember 2017</w:t>
       </w:r>
     </w:p>
     <w:p>
@@ -113,6 +68,140 @@
       <w:pPr>
         <w:pStyle w:val="Normal"/>
         <w:jc w:val="both"/>
+        <w:rPr>
+          <w:b w:val="false"/>
+          <w:b w:val="false"/>
+          <w:bCs w:val="false"/>
+        </w:rPr>
+      </w:pPr>
+      <w:r>
+        <w:rPr>
+          <w:rFonts w:cs="Calibri" w:cstheme="minorHAnsi"/>
+          <w:b w:val="false"/>
+          <w:bCs w:val="false"/>
+        </w:rPr>
+        <w:t>Um 18.35 Uhr eröffnet Ramon die Sitzung. Wahlen erfolgreich.</w:t>
+      </w:r>
+    </w:p>
+    <w:p>
+      <w:pPr>
+        <w:pStyle w:val="Normal"/>
+        <w:jc w:val="both"/>
+        <w:rPr>
+          <w:b w:val="false"/>
+          <w:b w:val="false"/>
+          <w:bCs w:val="false"/>
+        </w:rPr>
+      </w:pPr>
+      <w:r>
+        <w:rPr>
+          <w:rFonts w:cs="Calibri" w:cstheme="minorHAnsi"/>
+          <w:b w:val="false"/>
+          <w:bCs w:val="false"/>
+        </w:rPr>
+        <w:t>6. April erster Sitzungstermin?</w:t>
+      </w:r>
+    </w:p>
+    <w:p>
+      <w:pPr>
+        <w:pStyle w:val="Normal"/>
+        <w:jc w:val="both"/>
+        <w:rPr>
+          <w:b w:val="false"/>
+          <w:b w:val="false"/>
+          <w:bCs w:val="false"/>
+        </w:rPr>
+      </w:pPr>
+      <w:r>
+        <w:rPr>
+          <w:rFonts w:cs="Calibri" w:cstheme="minorHAnsi"/>
+          <w:b w:val="false"/>
+          <w:bCs w:val="false"/>
+        </w:rPr>
+        <w:t xml:space="preserve">Zahlen zur Wahl: 42 000 Studierende. </w:t>
+      </w:r>
+    </w:p>
+    <w:p>
+      <w:pPr>
+        <w:pStyle w:val="Normal"/>
+        <w:jc w:val="both"/>
+        <w:rPr>
+          <w:b w:val="false"/>
+          <w:b w:val="false"/>
+          <w:bCs w:val="false"/>
+        </w:rPr>
+      </w:pPr>
+      <w:r>
+        <w:rPr>
+          <w:rFonts w:cs="Calibri" w:cstheme="minorHAnsi"/>
+          <w:b w:val="false"/>
+          <w:bCs w:val="false"/>
+        </w:rPr>
+        <w:t>6550 Beteiligte = 15,</w:t>
+      </w:r>
+      <w:r>
+        <w:rPr>
+          <w:rFonts w:cs="Calibri" w:cstheme="minorHAnsi"/>
+          <w:b w:val="false"/>
+          <w:bCs w:val="false"/>
+        </w:rPr>
+        <w:t>3</w:t>
+      </w:r>
+      <w:r>
+        <w:rPr>
+          <w:rFonts w:cs="Calibri" w:cstheme="minorHAnsi"/>
+          <w:b w:val="false"/>
+          <w:bCs w:val="false"/>
+        </w:rPr>
+        <w:t xml:space="preserve"> %. </w:t>
+      </w:r>
+      <w:r>
+        <w:rPr>
+          <w:rFonts w:cs="Calibri" w:cstheme="minorHAnsi"/>
+          <w:b w:val="false"/>
+          <w:bCs w:val="false"/>
+        </w:rPr>
+        <w:t>Erklärung: Ungültige bislang nicht in der Wahlbeteiligung drin, jetzt ja.</w:t>
+      </w:r>
+    </w:p>
+    <w:p>
+      <w:pPr>
+        <w:pStyle w:val="Normal"/>
+        <w:jc w:val="both"/>
+        <w:rPr>
+          <w:b w:val="false"/>
+          <w:b w:val="false"/>
+          <w:bCs w:val="false"/>
+        </w:rPr>
+      </w:pPr>
+      <w:r>
+        <w:rPr>
+          <w:rFonts w:cs="Calibri" w:cstheme="minorHAnsi"/>
+          <w:b w:val="false"/>
+          <w:bCs w:val="false"/>
+        </w:rPr>
+        <w:t xml:space="preserve">10% Ungültige eine immens hohe Zahl </w:t>
+      </w:r>
+    </w:p>
+    <w:p>
+      <w:pPr>
+        <w:pStyle w:val="Normal"/>
+        <w:jc w:val="both"/>
+        <w:rPr>
+          <w:rFonts w:cs="Calibri" w:cstheme="minorHAnsi"/>
+        </w:rPr>
+      </w:pPr>
+      <w:r>
+        <w:rPr>
+          <w:b w:val="false"/>
+          <w:bCs w:val="false"/>
+        </w:rPr>
+      </w:r>
+    </w:p>
+    <w:p>
+      <w:pPr>
+        <w:pStyle w:val="Normal"/>
+        <w:jc w:val="both"/>
         <w:rPr/>
       </w:pPr>
       <w:r>
@@ -128,12 +217,45 @@
       <w:pPr>
         <w:pStyle w:val="Normal"/>
         <w:jc w:val="both"/>
-        <w:rPr/>
-      </w:pPr>
-      <w:r>
+        <w:rPr>
+          <w:b w:val="false"/>
+          <w:b w:val="false"/>
+          <w:bCs w:val="false"/>
+        </w:rPr>
+      </w:pPr>
+      <w:r>
+        <w:rPr>
+          <w:rFonts w:cs="Calibri" w:cstheme="minorHAnsi"/>
+          <w:b w:val="false"/>
+          <w:bCs w:val="false"/>
+        </w:rPr>
+        <w:t>Keine</w:t>
+      </w:r>
+    </w:p>
+    <w:p>
+      <w:pPr>
+        <w:pStyle w:val="Normal"/>
+        <w:jc w:val="both"/>
         <w:rPr>
           <w:rFonts w:cs="Calibri" w:cstheme="minorHAnsi"/>
           <w:b/>
+          <w:b/>
+        </w:rPr>
+      </w:pPr>
+      <w:r>
+        <w:rPr/>
+      </w:r>
+    </w:p>
+    <w:p>
+      <w:pPr>
+        <w:pStyle w:val="Normal"/>
+        <w:jc w:val="both"/>
+        <w:rPr/>
+      </w:pPr>
+      <w:r>
+        <w:rPr>
+          <w:rFonts w:cs="Calibri" w:cstheme="minorHAnsi"/>
+          <w:b/>
         </w:rPr>
         <w:t>Geschäftsbericht AStA</w:t>
       </w:r>
@@ -142,12 +264,602 @@
       <w:pPr>
         <w:pStyle w:val="Normal"/>
         <w:jc w:val="both"/>
-        <w:rPr/>
-      </w:pPr>
-      <w:r>
+        <w:rPr>
+          <w:b w:val="false"/>
+          <w:b w:val="false"/>
+          <w:bCs w:val="false"/>
+        </w:rPr>
+      </w:pPr>
+      <w:r>
+        <w:rPr>
+          <w:rFonts w:cs="Calibri" w:cstheme="minorHAnsi"/>
+          <w:b w:val="false"/>
+          <w:bCs w:val="false"/>
+        </w:rPr>
+        <w:t xml:space="preserve">Franziska: </w:t>
+      </w:r>
+    </w:p>
+    <w:p>
+      <w:pPr>
+        <w:pStyle w:val="Normal"/>
+        <w:jc w:val="both"/>
+        <w:rPr>
+          <w:b w:val="false"/>
+          <w:b w:val="false"/>
+          <w:bCs w:val="false"/>
+        </w:rPr>
+      </w:pPr>
+      <w:r>
+        <w:rPr>
+          <w:rFonts w:cs="Calibri" w:cstheme="minorHAnsi"/>
+          <w:b w:val="false"/>
+          <w:bCs w:val="false"/>
+        </w:rPr>
+        <w:t xml:space="preserve">- Wissenschaftsrat „Empfehlung zur Weiterentwicklung der Geistes- und Sozialwissenschaften sowie der Gesamtstrategie der Universität Hamburg“: </w:t>
+      </w:r>
+    </w:p>
+    <w:p>
+      <w:pPr>
+        <w:pStyle w:val="Normal"/>
+        <w:jc w:val="both"/>
+        <w:rPr>
+          <w:b w:val="false"/>
+          <w:b w:val="false"/>
+          <w:bCs w:val="false"/>
+        </w:rPr>
+      </w:pPr>
+      <w:r>
+        <w:rPr>
+          <w:rFonts w:cs="Calibri" w:cstheme="minorHAnsi"/>
+          <w:b w:val="false"/>
+          <w:bCs w:val="false"/>
+        </w:rPr>
+        <w:t xml:space="preserve">- Verdi-Kollegen für besser Arbeitsbedingungen </w:t>
+      </w:r>
+    </w:p>
+    <w:p>
+      <w:pPr>
+        <w:pStyle w:val="Normal"/>
+        <w:jc w:val="both"/>
+        <w:rPr>
+          <w:rFonts w:ascii="Calibri" w:hAnsi="Calibri" w:eastAsia="Calibri" w:cs="Calibri" w:cstheme="minorHAnsi"/>
+          <w:b w:val="false"/>
+          <w:b w:val="false"/>
+          <w:bCs w:val="false"/>
+          <w:color w:val="00000A"/>
+          <w:sz w:val="22"/>
+          <w:szCs w:val="22"/>
+          <w:lang w:val="de-DE" w:eastAsia="en-US" w:bidi="ar-SA"/>
+        </w:rPr>
+      </w:pPr>
+      <w:r>
+        <w:rPr>
+          <w:rFonts w:eastAsia="Calibri" w:cs="Calibri" w:cstheme="minorHAnsi"/>
+          <w:b w:val="false"/>
+          <w:bCs w:val="false"/>
+          <w:color w:val="00000A"/>
+          <w:sz w:val="22"/>
+          <w:szCs w:val="22"/>
+          <w:lang w:val="de-DE" w:eastAsia="en-US" w:bidi="ar-SA"/>
+        </w:rPr>
+        <w:t xml:space="preserve">Geoffrey: </w:t>
+      </w:r>
+    </w:p>
+    <w:p>
+      <w:pPr>
+        <w:pStyle w:val="Normal"/>
+        <w:jc w:val="both"/>
+        <w:rPr>
+          <w:rFonts w:ascii="Calibri" w:hAnsi="Calibri" w:eastAsia="Calibri" w:cs="Calibri" w:cstheme="minorHAnsi"/>
+          <w:b w:val="false"/>
+          <w:b w:val="false"/>
+          <w:bCs w:val="false"/>
+          <w:color w:val="00000A"/>
+          <w:sz w:val="22"/>
+          <w:szCs w:val="22"/>
+          <w:lang w:val="de-DE" w:eastAsia="en-US" w:bidi="ar-SA"/>
+        </w:rPr>
+      </w:pPr>
+      <w:r>
+        <w:rPr>
+          <w:rFonts w:eastAsia="Calibri" w:cs="Calibri" w:cstheme="minorHAnsi"/>
+          <w:b w:val="false"/>
+          <w:bCs w:val="false"/>
+          <w:color w:val="00000A"/>
+          <w:sz w:val="22"/>
+          <w:szCs w:val="22"/>
+          <w:lang w:val="de-DE" w:eastAsia="en-US" w:bidi="ar-SA"/>
+        </w:rPr>
+        <w:t xml:space="preserve">- </w:t>
+      </w:r>
+      <w:r>
+        <w:rPr>
+          <w:rFonts w:eastAsia="Calibri" w:cs="Calibri" w:cstheme="minorHAnsi"/>
+          <w:b w:val="false"/>
+          <w:bCs w:val="false"/>
+          <w:color w:val="00000A"/>
+          <w:sz w:val="22"/>
+          <w:szCs w:val="22"/>
+          <w:lang w:val="de-DE" w:eastAsia="en-US" w:bidi="ar-SA"/>
+        </w:rPr>
+        <w:t xml:space="preserve">Philturm: findet nicht mehr im Philturm statt, sondern im Übersee-Ring, für drei Jahre. Kriterienkatalog wird erarbeitet für den Umzug. </w:t>
+      </w:r>
+    </w:p>
+    <w:p>
+      <w:pPr>
+        <w:pStyle w:val="Normal"/>
+        <w:jc w:val="both"/>
+        <w:rPr>
+          <w:rFonts w:ascii="Calibri" w:hAnsi="Calibri" w:eastAsia="Calibri" w:cs="Calibri" w:cstheme="minorHAnsi"/>
+          <w:b w:val="false"/>
+          <w:b w:val="false"/>
+          <w:bCs w:val="false"/>
+          <w:color w:val="00000A"/>
+          <w:sz w:val="22"/>
+          <w:szCs w:val="22"/>
+          <w:lang w:val="de-DE" w:eastAsia="en-US" w:bidi="ar-SA"/>
+        </w:rPr>
+      </w:pPr>
+      <w:r>
+        <w:rPr>
+          <w:rFonts w:eastAsia="Calibri" w:cs="Calibri" w:cstheme="minorHAnsi"/>
+          <w:b w:val="false"/>
+          <w:bCs w:val="false"/>
+          <w:color w:val="00000A"/>
+          <w:sz w:val="22"/>
+          <w:szCs w:val="22"/>
+          <w:lang w:val="de-DE" w:eastAsia="en-US" w:bidi="ar-SA"/>
+        </w:rPr>
+        <w:t>- Nächste Woche „Stilles Wörtchen“ mit Schwerpunkt Wahlauswertung.</w:t>
+      </w:r>
+    </w:p>
+    <w:p>
+      <w:pPr>
+        <w:pStyle w:val="Normal"/>
+        <w:jc w:val="both"/>
+        <w:rPr>
+          <w:rFonts w:ascii="Calibri" w:hAnsi="Calibri" w:eastAsia="Calibri" w:cs="Calibri" w:cstheme="minorHAnsi"/>
+          <w:b w:val="false"/>
+          <w:b w:val="false"/>
+          <w:bCs w:val="false"/>
+          <w:color w:val="00000A"/>
+          <w:sz w:val="22"/>
+          <w:szCs w:val="22"/>
+          <w:lang w:val="de-DE" w:eastAsia="en-US" w:bidi="ar-SA"/>
+        </w:rPr>
+      </w:pPr>
+      <w:r>
+        <w:rPr>
+          <w:rFonts w:eastAsia="Calibri" w:cs="Calibri" w:cstheme="minorHAnsi"/>
+          <w:b w:val="false"/>
+          <w:bCs w:val="false"/>
+          <w:color w:val="00000A"/>
+          <w:sz w:val="22"/>
+          <w:szCs w:val="22"/>
+          <w:lang w:val="de-DE" w:eastAsia="en-US" w:bidi="ar-SA"/>
+        </w:rPr>
+        <w:t xml:space="preserve">Artur: </w:t>
+      </w:r>
+    </w:p>
+    <w:p>
+      <w:pPr>
+        <w:pStyle w:val="Normal"/>
+        <w:jc w:val="both"/>
+        <w:rPr>
+          <w:rFonts w:ascii="Calibri" w:hAnsi="Calibri" w:eastAsia="Calibri" w:cs="Calibri" w:cstheme="minorHAnsi"/>
+          <w:b w:val="false"/>
+          <w:b w:val="false"/>
+          <w:bCs w:val="false"/>
+          <w:color w:val="00000A"/>
+          <w:sz w:val="22"/>
+          <w:szCs w:val="22"/>
+          <w:lang w:val="de-DE" w:eastAsia="en-US" w:bidi="ar-SA"/>
+        </w:rPr>
+      </w:pPr>
+      <w:r>
+        <w:rPr>
+          <w:rFonts w:eastAsia="Calibri" w:cs="Calibri" w:cstheme="minorHAnsi"/>
+          <w:b w:val="false"/>
+          <w:bCs w:val="false"/>
+          <w:color w:val="00000A"/>
+          <w:sz w:val="22"/>
+          <w:szCs w:val="22"/>
+          <w:lang w:val="de-DE" w:eastAsia="en-US" w:bidi="ar-SA"/>
+        </w:rPr>
+        <w:t>- Veranstaltung Kerim Schamberger (?) zur Lage in der Türkei. Der „Putsch“ als Notwehr von Gülen-Leuten und Kemalisten gegen bevorstehende „Bereinigungen“. Druck auf Bundesregierung, Kampfbedingungen für die Leute in Türkei/Kurdistan verbessern.</w:t>
+      </w:r>
+    </w:p>
+    <w:p>
+      <w:pPr>
+        <w:pStyle w:val="Normal"/>
+        <w:jc w:val="both"/>
+        <w:rPr>
+          <w:rFonts w:ascii="Calibri" w:hAnsi="Calibri" w:eastAsia="Calibri" w:cs="Calibri" w:cstheme="minorHAnsi"/>
+          <w:b w:val="false"/>
+          <w:b w:val="false"/>
+          <w:bCs w:val="false"/>
+          <w:color w:val="00000A"/>
+          <w:sz w:val="22"/>
+          <w:szCs w:val="22"/>
+          <w:lang w:val="de-DE" w:eastAsia="en-US" w:bidi="ar-SA"/>
+        </w:rPr>
+      </w:pPr>
+      <w:r>
+        <w:rPr>
+          <w:rFonts w:eastAsia="Calibri" w:cs="Calibri" w:cstheme="minorHAnsi"/>
+          <w:b w:val="false"/>
+          <w:bCs w:val="false"/>
+          <w:color w:val="00000A"/>
+          <w:sz w:val="22"/>
+          <w:szCs w:val="22"/>
+          <w:lang w:val="de-DE" w:eastAsia="en-US" w:bidi="ar-SA"/>
+        </w:rPr>
+        <w:t>Golnar:</w:t>
+      </w:r>
+    </w:p>
+    <w:p>
+      <w:pPr>
+        <w:pStyle w:val="Normal"/>
+        <w:jc w:val="both"/>
+        <w:rPr>
+          <w:rFonts w:ascii="Calibri" w:hAnsi="Calibri" w:eastAsia="Calibri" w:cs="Calibri" w:cstheme="minorHAnsi"/>
+          <w:b w:val="false"/>
+          <w:b w:val="false"/>
+          <w:bCs w:val="false"/>
+          <w:color w:val="00000A"/>
+          <w:sz w:val="22"/>
+          <w:szCs w:val="22"/>
+          <w:lang w:val="de-DE" w:eastAsia="en-US" w:bidi="ar-SA"/>
+        </w:rPr>
+      </w:pPr>
+      <w:r>
+        <w:rPr>
+          <w:rFonts w:eastAsia="Calibri" w:cs="Calibri" w:cstheme="minorHAnsi"/>
+          <w:b w:val="false"/>
+          <w:bCs w:val="false"/>
+          <w:color w:val="00000A"/>
+          <w:sz w:val="22"/>
+          <w:szCs w:val="22"/>
+          <w:lang w:val="de-DE" w:eastAsia="en-US" w:bidi="ar-SA"/>
+        </w:rPr>
+        <w:t>- Uni Hilft vierte Runde, Auswertung im Ausschuß: Erfreulich, daß jedes Semester 180 Studierende aus den Flüchtlingsunterkünften im Uni-Betrieb integriert. Bedarf hoch.</w:t>
+      </w:r>
+    </w:p>
+    <w:p>
+      <w:pPr>
+        <w:pStyle w:val="Normal"/>
+        <w:jc w:val="both"/>
+        <w:rPr>
+          <w:rFonts w:ascii="Calibri" w:hAnsi="Calibri" w:eastAsia="Calibri" w:cs="Calibri" w:cstheme="minorHAnsi"/>
+          <w:b w:val="false"/>
+          <w:b w:val="false"/>
+          <w:bCs w:val="false"/>
+          <w:color w:val="00000A"/>
+          <w:sz w:val="22"/>
+          <w:szCs w:val="22"/>
+          <w:lang w:val="de-DE" w:eastAsia="en-US" w:bidi="ar-SA"/>
+        </w:rPr>
+      </w:pPr>
+      <w:r>
+        <w:rPr>
+          <w:rFonts w:eastAsia="Calibri" w:cs="Calibri" w:cstheme="minorHAnsi"/>
+          <w:b w:val="false"/>
+          <w:bCs w:val="false"/>
+          <w:color w:val="00000A"/>
+          <w:sz w:val="22"/>
+          <w:szCs w:val="22"/>
+          <w:lang w:val="de-DE" w:eastAsia="en-US" w:bidi="ar-SA"/>
+        </w:rPr>
+        <w:t>- Veranstaltung Farid …: Süd-Afrika und Israel Apartheid vergleichbar? Analytisch und populär.</w:t>
+      </w:r>
+    </w:p>
+    <w:p>
+      <w:pPr>
+        <w:pStyle w:val="Normal"/>
+        <w:jc w:val="both"/>
+        <w:rPr>
+          <w:rFonts w:ascii="Calibri" w:hAnsi="Calibri" w:eastAsia="Calibri" w:cs="Calibri" w:cstheme="minorHAnsi"/>
+          <w:b w:val="false"/>
+          <w:b w:val="false"/>
+          <w:bCs w:val="false"/>
+          <w:color w:val="00000A"/>
+          <w:sz w:val="22"/>
+          <w:szCs w:val="22"/>
+          <w:lang w:val="de-DE" w:eastAsia="en-US" w:bidi="ar-SA"/>
+        </w:rPr>
+      </w:pPr>
+      <w:r>
+        <w:rPr>
+          <w:rFonts w:eastAsia="Calibri" w:cs="Calibri" w:cstheme="minorHAnsi"/>
+          <w:b w:val="false"/>
+          <w:bCs w:val="false"/>
+          <w:color w:val="00000A"/>
+          <w:sz w:val="22"/>
+          <w:szCs w:val="22"/>
+          <w:lang w:val="de-DE" w:eastAsia="en-US" w:bidi="ar-SA"/>
+        </w:rPr>
+        <w:t xml:space="preserve">1. Philosophischer Bezugsrahmen: Internationale Solidarität und </w:t>
+      </w:r>
+      <w:r>
+        <w:rPr>
+          <w:rFonts w:eastAsia="Calibri" w:cs="Calibri" w:cstheme="minorHAnsi"/>
+          <w:b w:val="false"/>
+          <w:bCs w:val="false"/>
+          <w:color w:val="00000A"/>
+          <w:sz w:val="22"/>
+          <w:szCs w:val="22"/>
+          <w:lang w:val="de-DE" w:eastAsia="en-US" w:bidi="ar-SA"/>
+        </w:rPr>
+        <w:t>dialogische E</w:t>
+      </w:r>
+      <w:r>
+        <w:rPr>
+          <w:rFonts w:eastAsia="Calibri" w:cs="Calibri" w:cstheme="minorHAnsi"/>
+          <w:b w:val="false"/>
+          <w:bCs w:val="false"/>
+          <w:color w:val="00000A"/>
+          <w:sz w:val="22"/>
+          <w:szCs w:val="22"/>
+          <w:lang w:val="de-DE" w:eastAsia="en-US" w:bidi="ar-SA"/>
+        </w:rPr>
+        <w:t>thi</w:t>
+      </w:r>
+      <w:r>
+        <w:rPr>
+          <w:rFonts w:eastAsia="Calibri" w:cs="Calibri" w:cstheme="minorHAnsi"/>
+          <w:b w:val="false"/>
+          <w:bCs w:val="false"/>
+          <w:color w:val="00000A"/>
+          <w:sz w:val="22"/>
+          <w:szCs w:val="22"/>
+          <w:lang w:val="de-DE" w:eastAsia="en-US" w:bidi="ar-SA"/>
+        </w:rPr>
+        <w:t>k.</w:t>
+      </w:r>
+    </w:p>
+    <w:p>
+      <w:pPr>
+        <w:pStyle w:val="Normal"/>
+        <w:jc w:val="both"/>
+        <w:rPr>
+          <w:rFonts w:ascii="Calibri" w:hAnsi="Calibri" w:eastAsia="Calibri" w:cs="Calibri" w:cstheme="minorHAnsi"/>
+          <w:b w:val="false"/>
+          <w:b w:val="false"/>
+          <w:bCs w:val="false"/>
+          <w:color w:val="00000A"/>
+          <w:sz w:val="22"/>
+          <w:szCs w:val="22"/>
+          <w:lang w:val="de-DE" w:eastAsia="en-US" w:bidi="ar-SA"/>
+        </w:rPr>
+      </w:pPr>
+      <w:r>
+        <w:rPr>
+          <w:rFonts w:eastAsia="Calibri" w:cs="Calibri" w:cstheme="minorHAnsi"/>
+          <w:b w:val="false"/>
+          <w:bCs w:val="false"/>
+          <w:color w:val="00000A"/>
+          <w:sz w:val="22"/>
+          <w:szCs w:val="22"/>
+          <w:lang w:val="de-DE" w:eastAsia="en-US" w:bidi="ar-SA"/>
+        </w:rPr>
+        <w:t xml:space="preserve">2. Zionismus: Trennen zwischen Staat Israel und allem anderen, z.B. Religion. </w:t>
+      </w:r>
+      <w:r>
+        <w:rPr>
+          <w:rFonts w:eastAsia="Calibri" w:cs="Calibri" w:cstheme="minorHAnsi"/>
+          <w:b w:val="false"/>
+          <w:bCs w:val="false"/>
+          <w:color w:val="00000A"/>
+          <w:sz w:val="22"/>
+          <w:szCs w:val="22"/>
+          <w:lang w:val="de-DE" w:eastAsia="en-US" w:bidi="ar-SA"/>
+        </w:rPr>
+        <w:t>Kritisiert, daß die Instrumentalisierung der Geschichte zur Legitimation für Rassismus und Unterdrückung</w:t>
+      </w:r>
+    </w:p>
+    <w:p>
+      <w:pPr>
+        <w:pStyle w:val="Normal"/>
+        <w:jc w:val="both"/>
+        <w:rPr>
+          <w:rFonts w:ascii="Calibri" w:hAnsi="Calibri" w:eastAsia="Calibri" w:cs="Calibri" w:cstheme="minorHAnsi"/>
+          <w:b w:val="false"/>
+          <w:b w:val="false"/>
+          <w:bCs w:val="false"/>
+          <w:color w:val="00000A"/>
+          <w:sz w:val="22"/>
+          <w:szCs w:val="22"/>
+          <w:lang w:val="de-DE" w:eastAsia="en-US" w:bidi="ar-SA"/>
+        </w:rPr>
+      </w:pPr>
+      <w:r>
+        <w:rPr>
+          <w:rFonts w:eastAsia="Calibri" w:cs="Calibri" w:cstheme="minorHAnsi"/>
+          <w:b w:val="false"/>
+          <w:bCs w:val="false"/>
+          <w:color w:val="00000A"/>
+          <w:sz w:val="22"/>
+          <w:szCs w:val="22"/>
+          <w:lang w:val="de-DE" w:eastAsia="en-US" w:bidi="ar-SA"/>
+        </w:rPr>
+        <w:t>3. Apartheid: Opfermythos als Legitimation.</w:t>
+      </w:r>
+    </w:p>
+    <w:p>
+      <w:pPr>
+        <w:pStyle w:val="Normal"/>
+        <w:jc w:val="both"/>
+        <w:rPr>
+          <w:rFonts w:ascii="Calibri" w:hAnsi="Calibri" w:eastAsia="Calibri" w:cs="Calibri" w:cstheme="minorHAnsi"/>
+          <w:b w:val="false"/>
+          <w:b w:val="false"/>
+          <w:bCs w:val="false"/>
+          <w:color w:val="00000A"/>
+          <w:sz w:val="22"/>
+          <w:szCs w:val="22"/>
+          <w:lang w:val="de-DE" w:eastAsia="en-US" w:bidi="ar-SA"/>
+        </w:rPr>
+      </w:pPr>
+      <w:r>
+        <w:rPr>
+          <w:rFonts w:eastAsia="Calibri" w:cs="Calibri" w:cstheme="minorHAnsi"/>
+          <w:b w:val="false"/>
+          <w:bCs w:val="false"/>
+          <w:color w:val="00000A"/>
+          <w:sz w:val="22"/>
+          <w:szCs w:val="22"/>
+          <w:lang w:val="de-DE" w:eastAsia="en-US" w:bidi="ar-SA"/>
+        </w:rPr>
+        <w:t xml:space="preserve">Die Veranstaltung wird ab nächster Woche im Internet abrufbar sein. </w:t>
+      </w:r>
+    </w:p>
+    <w:p>
+      <w:pPr>
+        <w:pStyle w:val="Normal"/>
+        <w:jc w:val="both"/>
+        <w:rPr>
+          <w:rFonts w:ascii="Calibri" w:hAnsi="Calibri" w:eastAsia="Calibri" w:cs="Calibri" w:cstheme="minorHAnsi"/>
+          <w:b w:val="false"/>
+          <w:b w:val="false"/>
+          <w:bCs w:val="false"/>
+          <w:color w:val="00000A"/>
+          <w:sz w:val="22"/>
+          <w:szCs w:val="22"/>
+          <w:lang w:val="de-DE" w:eastAsia="en-US" w:bidi="ar-SA"/>
+        </w:rPr>
+      </w:pPr>
+      <w:r>
+        <w:rPr>
+          <w:rFonts w:eastAsia="Calibri" w:cs="Calibri" w:cstheme="minorHAnsi"/>
+          <w:b w:val="false"/>
+          <w:bCs w:val="false"/>
+          <w:color w:val="00000A"/>
+          <w:sz w:val="22"/>
+          <w:szCs w:val="22"/>
+          <w:lang w:val="de-DE" w:eastAsia="en-US" w:bidi="ar-SA"/>
+        </w:rPr>
+        <w:t xml:space="preserve">- Studienkolleg: S-Kurse beibehalten, Unterfinanzierung beenden, Studienreform im Studienkolleg, </w:t>
+      </w:r>
+      <w:r>
+        <w:rPr>
+          <w:rFonts w:eastAsia="Calibri" w:cs="Calibri" w:cstheme="minorHAnsi"/>
+          <w:b w:val="false"/>
+          <w:bCs w:val="false"/>
+          <w:color w:val="00000A"/>
+          <w:sz w:val="22"/>
+          <w:szCs w:val="22"/>
+          <w:lang w:val="de-DE" w:eastAsia="en-US" w:bidi="ar-SA"/>
+        </w:rPr>
+        <w:t>Anti-Diskriminierung wegen Rassismus im Unterricht.</w:t>
+      </w:r>
+    </w:p>
+    <w:p>
+      <w:pPr>
+        <w:pStyle w:val="Normal"/>
+        <w:jc w:val="both"/>
+        <w:rPr>
+          <w:rFonts w:ascii="Calibri" w:hAnsi="Calibri" w:eastAsia="Calibri" w:cs="Calibri" w:cstheme="minorHAnsi"/>
+          <w:b w:val="false"/>
+          <w:b w:val="false"/>
+          <w:bCs w:val="false"/>
+          <w:color w:val="00000A"/>
+          <w:sz w:val="22"/>
+          <w:szCs w:val="22"/>
+          <w:lang w:val="de-DE" w:eastAsia="en-US" w:bidi="ar-SA"/>
+        </w:rPr>
+      </w:pPr>
+      <w:r>
+        <w:rPr>
+          <w:rFonts w:eastAsia="Calibri" w:cs="Calibri" w:cstheme="minorHAnsi"/>
+          <w:b w:val="false"/>
+          <w:bCs w:val="false"/>
+          <w:color w:val="00000A"/>
+          <w:sz w:val="22"/>
+          <w:szCs w:val="22"/>
+          <w:lang w:val="de-DE" w:eastAsia="en-US" w:bidi="ar-SA"/>
+        </w:rPr>
+      </w:r>
+    </w:p>
+    <w:p>
+      <w:pPr>
+        <w:pStyle w:val="Normal"/>
+        <w:jc w:val="both"/>
+        <w:rPr>
+          <w:rFonts w:ascii="Calibri" w:hAnsi="Calibri" w:eastAsia="Calibri" w:cs="Calibri" w:cstheme="minorHAnsi"/>
+          <w:b w:val="false"/>
+          <w:b w:val="false"/>
+          <w:bCs w:val="false"/>
+          <w:color w:val="00000A"/>
+          <w:sz w:val="22"/>
+          <w:szCs w:val="22"/>
+          <w:lang w:val="de-DE" w:eastAsia="en-US" w:bidi="ar-SA"/>
+        </w:rPr>
+      </w:pPr>
+      <w:r>
+        <w:rPr>
+          <w:rFonts w:eastAsia="Calibri" w:cs="Calibri" w:cstheme="minorHAnsi"/>
+          <w:b w:val="false"/>
+          <w:bCs w:val="false"/>
+          <w:color w:val="00000A"/>
+          <w:sz w:val="22"/>
+          <w:szCs w:val="22"/>
+          <w:lang w:val="de-DE" w:eastAsia="en-US" w:bidi="ar-SA"/>
+        </w:rPr>
+        <w:t>Ruben zum Ausschuß gegen Rechts:</w:t>
+      </w:r>
+    </w:p>
+    <w:p>
+      <w:pPr>
+        <w:pStyle w:val="Normal"/>
+        <w:jc w:val="both"/>
+        <w:rPr>
+          <w:rFonts w:ascii="Calibri" w:hAnsi="Calibri" w:eastAsia="Calibri" w:cs="Calibri" w:cstheme="minorHAnsi"/>
+          <w:b w:val="false"/>
+          <w:b w:val="false"/>
+          <w:bCs w:val="false"/>
+          <w:color w:val="00000A"/>
+          <w:sz w:val="22"/>
+          <w:szCs w:val="22"/>
+          <w:lang w:val="de-DE" w:eastAsia="en-US" w:bidi="ar-SA"/>
+        </w:rPr>
+      </w:pPr>
+      <w:r>
+        <w:rPr>
+          <w:rFonts w:eastAsia="Calibri" w:cs="Calibri" w:cstheme="minorHAnsi"/>
+          <w:b w:val="false"/>
+          <w:bCs w:val="false"/>
+          <w:color w:val="00000A"/>
+          <w:sz w:val="22"/>
+          <w:szCs w:val="22"/>
+          <w:lang w:val="de-DE" w:eastAsia="en-US" w:bidi="ar-SA"/>
+        </w:rPr>
+        <w:t>- 30. Januar 18.30 Uhr in der HWP: Szenische Lesung zur Machtübertragung, auch bezüglich der Kolleg*innen der Universität</w:t>
+      </w:r>
+    </w:p>
+    <w:p>
+      <w:pPr>
+        <w:pStyle w:val="Normal"/>
+        <w:jc w:val="both"/>
         <w:rPr>
           <w:rFonts w:cs="Calibri" w:cstheme="minorHAnsi"/>
           <w:b/>
+          <w:b/>
+        </w:rPr>
+      </w:pPr>
+      <w:r>
+        <w:rPr/>
+      </w:r>
+    </w:p>
+    <w:p>
+      <w:pPr>
+        <w:pStyle w:val="Normal"/>
+        <w:jc w:val="both"/>
+        <w:rPr/>
+      </w:pPr>
+      <w:r>
+        <w:rPr>
+          <w:rFonts w:cs="Calibri" w:cstheme="minorHAnsi"/>
+          <w:b/>
         </w:rPr>
         <w:t>Anfragen an den AStA</w:t>
       </w:r>
@@ -156,6 +868,224 @@
       <w:pPr>
         <w:pStyle w:val="Normal"/>
         <w:jc w:val="both"/>
+        <w:rPr/>
+      </w:pPr>
+      <w:r>
+        <w:rPr>
+          <w:rFonts w:cs="Calibri" w:cstheme="minorHAnsi"/>
+          <w:b w:val="false"/>
+          <w:bCs w:val="false"/>
+        </w:rPr>
+        <w:t>- Till: Bericht vom Kulturreferat?</w:t>
+      </w:r>
+    </w:p>
+    <w:p>
+      <w:pPr>
+        <w:pStyle w:val="Normal"/>
+        <w:jc w:val="both"/>
+        <w:rPr/>
+      </w:pPr>
+      <w:r>
+        <w:rPr>
+          <w:rFonts w:cs="Calibri" w:cstheme="minorHAnsi"/>
+          <w:b w:val="false"/>
+          <w:bCs w:val="false"/>
+        </w:rPr>
+        <w:t>- Jannis: Intensive Diskussionen darüber, wie das Kulturkursprogramm besser organisiert werden kann (nicht öffentlich). Kritisches Vorlesungsverzeichnis</w:t>
+      </w:r>
+    </w:p>
+    <w:p>
+      <w:pPr>
+        <w:pStyle w:val="Normal"/>
+        <w:jc w:val="both"/>
+        <w:rPr/>
+      </w:pPr>
+      <w:r>
+        <w:rPr>
+          <w:rFonts w:cs="Calibri" w:cstheme="minorHAnsi"/>
+          <w:b w:val="false"/>
+          <w:bCs w:val="false"/>
+        </w:rPr>
+        <w:t>- Till: Konflikt um die RIS-Veranstaltung im AStA ausgewertet?</w:t>
+      </w:r>
+    </w:p>
+    <w:p>
+      <w:pPr>
+        <w:pStyle w:val="Normal"/>
+        <w:jc w:val="both"/>
+        <w:rPr/>
+      </w:pPr>
+      <w:r>
+        <w:rPr>
+          <w:rFonts w:cs="Calibri" w:cstheme="minorHAnsi"/>
+          <w:b w:val="false"/>
+          <w:bCs w:val="false"/>
+        </w:rPr>
+        <w:t xml:space="preserve">- Phillip: Noch nicht wirklich. Persönlich: Kritik von CG am meisten an der BDS-Kampagne. Dissens zu Golnar, weiter damit beschäftigen. </w:t>
+      </w:r>
+    </w:p>
+    <w:p>
+      <w:pPr>
+        <w:pStyle w:val="Normal"/>
+        <w:jc w:val="both"/>
+        <w:rPr/>
+      </w:pPr>
+      <w:r>
+        <w:rPr>
+          <w:rFonts w:cs="Calibri" w:cstheme="minorHAnsi"/>
+          <w:b w:val="false"/>
+          <w:bCs w:val="false"/>
+        </w:rPr>
+        <w:t>- Golnar: RIS will Veranstaltung zur Friedenslösung im Nahost machen m/IFSH.</w:t>
+      </w:r>
+    </w:p>
+    <w:p>
+      <w:pPr>
+        <w:pStyle w:val="Normal"/>
+        <w:jc w:val="both"/>
+        <w:rPr/>
+      </w:pPr>
+      <w:r>
+        <w:rPr>
+          <w:rFonts w:cs="Calibri" w:cstheme="minorHAnsi"/>
+          <w:b w:val="false"/>
+          <w:bCs w:val="false"/>
+        </w:rPr>
+        <w:t xml:space="preserve">- Jim: </w:t>
+      </w:r>
+      <w:r>
+        <w:rPr>
+          <w:rFonts w:cs="Calibri" w:cstheme="minorHAnsi"/>
+          <w:b w:val="false"/>
+          <w:bCs w:val="false"/>
+        </w:rPr>
+        <w:t>Es gibt nur ein gewisses Zeitfenster für evt. Weitere Beschäftigungen oder Veranstaltungen.</w:t>
+      </w:r>
+    </w:p>
+    <w:p>
+      <w:pPr>
+        <w:pStyle w:val="Normal"/>
+        <w:jc w:val="both"/>
+        <w:rPr/>
+      </w:pPr>
+      <w:r>
+        <w:rPr>
+          <w:rFonts w:cs="Calibri" w:cstheme="minorHAnsi"/>
+          <w:b w:val="false"/>
+          <w:bCs w:val="false"/>
+        </w:rPr>
+        <w:t>- Till: Frieden als Querschnittsthema im AStA ist nicht aufgegangen.</w:t>
+      </w:r>
+    </w:p>
+    <w:p>
+      <w:pPr>
+        <w:pStyle w:val="Normal"/>
+        <w:jc w:val="both"/>
+        <w:rPr/>
+      </w:pPr>
+      <w:r>
+        <w:rPr>
+          <w:rFonts w:cs="Calibri" w:cstheme="minorHAnsi"/>
+          <w:b w:val="false"/>
+          <w:bCs w:val="false"/>
+        </w:rPr>
+        <w:t>- Geoffrey: Interne Stellungnahmen. Sieht sich das RIS als Teil der BDS-Kampagne? Nicht nur wirtschaftlicher Boykott, sondern auch kulturell, wissenschaftlich und also auch für Studierende. Stimmung gegen israelische Studierende im Verhältnis zur Aufgabe des Referats?</w:t>
+      </w:r>
+    </w:p>
+    <w:p>
+      <w:pPr>
+        <w:pStyle w:val="Normal"/>
+        <w:jc w:val="both"/>
+        <w:rPr/>
+      </w:pPr>
+      <w:r>
+        <w:rPr>
+          <w:rFonts w:cs="Calibri" w:cstheme="minorHAnsi"/>
+          <w:b w:val="false"/>
+          <w:bCs w:val="false"/>
+        </w:rPr>
+        <w:t xml:space="preserve">- Golnar: Unsere Verantwortung hier: </w:t>
+      </w:r>
+      <w:r>
+        <w:rPr>
+          <w:rFonts w:cs="Calibri" w:cstheme="minorHAnsi"/>
+          <w:b w:val="false"/>
+          <w:bCs w:val="false"/>
+        </w:rPr>
+        <w:t xml:space="preserve">Aufklärung, </w:t>
+      </w:r>
+      <w:r>
+        <w:rPr>
+          <w:rFonts w:cs="Calibri" w:cstheme="minorHAnsi"/>
+          <w:b w:val="false"/>
+          <w:bCs w:val="false"/>
+        </w:rPr>
+        <w:t>Rüstungsexporte unterbinden.</w:t>
+      </w:r>
+    </w:p>
+    <w:p>
+      <w:pPr>
+        <w:pStyle w:val="Normal"/>
+        <w:jc w:val="both"/>
+        <w:rPr/>
+      </w:pPr>
+      <w:r>
+        <w:rPr>
+          <w:rFonts w:cs="Calibri" w:cstheme="minorHAnsi"/>
+          <w:b w:val="false"/>
+          <w:bCs w:val="false"/>
+        </w:rPr>
+        <w:t>- Gunhild: Gush shalom</w:t>
+      </w:r>
+    </w:p>
+    <w:p>
+      <w:pPr>
+        <w:pStyle w:val="Normal"/>
+        <w:jc w:val="both"/>
+        <w:rPr/>
+      </w:pPr>
+      <w:r>
+        <w:rPr>
+          <w:rFonts w:cs="Calibri" w:cstheme="minorHAnsi"/>
+          <w:b w:val="false"/>
+          <w:bCs w:val="false"/>
+        </w:rPr>
+        <w:t xml:space="preserve">- Golnar: Überwindung der Unterdrückung ist die Befreiung aller! </w:t>
+      </w:r>
+    </w:p>
+    <w:p>
+      <w:pPr>
+        <w:pStyle w:val="Normal"/>
+        <w:jc w:val="both"/>
+        <w:rPr/>
+      </w:pPr>
+      <w:r>
+        <w:rPr>
+          <w:rFonts w:cs="Calibri" w:cstheme="minorHAnsi"/>
+          <w:b w:val="false"/>
+          <w:bCs w:val="false"/>
+        </w:rPr>
+        <w:t xml:space="preserve"> </w:t>
+      </w:r>
+    </w:p>
+    <w:p>
+      <w:pPr>
+        <w:pStyle w:val="Normal"/>
+        <w:jc w:val="both"/>
+        <w:rPr/>
+      </w:pPr>
+      <w:r>
+        <w:rPr>
+          <w:rFonts w:cs="Calibri" w:cstheme="minorHAnsi"/>
+          <w:b/>
+        </w:rPr>
+        <w:t>Dringlichkeitsanträge des AStA</w:t>
+      </w:r>
+    </w:p>
+    <w:p>
+      <w:pPr>
+        <w:pStyle w:val="Normal"/>
+        <w:jc w:val="both"/>
         <w:rPr>
           <w:b w:val="false"/>
           <w:b w:val="false"/>
@@ -175,98 +1105,349 @@
       <w:pPr>
         <w:pStyle w:val="Normal"/>
         <w:jc w:val="both"/>
-        <w:rPr/>
+        <w:rPr>
+          <w:b w:val="false"/>
+          <w:b w:val="false"/>
+          <w:bCs w:val="false"/>
+        </w:rPr>
       </w:pPr>
       <w:r>
         <w:rPr>
           <w:rFonts w:cs="Calibri" w:cstheme="minorHAnsi"/>
           <w:b/>
         </w:rPr>
-        <w:t>Dringlichkeitsanträge des AStA</w:t>
-      </w:r>
-    </w:p>
-    <w:p>
-      <w:pPr>
-        <w:pStyle w:val="Normal"/>
-        <w:jc w:val="both"/>
-        <w:rPr>
-          <w:b w:val="false"/>
-          <w:b w:val="false"/>
-          <w:bCs w:val="false"/>
-        </w:rPr>
-      </w:pPr>
-      <w:r>
-        <w:rPr>
-          <w:rFonts w:cs="Calibri" w:cstheme="minorHAnsi"/>
-          <w:b w:val="false"/>
-          <w:bCs w:val="false"/>
-        </w:rPr>
-        <w:t>keine.</w:t>
-      </w:r>
-    </w:p>
-    <w:p>
-      <w:pPr>
-        <w:pStyle w:val="Normal"/>
-        <w:jc w:val="both"/>
-        <w:rPr>
-          <w:b w:val="false"/>
-          <w:b w:val="false"/>
-          <w:bCs w:val="false"/>
-        </w:rPr>
+        <w:t>Aktuelle Stunde (falls entsprechender Antrag vorliegt)</w:t>
+      </w:r>
+    </w:p>
+    <w:p>
+      <w:pPr>
+        <w:pStyle w:val="Normal"/>
+        <w:jc w:val="both"/>
+        <w:rPr/>
+      </w:pPr>
+      <w:r>
+        <w:rPr>
+          <w:rFonts w:cs="Calibri" w:cstheme="minorHAnsi"/>
+          <w:b w:val="false"/>
+          <w:bCs w:val="false"/>
+        </w:rPr>
+        <w:t>- Golnar: Die Amtszeit von Trump sollte nicht sehr lang werden</w:t>
+      </w:r>
+    </w:p>
+    <w:p>
+      <w:pPr>
+        <w:pStyle w:val="Normal"/>
+        <w:jc w:val="both"/>
+        <w:rPr>
+          <w:b w:val="false"/>
+          <w:b w:val="false"/>
+          <w:bCs w:val="false"/>
+        </w:rPr>
+      </w:pPr>
+      <w:r>
+        <w:rPr>
+          <w:rFonts w:cs="Calibri" w:cstheme="minorHAnsi"/>
+          <w:b w:val="false"/>
+          <w:bCs w:val="false"/>
+        </w:rPr>
+        <w:t>Die „Radikalen Linken“ in den USA haben einen Kongreß gemacht: Bürgerrechte mit der sozialen Frage verbinden.</w:t>
+      </w:r>
+    </w:p>
+    <w:p>
+      <w:pPr>
+        <w:pStyle w:val="Normal"/>
+        <w:jc w:val="both"/>
+        <w:rPr>
+          <w:b w:val="false"/>
+          <w:b w:val="false"/>
+          <w:bCs w:val="false"/>
+        </w:rPr>
+      </w:pPr>
+      <w:r>
+        <w:rPr>
+          <w:rFonts w:cs="Calibri" w:cstheme="minorHAnsi"/>
+          <w:b w:val="false"/>
+          <w:bCs w:val="false"/>
+        </w:rPr>
+        <w:t>- Till: Wie kommt ein Soziopath zur Macht? - „Alles bleibt beim Alten.“ „Die Verharmloser“. „Die Eingeschüchterten.“ „</w:t>
+      </w:r>
+      <w:r>
+        <w:rPr>
+          <w:rFonts w:cs="Calibri" w:cstheme="minorHAnsi"/>
+          <w:b w:val="false"/>
+          <w:bCs w:val="false"/>
+        </w:rPr>
+        <w:t>Hauptsache irgendwas wird anders.“</w:t>
+      </w:r>
+    </w:p>
+    <w:p>
+      <w:pPr>
+        <w:pStyle w:val="Normal"/>
+        <w:jc w:val="both"/>
+        <w:rPr>
+          <w:b w:val="false"/>
+          <w:b w:val="false"/>
+          <w:bCs w:val="false"/>
+        </w:rPr>
+      </w:pPr>
+      <w:r>
+        <w:rPr>
+          <w:rFonts w:cs="Calibri" w:cstheme="minorHAnsi"/>
+          <w:b w:val="false"/>
+          <w:bCs w:val="false"/>
+        </w:rPr>
+        <w:t>- Laura: Trump gegen EU? Gegen „Freihandel“</w:t>
+      </w:r>
+    </w:p>
+    <w:p>
+      <w:pPr>
+        <w:pStyle w:val="Normal"/>
+        <w:jc w:val="both"/>
+        <w:rPr>
+          <w:b w:val="false"/>
+          <w:b w:val="false"/>
+          <w:bCs w:val="false"/>
+        </w:rPr>
+      </w:pPr>
+      <w:r>
+        <w:rPr>
+          <w:rFonts w:cs="Calibri" w:cstheme="minorHAnsi"/>
+          <w:b w:val="false"/>
+          <w:bCs w:val="false"/>
+        </w:rPr>
+        <w:t xml:space="preserve">- Artur: Viele Unternehmer für Clinton, weil Trump für Protektonismus. Was hat es mit uns zu tun? Die Wahrheit ist sein größtes Problem. Pressesprecherin spricht von „alternativen Fakten“.  Gegen establishment? Milliardärenschwerste Regierung aller Zeiten. </w:t>
+      </w:r>
+      <w:r>
+        <w:rPr>
+          <w:rFonts w:cs="Calibri" w:cstheme="minorHAnsi"/>
+          <w:b w:val="false"/>
+          <w:bCs w:val="false"/>
+        </w:rPr>
+        <w:t>Journalistik könnte sich an der Aufklärung beteiligen.</w:t>
+      </w:r>
+    </w:p>
+    <w:p>
+      <w:pPr>
+        <w:pStyle w:val="Normal"/>
+        <w:jc w:val="both"/>
+        <w:rPr>
+          <w:b w:val="false"/>
+          <w:b w:val="false"/>
+          <w:bCs w:val="false"/>
+        </w:rPr>
+      </w:pPr>
+      <w:r>
+        <w:rPr>
+          <w:rFonts w:cs="Calibri" w:cstheme="minorHAnsi"/>
+          <w:b w:val="false"/>
+          <w:bCs w:val="false"/>
+        </w:rPr>
+        <w:t>- Till:</w:t>
+      </w:r>
+    </w:p>
+    <w:p>
+      <w:pPr>
+        <w:pStyle w:val="Normal"/>
+        <w:jc w:val="both"/>
+        <w:rPr>
+          <w:b w:val="false"/>
+          <w:b w:val="false"/>
+          <w:bCs w:val="false"/>
+        </w:rPr>
+      </w:pPr>
+      <w:r>
+        <w:rPr>
+          <w:rFonts w:cs="Calibri" w:cstheme="minorHAnsi"/>
+          <w:b w:val="false"/>
+          <w:bCs w:val="false"/>
+        </w:rPr>
+        <w:t xml:space="preserve">- </w:t>
+      </w:r>
+      <w:r>
+        <w:rPr>
+          <w:rFonts w:cs="Calibri" w:cstheme="minorHAnsi"/>
+          <w:b w:val="false"/>
+          <w:bCs w:val="false"/>
+        </w:rPr>
+        <w:t>Sonja: Praktische Solidarität mit amerikanischen Wissenschaftlern</w:t>
+      </w:r>
+    </w:p>
+    <w:p>
+      <w:pPr>
+        <w:pStyle w:val="Normal"/>
+        <w:jc w:val="both"/>
+        <w:rPr>
+          <w:b w:val="false"/>
+          <w:b w:val="false"/>
+          <w:bCs w:val="false"/>
+        </w:rPr>
+      </w:pPr>
+      <w:r>
+        <w:rPr>
+          <w:rFonts w:cs="Calibri" w:cstheme="minorHAnsi"/>
+          <w:b w:val="false"/>
+          <w:bCs w:val="false"/>
+        </w:rPr>
+        <w:t xml:space="preserve">- </w:t>
+      </w:r>
+      <w:r>
+        <w:rPr>
+          <w:rFonts w:cs="Calibri" w:cstheme="minorHAnsi"/>
+          <w:b w:val="false"/>
+          <w:bCs w:val="false"/>
+        </w:rPr>
+        <w:t>Golnar: Wissenschaftssystem ganz andere Bedingungen</w:t>
+      </w:r>
+    </w:p>
+    <w:p>
+      <w:pPr>
+        <w:pStyle w:val="Normal"/>
+        <w:jc w:val="both"/>
+        <w:rPr>
+          <w:b w:val="false"/>
+          <w:b w:val="false"/>
+          <w:bCs w:val="false"/>
+        </w:rPr>
+      </w:pPr>
+      <w:r>
+        <w:rPr>
+          <w:rFonts w:cs="Calibri" w:cstheme="minorHAnsi"/>
+          <w:b w:val="false"/>
+          <w:bCs w:val="false"/>
+        </w:rPr>
+        <w:t xml:space="preserve"> </w:t>
+      </w:r>
+    </w:p>
+    <w:p>
+      <w:pPr>
+        <w:pStyle w:val="Normal"/>
+        <w:jc w:val="both"/>
+        <w:rPr/>
       </w:pPr>
       <w:r>
         <w:rPr>
           <w:rFonts w:cs="Calibri" w:cstheme="minorHAnsi"/>
           <w:b/>
         </w:rPr>
-        <w:t>Aktuelle Stunde (falls entsprechender Antrag vorliegt)</w:t>
-      </w:r>
-    </w:p>
-    <w:p>
-      <w:pPr>
-        <w:pStyle w:val="Normal"/>
-        <w:jc w:val="both"/>
-        <w:rPr>
-          <w:b w:val="false"/>
-          <w:b w:val="false"/>
-          <w:bCs w:val="false"/>
-        </w:rPr>
-      </w:pPr>
-      <w:r>
-        <w:rPr>
-          <w:rFonts w:cs="Calibri" w:cstheme="minorHAnsi"/>
-          <w:b w:val="false"/>
-          <w:bCs w:val="false"/>
-        </w:rPr>
-        <w:t>keine.</w:t>
-      </w:r>
-    </w:p>
-    <w:p>
-      <w:pPr>
-        <w:pStyle w:val="Normal"/>
-        <w:jc w:val="both"/>
-        <w:rPr/>
-      </w:pPr>
-      <w:r>
+        <w:t>Feststellung der endgültigen Fassung des Teils B der Tagesordnung</w:t>
+      </w:r>
+    </w:p>
+    <w:p>
+      <w:pPr>
+        <w:pStyle w:val="Normal"/>
+        <w:jc w:val="both"/>
+        <w:rPr>
+          <w:b w:val="false"/>
+          <w:b w:val="false"/>
+          <w:bCs w:val="false"/>
+        </w:rPr>
+      </w:pPr>
+      <w:r>
+        <w:rPr>
+          <w:rFonts w:cs="Calibri" w:cstheme="minorHAnsi"/>
+          <w:b w:val="false"/>
+          <w:bCs w:val="false"/>
+        </w:rPr>
+        <w:t>Antrag Franzi: Wahlauswertung, Englisch, Wissenschaftsrat, VG Wort</w:t>
+      </w:r>
+    </w:p>
+    <w:p>
+      <w:pPr>
+        <w:pStyle w:val="Normal"/>
+        <w:jc w:val="both"/>
+        <w:rPr>
+          <w:b w:val="false"/>
+          <w:b w:val="false"/>
+          <w:bCs w:val="false"/>
+        </w:rPr>
+      </w:pPr>
+      <w:r>
+        <w:rPr>
+          <w:rFonts w:cs="Calibri" w:cstheme="minorHAnsi"/>
+          <w:b w:val="false"/>
+          <w:bCs w:val="false"/>
+        </w:rPr>
+        <w:t>Fraktionspause CG bis 20.27 Uhr</w:t>
+      </w:r>
+    </w:p>
+    <w:p>
+      <w:pPr>
+        <w:pStyle w:val="Normal"/>
+        <w:jc w:val="both"/>
+        <w:rPr>
+          <w:b w:val="false"/>
+          <w:b w:val="false"/>
+          <w:bCs w:val="false"/>
+        </w:rPr>
+      </w:pPr>
+      <w:r>
+        <w:rPr>
+          <w:rFonts w:cs="Calibri" w:cstheme="minorHAnsi"/>
+          <w:b w:val="false"/>
+          <w:bCs w:val="false"/>
+        </w:rPr>
+        <w:t>TO mehrheitlich so angenommen</w:t>
+      </w:r>
+    </w:p>
+    <w:p>
+      <w:pPr>
+        <w:pStyle w:val="Normal"/>
+        <w:jc w:val="both"/>
         <w:rPr>
           <w:rFonts w:cs="Calibri" w:cstheme="minorHAnsi"/>
           <w:b/>
-        </w:rPr>
-        <w:t>Feststellung der endgültigen Fassung des Teils B der Tagesordnung</w:t>
-      </w:r>
-    </w:p>
-    <w:p>
-      <w:pPr>
-        <w:pStyle w:val="Normal"/>
-        <w:jc w:val="both"/>
-        <w:rPr/>
-      </w:pPr>
-      <w:r>
-        <w:rPr>
-          <w:rFonts w:cs="Calibri" w:cstheme="minorHAnsi"/>
           <w:b/>
         </w:rPr>
+      </w:pPr>
+      <w:r>
+        <w:rPr/>
+      </w:r>
+    </w:p>
+    <w:p>
+      <w:pPr>
+        <w:pStyle w:val="Normal"/>
+        <w:jc w:val="both"/>
+        <w:rPr/>
+      </w:pPr>
+      <w:r>
+        <w:rPr>
+          <w:rFonts w:cs="Calibri" w:cstheme="minorHAnsi"/>
+          <w:b/>
+        </w:rPr>
         <w:t>Feststellung der Beschlussfähigkeit</w:t>
+      </w:r>
+    </w:p>
+    <w:p>
+      <w:pPr>
+        <w:pStyle w:val="Normal"/>
+        <w:jc w:val="both"/>
+        <w:rPr>
+          <w:b w:val="false"/>
+          <w:b w:val="false"/>
+          <w:bCs w:val="false"/>
+        </w:rPr>
+      </w:pPr>
+      <w:r>
+        <w:rPr>
+          <w:rFonts w:cs="Calibri" w:cstheme="minorHAnsi"/>
+          <w:b w:val="false"/>
+          <w:bCs w:val="false"/>
+        </w:rPr>
+        <w:t>Mit 25 Parlamentarier*innen sind wir beschlußfähig.</w:t>
+      </w:r>
+    </w:p>
+    <w:p>
+      <w:pPr>
+        <w:pStyle w:val="Normal"/>
+        <w:jc w:val="both"/>
+        <w:rPr/>
+      </w:pPr>
+      <w:r>
+        <w:rPr>
+          <w:rFonts w:cs="Calibri" w:cstheme="minorHAnsi"/>
+          <w:b/>
+        </w:rPr>
+        <w:t xml:space="preserve"> </w:t>
       </w:r>
     </w:p>
     <w:p>
@@ -289,18 +1470,78 @@
       <w:pPr>
         <w:pStyle w:val="Normal"/>
         <w:jc w:val="both"/>
-        <w:rPr/>
-      </w:pPr>
-      <w:r>
-        <w:rPr>
-          <w:rFonts w:cs="Calibri" w:cstheme="minorHAnsi"/>
+        <w:rPr>
+          <w:rFonts w:ascii="Calibri" w:hAnsi="Calibri" w:eastAsia="Calibri" w:cs="Calibri" w:cstheme="minorHAnsi"/>
+          <w:b w:val="false"/>
+          <w:b w:val="false"/>
+          <w:bCs w:val="false"/>
+          <w:color w:val="00000A"/>
+          <w:sz w:val="22"/>
+          <w:szCs w:val="22"/>
+          <w:u w:val="none"/>
+          <w:lang w:val="de-DE" w:eastAsia="en-US" w:bidi="ar-SA"/>
+        </w:rPr>
+      </w:pPr>
+      <w:r>
+        <w:rPr>
+          <w:rFonts w:eastAsia="Calibri" w:cs="Calibri" w:cstheme="minorHAnsi"/>
+          <w:b w:val="false"/>
+          <w:bCs w:val="false"/>
+          <w:color w:val="00000A"/>
+          <w:sz w:val="22"/>
+          <w:szCs w:val="22"/>
+          <w:u w:val="none"/>
+          <w:lang w:val="de-DE" w:eastAsia="en-US" w:bidi="ar-SA"/>
+        </w:rPr>
+        <w:t>Melf erklärt sich für entschuldigt für die 12. Sitzung</w:t>
+      </w:r>
+    </w:p>
+    <w:p>
+      <w:pPr>
+        <w:pStyle w:val="Normal"/>
+        <w:jc w:val="both"/>
+        <w:rPr>
+          <w:rFonts w:ascii="Calibri" w:hAnsi="Calibri" w:eastAsia="Calibri" w:cs="Calibri" w:cstheme="minorHAnsi"/>
+          <w:b w:val="false"/>
+          <w:b w:val="false"/>
+          <w:bCs w:val="false"/>
+          <w:color w:val="00000A"/>
+          <w:sz w:val="22"/>
+          <w:szCs w:val="22"/>
+          <w:u w:val="none"/>
+          <w:lang w:val="de-DE" w:eastAsia="en-US" w:bidi="ar-SA"/>
+        </w:rPr>
+      </w:pPr>
+      <w:r>
+        <w:rPr>
+          <w:rFonts w:eastAsia="Calibri" w:cs="Calibri" w:cstheme="minorHAnsi"/>
+          <w:b w:val="false"/>
+          <w:bCs w:val="false"/>
+          <w:color w:val="00000A"/>
+          <w:sz w:val="22"/>
+          <w:szCs w:val="22"/>
+          <w:u w:val="none"/>
+          <w:lang w:val="de-DE" w:eastAsia="en-US" w:bidi="ar-SA"/>
+        </w:rPr>
+        <w:t xml:space="preserve">Die Protokolle 12. und 13. Sitzung sind genehmigt. </w:t>
+      </w:r>
+    </w:p>
+    <w:p>
+      <w:pPr>
+        <w:pStyle w:val="Normal"/>
+        <w:jc w:val="both"/>
+        <w:rPr>
+          <w:rFonts w:cs="Calibri" w:cstheme="minorHAnsi"/>
+          <w:b w:val="false"/>
           <w:b w:val="false"/>
           <w:bCs w:val="false"/>
           <w:sz w:val="28"/>
           <w:szCs w:val="28"/>
           <w:u w:val="single"/>
         </w:rPr>
-        <w:t>Teil B</w:t>
+      </w:pPr>
+      <w:r>
+        <w:rPr/>
       </w:r>
     </w:p>
     <w:p>
@@ -332,7 +1573,1127 @@
       <w:pPr>
         <w:pStyle w:val="Normal"/>
         <w:jc w:val="both"/>
-        <w:rPr>
+        <w:rPr/>
+      </w:pPr>
+      <w:r>
+        <w:rPr>
+          <w:rFonts w:cs="Calibri" w:cstheme="minorHAnsi"/>
+          <w:b/>
+          <w:bCs/>
+          <w:sz w:val="22"/>
+          <w:szCs w:val="22"/>
+          <w:u w:val="none"/>
+        </w:rPr>
+        <w:tab/>
+        <w:t>a) Bestätigung der Wahlniederschrift</w:t>
+      </w:r>
+    </w:p>
+    <w:p>
+      <w:pPr>
+        <w:pStyle w:val="Normal"/>
+        <w:jc w:val="both"/>
+        <w:rPr/>
+      </w:pPr>
+      <w:r>
+        <w:rPr>
+          <w:rFonts w:cs="Calibri" w:cstheme="minorHAnsi"/>
+          <w:b w:val="false"/>
+          <w:bCs w:val="false"/>
+          <w:sz w:val="22"/>
+          <w:szCs w:val="22"/>
+          <w:u w:val="none"/>
+        </w:rPr>
+        <w:t>Kleine Versammlung, Referent*innen wurden gewählt. Geoffrey als Wahlleitung liest die Wahlniederschrift vor.</w:t>
+      </w:r>
+    </w:p>
+    <w:p>
+      <w:pPr>
+        <w:pStyle w:val="Normal"/>
+        <w:jc w:val="both"/>
+        <w:rPr>
+          <w:b w:val="false"/>
+          <w:b w:val="false"/>
+          <w:bCs w:val="false"/>
+        </w:rPr>
+      </w:pPr>
+      <w:r>
+        <w:rPr>
+          <w:rFonts w:cs="Calibri" w:cstheme="minorHAnsi"/>
+          <w:b w:val="false"/>
+          <w:bCs w:val="false"/>
+          <w:sz w:val="22"/>
+          <w:szCs w:val="22"/>
+          <w:u w:val="none"/>
+        </w:rPr>
+        <w:t>Genehmigt</w:t>
+      </w:r>
+    </w:p>
+    <w:p>
+      <w:pPr>
+        <w:pStyle w:val="Normal"/>
+        <w:jc w:val="both"/>
+        <w:rPr/>
+      </w:pPr>
+      <w:r>
+        <w:rPr>
+          <w:rFonts w:cs="Calibri" w:cstheme="minorHAnsi"/>
+          <w:b/>
+          <w:bCs/>
+          <w:sz w:val="22"/>
+          <w:szCs w:val="22"/>
+          <w:u w:val="none"/>
+        </w:rPr>
+        <w:tab/>
+        <w:t>b) Bestätigung der Referent*innen</w:t>
+      </w:r>
+    </w:p>
+    <w:p>
+      <w:pPr>
+        <w:pStyle w:val="Normal"/>
+        <w:jc w:val="both"/>
+        <w:rPr>
+          <w:rFonts w:ascii="Calibri" w:hAnsi="Calibri" w:eastAsia="Calibri" w:cs="Calibri" w:cstheme="minorHAnsi"/>
+          <w:b w:val="false"/>
+          <w:b w:val="false"/>
+          <w:bCs w:val="false"/>
+          <w:color w:val="00000A"/>
+          <w:sz w:val="22"/>
+          <w:szCs w:val="22"/>
+          <w:u w:val="none"/>
+          <w:lang w:val="de-DE" w:eastAsia="en-US" w:bidi="ar-SA"/>
+        </w:rPr>
+      </w:pPr>
+      <w:r>
+        <w:rPr>
+          <w:rFonts w:eastAsia="Calibri" w:cs="Calibri" w:cstheme="minorHAnsi"/>
+          <w:b w:val="false"/>
+          <w:bCs w:val="false"/>
+          <w:color w:val="00000A"/>
+          <w:sz w:val="22"/>
+          <w:szCs w:val="22"/>
+          <w:u w:val="none"/>
+          <w:lang w:val="de-DE" w:eastAsia="en-US" w:bidi="ar-SA"/>
+        </w:rPr>
+        <w:t xml:space="preserve">Lars und Andrea stellen die Referent*innen vor. </w:t>
+      </w:r>
+      <w:r>
+        <w:rPr>
+          <w:rFonts w:eastAsia="Calibri" w:cs="Calibri" w:cstheme="minorHAnsi"/>
+          <w:b w:val="false"/>
+          <w:bCs w:val="false"/>
+          <w:color w:val="00000A"/>
+          <w:sz w:val="22"/>
+          <w:szCs w:val="22"/>
+          <w:u w:val="none"/>
+          <w:lang w:val="de-DE" w:eastAsia="en-US" w:bidi="ar-SA"/>
+        </w:rPr>
+        <w:t xml:space="preserve">Die reguläre Wahl steht im April an. </w:t>
+      </w:r>
+    </w:p>
+    <w:p>
+      <w:pPr>
+        <w:pStyle w:val="Normal"/>
+        <w:jc w:val="both"/>
+        <w:rPr>
+          <w:rFonts w:ascii="Calibri" w:hAnsi="Calibri" w:eastAsia="Calibri" w:cs="Calibri" w:cstheme="minorHAnsi"/>
+          <w:b w:val="false"/>
+          <w:b w:val="false"/>
+          <w:bCs w:val="false"/>
+          <w:color w:val="00000A"/>
+          <w:sz w:val="22"/>
+          <w:szCs w:val="22"/>
+          <w:u w:val="none"/>
+          <w:lang w:val="de-DE" w:eastAsia="en-US" w:bidi="ar-SA"/>
+        </w:rPr>
+      </w:pPr>
+      <w:r>
+        <w:rPr>
+          <w:rFonts w:eastAsia="Calibri" w:cs="Calibri" w:cstheme="minorHAnsi"/>
+          <w:b w:val="false"/>
+          <w:bCs w:val="false"/>
+          <w:color w:val="00000A"/>
+          <w:sz w:val="22"/>
+          <w:szCs w:val="22"/>
+          <w:u w:val="none"/>
+          <w:lang w:val="de-DE" w:eastAsia="en-US" w:bidi="ar-SA"/>
+        </w:rPr>
+        <w:t>Frage Till: Wahl gründlich beworben. Habt Ihr reflektiert, warum so wenige gekommen sind? (z.B. Sozialwahl, worum geht es?) RBCS stärker als Beratung wahrgenommen.</w:t>
+      </w:r>
+    </w:p>
+    <w:p>
+      <w:pPr>
+        <w:pStyle w:val="Normal"/>
+        <w:jc w:val="both"/>
+        <w:rPr>
+          <w:rFonts w:ascii="Calibri" w:hAnsi="Calibri" w:eastAsia="Calibri" w:cs="Calibri" w:cstheme="minorHAnsi"/>
+          <w:b w:val="false"/>
+          <w:b w:val="false"/>
+          <w:bCs w:val="false"/>
+          <w:color w:val="00000A"/>
+          <w:sz w:val="22"/>
+          <w:szCs w:val="22"/>
+          <w:u w:val="none"/>
+          <w:lang w:val="de-DE" w:eastAsia="en-US" w:bidi="ar-SA"/>
+        </w:rPr>
+      </w:pPr>
+      <w:r>
+        <w:rPr>
+          <w:rFonts w:eastAsia="Calibri" w:cs="Calibri" w:cstheme="minorHAnsi"/>
+          <w:b w:val="false"/>
+          <w:bCs w:val="false"/>
+          <w:color w:val="00000A"/>
+          <w:sz w:val="22"/>
+          <w:szCs w:val="22"/>
+          <w:u w:val="none"/>
+          <w:lang w:val="de-DE" w:eastAsia="en-US" w:bidi="ar-SA"/>
+        </w:rPr>
+        <w:t>Lars: Kann nicht sagen, wie es weitergeht.</w:t>
+      </w:r>
+    </w:p>
+    <w:p>
+      <w:pPr>
+        <w:pStyle w:val="Normal"/>
+        <w:jc w:val="both"/>
+        <w:rPr>
+          <w:rFonts w:ascii="Calibri" w:hAnsi="Calibri" w:eastAsia="Calibri" w:cs="Calibri" w:cstheme="minorHAnsi"/>
+          <w:b w:val="false"/>
+          <w:b w:val="false"/>
+          <w:bCs w:val="false"/>
+          <w:color w:val="00000A"/>
+          <w:sz w:val="22"/>
+          <w:szCs w:val="22"/>
+          <w:u w:val="none"/>
+          <w:lang w:val="de-DE" w:eastAsia="en-US" w:bidi="ar-SA"/>
+        </w:rPr>
+      </w:pPr>
+      <w:r>
+        <w:rPr>
+          <w:rFonts w:eastAsia="Calibri" w:cs="Calibri" w:cstheme="minorHAnsi"/>
+          <w:b w:val="false"/>
+          <w:bCs w:val="false"/>
+          <w:color w:val="00000A"/>
+          <w:sz w:val="22"/>
+          <w:szCs w:val="22"/>
+          <w:u w:val="none"/>
+          <w:lang w:val="de-DE" w:eastAsia="en-US" w:bidi="ar-SA"/>
+        </w:rPr>
+        <w:t xml:space="preserve">Andrea: Anträge usw. sehr aufwendig und anstrengend, die Leute sind froh, wenn sie durch sind und haben keine Zeit für Politik. Wer meint, keine Probleme zu haben, kommt nicht. </w:t>
+      </w:r>
+    </w:p>
+    <w:p>
+      <w:pPr>
+        <w:pStyle w:val="Normal"/>
+        <w:jc w:val="both"/>
+        <w:rPr>
+          <w:rFonts w:ascii="Calibri" w:hAnsi="Calibri" w:eastAsia="Calibri" w:cs="Calibri" w:cstheme="minorHAnsi"/>
+          <w:b w:val="false"/>
+          <w:b w:val="false"/>
+          <w:bCs w:val="false"/>
+          <w:color w:val="00000A"/>
+          <w:sz w:val="22"/>
+          <w:szCs w:val="22"/>
+          <w:u w:val="none"/>
+          <w:lang w:val="de-DE" w:eastAsia="en-US" w:bidi="ar-SA"/>
+        </w:rPr>
+      </w:pPr>
+      <w:r>
+        <w:rPr>
+          <w:rFonts w:eastAsia="Calibri" w:cs="Calibri" w:cstheme="minorHAnsi"/>
+          <w:b w:val="false"/>
+          <w:bCs w:val="false"/>
+          <w:color w:val="00000A"/>
+          <w:sz w:val="22"/>
+          <w:szCs w:val="22"/>
+          <w:u w:val="none"/>
+          <w:lang w:val="de-DE" w:eastAsia="en-US" w:bidi="ar-SA"/>
+        </w:rPr>
+        <w:t>Artur: Gegen die Klarkommerei und „Du bist falsch“</w:t>
+      </w:r>
+    </w:p>
+    <w:p>
+      <w:pPr>
+        <w:pStyle w:val="Normal"/>
+        <w:jc w:val="both"/>
+        <w:rPr>
+          <w:rFonts w:ascii="Calibri" w:hAnsi="Calibri" w:eastAsia="Calibri" w:cs="Calibri" w:cstheme="minorHAnsi"/>
+          <w:b w:val="false"/>
+          <w:b w:val="false"/>
+          <w:bCs w:val="false"/>
+          <w:color w:val="00000A"/>
+          <w:sz w:val="22"/>
+          <w:szCs w:val="22"/>
+          <w:u w:val="none"/>
+          <w:lang w:val="de-DE" w:eastAsia="en-US" w:bidi="ar-SA"/>
+        </w:rPr>
+      </w:pPr>
+      <w:r>
+        <w:rPr>
+          <w:rFonts w:eastAsia="Calibri" w:cs="Calibri" w:cstheme="minorHAnsi"/>
+          <w:b w:val="false"/>
+          <w:bCs w:val="false"/>
+          <w:color w:val="00000A"/>
+          <w:sz w:val="22"/>
+          <w:szCs w:val="22"/>
+          <w:u w:val="none"/>
+          <w:lang w:val="de-DE" w:eastAsia="en-US" w:bidi="ar-SA"/>
+        </w:rPr>
+        <w:t>Till: Loriot „Sich gehörig in die Leute hineinversetzen.“</w:t>
+      </w:r>
+    </w:p>
+    <w:p>
+      <w:pPr>
+        <w:pStyle w:val="Normal"/>
+        <w:jc w:val="both"/>
+        <w:rPr>
+          <w:rFonts w:ascii="Calibri" w:hAnsi="Calibri" w:eastAsia="Calibri" w:cs="Calibri" w:cstheme="minorHAnsi"/>
+          <w:b w:val="false"/>
+          <w:b w:val="false"/>
+          <w:bCs w:val="false"/>
+          <w:color w:val="00000A"/>
+          <w:sz w:val="22"/>
+          <w:szCs w:val="22"/>
+          <w:u w:val="none"/>
+          <w:lang w:val="de-DE" w:eastAsia="en-US" w:bidi="ar-SA"/>
+        </w:rPr>
+      </w:pPr>
+      <w:r>
+        <w:rPr>
+          <w:rFonts w:eastAsia="Calibri" w:cs="Calibri" w:cstheme="minorHAnsi"/>
+          <w:b w:val="false"/>
+          <w:bCs w:val="false"/>
+          <w:color w:val="00000A"/>
+          <w:sz w:val="22"/>
+          <w:szCs w:val="22"/>
+          <w:u w:val="none"/>
+          <w:lang w:val="de-DE" w:eastAsia="en-US" w:bidi="ar-SA"/>
+        </w:rPr>
+        <w:t>BaMa für alle eine Zumutung. Nachteilsausgleich so, daß alle Einschränkungen fallen.</w:t>
+      </w:r>
+    </w:p>
+    <w:p>
+      <w:pPr>
+        <w:pStyle w:val="Normal"/>
+        <w:jc w:val="both"/>
+        <w:rPr>
+          <w:rFonts w:ascii="Calibri" w:hAnsi="Calibri" w:eastAsia="Calibri" w:cs="Calibri" w:cstheme="minorHAnsi"/>
+          <w:b w:val="false"/>
+          <w:b w:val="false"/>
+          <w:bCs w:val="false"/>
+          <w:color w:val="00000A"/>
+          <w:sz w:val="22"/>
+          <w:szCs w:val="22"/>
+          <w:u w:val="none"/>
+          <w:lang w:val="de-DE" w:eastAsia="en-US" w:bidi="ar-SA"/>
+        </w:rPr>
+      </w:pPr>
+      <w:r>
+        <w:rPr>
+          <w:rFonts w:eastAsia="Calibri" w:cs="Calibri" w:cstheme="minorHAnsi"/>
+          <w:b w:val="false"/>
+          <w:bCs w:val="false"/>
+          <w:color w:val="00000A"/>
+          <w:sz w:val="22"/>
+          <w:szCs w:val="22"/>
+          <w:u w:val="none"/>
+          <w:lang w:val="de-DE" w:eastAsia="en-US" w:bidi="ar-SA"/>
+        </w:rPr>
+        <w:t>Einstimmig bestätigt.</w:t>
+      </w:r>
+    </w:p>
+    <w:p>
+      <w:pPr>
+        <w:pStyle w:val="Normal"/>
+        <w:jc w:val="both"/>
+        <w:rPr>
+          <w:rFonts w:ascii="Calibri" w:hAnsi="Calibri" w:eastAsia="Calibri" w:cs="Calibri" w:cstheme="minorHAnsi"/>
+          <w:b w:val="false"/>
+          <w:b w:val="false"/>
+          <w:bCs w:val="false"/>
+          <w:color w:val="00000A"/>
+          <w:sz w:val="22"/>
+          <w:szCs w:val="22"/>
+          <w:u w:val="none"/>
+          <w:lang w:val="de-DE" w:eastAsia="en-US" w:bidi="ar-SA"/>
+        </w:rPr>
+      </w:pPr>
+      <w:r>
+        <w:rPr>
+          <w:rFonts w:eastAsia="Calibri" w:cs="Calibri" w:cstheme="minorHAnsi"/>
+          <w:b w:val="false"/>
+          <w:bCs w:val="false"/>
+          <w:color w:val="00000A"/>
+          <w:sz w:val="22"/>
+          <w:szCs w:val="22"/>
+          <w:u w:val="none"/>
+          <w:lang w:val="de-DE" w:eastAsia="en-US" w:bidi="ar-SA"/>
+        </w:rPr>
+        <w:t xml:space="preserve"> </w:t>
+      </w:r>
+    </w:p>
+    <w:p>
+      <w:pPr>
+        <w:pStyle w:val="Normal"/>
+        <w:jc w:val="both"/>
+        <w:rPr/>
+      </w:pPr>
+      <w:r>
+        <w:rPr>
+          <w:rFonts w:cs="Calibri" w:cstheme="minorHAnsi"/>
+          <w:b/>
+          <w:bCs/>
+          <w:sz w:val="22"/>
+          <w:szCs w:val="22"/>
+          <w:u w:val="none"/>
+        </w:rPr>
+        <w:t xml:space="preserve">TOP 2 </w:t>
+      </w:r>
+      <w:r>
+        <w:rPr>
+          <w:rFonts w:cs="Calibri" w:cstheme="minorHAnsi"/>
+          <w:b/>
+          <w:bCs/>
+          <w:sz w:val="22"/>
+          <w:szCs w:val="22"/>
+          <w:u w:val="none"/>
+        </w:rPr>
+        <w:t>Wahlauswertung</w:t>
+      </w:r>
+    </w:p>
+    <w:p>
+      <w:pPr>
+        <w:pStyle w:val="Normal"/>
+        <w:jc w:val="both"/>
+        <w:rPr>
+          <w:b w:val="false"/>
+          <w:b w:val="false"/>
+          <w:bCs w:val="false"/>
+        </w:rPr>
+      </w:pPr>
+      <w:r>
+        <w:rPr>
+          <w:rFonts w:cs="Calibri" w:cstheme="minorHAnsi"/>
+          <w:b w:val="false"/>
+          <w:bCs w:val="false"/>
+          <w:sz w:val="22"/>
+          <w:szCs w:val="22"/>
+          <w:u w:val="none"/>
+        </w:rPr>
+        <w:t>J</w:t>
+      </w:r>
+      <w:r>
+        <w:rPr>
+          <w:rFonts w:cs="Calibri" w:cstheme="minorHAnsi"/>
+          <w:b w:val="false"/>
+          <w:bCs w:val="false"/>
+          <w:sz w:val="22"/>
+          <w:szCs w:val="22"/>
+          <w:u w:val="none"/>
+        </w:rPr>
+        <w:t>im: Zahlen sind schon vorgetragen</w:t>
+      </w:r>
+    </w:p>
+    <w:p>
+      <w:pPr>
+        <w:pStyle w:val="Normal"/>
+        <w:jc w:val="both"/>
+        <w:rPr>
+          <w:b w:val="false"/>
+          <w:b w:val="false"/>
+          <w:bCs w:val="false"/>
+        </w:rPr>
+      </w:pPr>
+      <w:r>
+        <w:rPr>
+          <w:rFonts w:cs="Calibri" w:cstheme="minorHAnsi"/>
+          <w:b w:val="false"/>
+          <w:bCs w:val="false"/>
+          <w:sz w:val="22"/>
+          <w:szCs w:val="22"/>
+          <w:u w:val="none"/>
+        </w:rPr>
+        <w:t>Ramon: Noch 80 Briefe von der Post abgeholt</w:t>
+      </w:r>
+    </w:p>
+    <w:p>
+      <w:pPr>
+        <w:pStyle w:val="Normal"/>
+        <w:jc w:val="both"/>
+        <w:rPr>
+          <w:b w:val="false"/>
+          <w:b w:val="false"/>
+          <w:bCs w:val="false"/>
+        </w:rPr>
+      </w:pPr>
+      <w:r>
+        <w:rPr>
+          <w:rFonts w:cs="Calibri" w:cstheme="minorHAnsi"/>
+          <w:b w:val="false"/>
+          <w:bCs w:val="false"/>
+          <w:sz w:val="22"/>
+          <w:szCs w:val="22"/>
+          <w:u w:val="none"/>
+        </w:rPr>
+        <w:t>Auswertung, warum die Briefe ungültig waren</w:t>
+      </w:r>
+    </w:p>
+    <w:p>
+      <w:pPr>
+        <w:pStyle w:val="Normal"/>
+        <w:jc w:val="both"/>
+        <w:rPr>
+          <w:b w:val="false"/>
+          <w:b w:val="false"/>
+          <w:bCs w:val="false"/>
+        </w:rPr>
+      </w:pPr>
+      <w:r>
+        <w:rPr>
+          <w:rFonts w:cs="Calibri" w:cstheme="minorHAnsi"/>
+          <w:b w:val="false"/>
+          <w:bCs w:val="false"/>
+          <w:sz w:val="22"/>
+          <w:szCs w:val="22"/>
+          <w:u w:val="none"/>
+        </w:rPr>
+        <w:t>Gut gelaufen, Öffentlichkeitsarbeit hätte besser sein können</w:t>
+      </w:r>
+    </w:p>
+    <w:p>
+      <w:pPr>
+        <w:pStyle w:val="Normal"/>
+        <w:jc w:val="both"/>
+        <w:rPr>
+          <w:b w:val="false"/>
+          <w:b w:val="false"/>
+          <w:bCs w:val="false"/>
+        </w:rPr>
+      </w:pPr>
+      <w:r>
+        <w:rPr>
+          <w:rFonts w:cs="Calibri" w:cstheme="minorHAnsi"/>
+          <w:b w:val="false"/>
+          <w:bCs w:val="false"/>
+          <w:sz w:val="22"/>
+          <w:szCs w:val="22"/>
+          <w:u w:val="none"/>
+        </w:rPr>
+        <w:t>Gunhild: Kultur, Ernsthaftigkeit, wenige ausgezählt am Ende</w:t>
+      </w:r>
+    </w:p>
+    <w:p>
+      <w:pPr>
+        <w:pStyle w:val="Normal"/>
+        <w:jc w:val="both"/>
+        <w:rPr>
+          <w:b w:val="false"/>
+          <w:b w:val="false"/>
+          <w:bCs w:val="false"/>
+        </w:rPr>
+      </w:pPr>
+      <w:r>
+        <w:rPr>
+          <w:rFonts w:cs="Calibri" w:cstheme="minorHAnsi"/>
+          <w:b w:val="false"/>
+          <w:bCs w:val="false"/>
+          <w:sz w:val="22"/>
+          <w:szCs w:val="22"/>
+          <w:u w:val="none"/>
+        </w:rPr>
+        <w:t>Jim: viel Arbeit rechtzeitig ankündigen und abarbeiten</w:t>
+      </w:r>
+    </w:p>
+    <w:p>
+      <w:pPr>
+        <w:pStyle w:val="Normal"/>
+        <w:jc w:val="both"/>
+        <w:rPr>
+          <w:b w:val="false"/>
+          <w:b w:val="false"/>
+          <w:bCs w:val="false"/>
+        </w:rPr>
+      </w:pPr>
+      <w:r>
+        <w:rPr>
+          <w:rFonts w:cs="Calibri" w:cstheme="minorHAnsi"/>
+          <w:b w:val="false"/>
+          <w:bCs w:val="false"/>
+          <w:sz w:val="22"/>
+          <w:szCs w:val="22"/>
+          <w:u w:val="none"/>
+        </w:rPr>
+        <w:t>Timo: Bilder bei der Briefwahl?</w:t>
+      </w:r>
+    </w:p>
+    <w:p>
+      <w:pPr>
+        <w:pStyle w:val="Normal"/>
+        <w:jc w:val="both"/>
+        <w:rPr>
+          <w:b w:val="false"/>
+          <w:b w:val="false"/>
+          <w:bCs w:val="false"/>
+        </w:rPr>
+      </w:pPr>
+      <w:r>
+        <w:rPr>
+          <w:rFonts w:cs="Calibri" w:cstheme="minorHAnsi"/>
+          <w:b w:val="false"/>
+          <w:bCs w:val="false"/>
+          <w:sz w:val="22"/>
+          <w:szCs w:val="22"/>
+          <w:u w:val="none"/>
+        </w:rPr>
+        <w:t xml:space="preserve">Thema „fairer Wahlkampf“: Wie steht Ihr zur Kampagne „Wir lieben den AStA“? </w:t>
+      </w:r>
+    </w:p>
+    <w:p>
+      <w:pPr>
+        <w:pStyle w:val="Normal"/>
+        <w:jc w:val="both"/>
+        <w:rPr>
+          <w:b w:val="false"/>
+          <w:b w:val="false"/>
+          <w:bCs w:val="false"/>
+        </w:rPr>
+      </w:pPr>
+      <w:r>
+        <w:rPr>
+          <w:rFonts w:cs="Calibri" w:cstheme="minorHAnsi"/>
+          <w:b w:val="false"/>
+          <w:bCs w:val="false"/>
+          <w:sz w:val="22"/>
+          <w:szCs w:val="22"/>
+          <w:u w:val="none"/>
+        </w:rPr>
+        <w:t xml:space="preserve">Melf: Irgendwas mit Mexikanern. </w:t>
+      </w:r>
+      <w:r>
+        <w:rPr>
+          <w:rFonts w:cs="Calibri" w:cstheme="minorHAnsi"/>
+          <w:b w:val="false"/>
+          <w:bCs w:val="false"/>
+          <w:sz w:val="22"/>
+          <w:szCs w:val="22"/>
+          <w:u w:val="none"/>
+        </w:rPr>
+        <w:t>Muß man nicht so ernst nehmen.</w:t>
+      </w:r>
+    </w:p>
+    <w:p>
+      <w:pPr>
+        <w:pStyle w:val="Normal"/>
+        <w:jc w:val="both"/>
+        <w:rPr>
+          <w:b w:val="false"/>
+          <w:b w:val="false"/>
+          <w:bCs w:val="false"/>
+        </w:rPr>
+      </w:pPr>
+      <w:r>
+        <w:rPr>
+          <w:rFonts w:cs="Calibri" w:cstheme="minorHAnsi"/>
+          <w:b w:val="false"/>
+          <w:bCs w:val="false"/>
+          <w:sz w:val="22"/>
+          <w:szCs w:val="22"/>
+          <w:u w:val="none"/>
+        </w:rPr>
+        <w:t xml:space="preserve">Till: fair und politisch orientiert, nicht viel Zerstörung. </w:t>
+      </w:r>
+      <w:r>
+        <w:rPr>
+          <w:rFonts w:cs="Calibri" w:cstheme="minorHAnsi"/>
+          <w:b w:val="false"/>
+          <w:bCs w:val="false"/>
+          <w:sz w:val="22"/>
+          <w:szCs w:val="22"/>
+          <w:u w:val="none"/>
+        </w:rPr>
+        <w:t>Mehr dauerhafte Präsenz. OE´n wichtig. OE-Tutoren zur StuPa-Sitzung einladen, damit sie wissen, über wen sie reden.</w:t>
+      </w:r>
+    </w:p>
+    <w:p>
+      <w:pPr>
+        <w:pStyle w:val="Normal"/>
+        <w:jc w:val="left"/>
+        <w:rPr>
+          <w:b w:val="false"/>
+          <w:b w:val="false"/>
+          <w:bCs w:val="false"/>
+        </w:rPr>
+      </w:pPr>
+      <w:r>
+        <w:rPr>
+          <w:rFonts w:cs="Calibri" w:cstheme="minorHAnsi"/>
+          <w:b w:val="false"/>
+          <w:bCs w:val="false"/>
+          <w:sz w:val="22"/>
+          <w:szCs w:val="22"/>
+          <w:u w:val="none"/>
+        </w:rPr>
+        <w:t xml:space="preserve">Jim: Rein mathematisch kann es mit dem AStA so (nicht?) weitergehen. Mehr Öffentlichkeit! Außenbereiche unpolitisch(er). Viele Zitate oder Wörter nicht verständlich, auch „anti-imperialistisch“ und „anti-deutsch“. Nicht alle, die nicht so reflektiert sind, sind rechts. Die Zwischentöne beachten. Positive Forderungen stellen! </w:t>
+      </w:r>
+    </w:p>
+    <w:p>
+      <w:pPr>
+        <w:pStyle w:val="Normal"/>
+        <w:jc w:val="left"/>
+        <w:rPr>
+          <w:b w:val="false"/>
+          <w:b w:val="false"/>
+          <w:bCs w:val="false"/>
+        </w:rPr>
+      </w:pPr>
+      <w:r>
+        <w:rPr>
+          <w:rFonts w:cs="Calibri" w:cstheme="minorHAnsi"/>
+          <w:b w:val="false"/>
+          <w:bCs w:val="false"/>
+          <w:sz w:val="22"/>
+          <w:szCs w:val="22"/>
+          <w:u w:val="none"/>
+        </w:rPr>
+        <w:t>HVV will die Papierfahrscheine abschaffen. VS sollte sich da einmischen (Campus-Card?)</w:t>
+      </w:r>
+    </w:p>
+    <w:p>
+      <w:pPr>
+        <w:pStyle w:val="Normal"/>
+        <w:jc w:val="left"/>
+        <w:rPr>
+          <w:b w:val="false"/>
+          <w:b w:val="false"/>
+          <w:bCs w:val="false"/>
+        </w:rPr>
+      </w:pPr>
+      <w:r>
+        <w:rPr>
+          <w:rFonts w:cs="Calibri" w:cstheme="minorHAnsi"/>
+          <w:b w:val="false"/>
+          <w:bCs w:val="false"/>
+          <w:sz w:val="22"/>
+          <w:szCs w:val="22"/>
+          <w:u w:val="none"/>
+        </w:rPr>
+        <w:t>Timo: In der Biologie gibt es keine studentischen OE-Tutoren (mehr), alle vom Studienbüro eingestellt. Linke Listen…</w:t>
+      </w:r>
+    </w:p>
+    <w:p>
+      <w:pPr>
+        <w:pStyle w:val="Normal"/>
+        <w:jc w:val="left"/>
+        <w:rPr>
+          <w:b w:val="false"/>
+          <w:b w:val="false"/>
+          <w:bCs w:val="false"/>
+        </w:rPr>
+      </w:pPr>
+      <w:r>
+        <w:rPr>
+          <w:rFonts w:cs="Calibri" w:cstheme="minorHAnsi"/>
+          <w:b w:val="false"/>
+          <w:bCs w:val="false"/>
+          <w:sz w:val="22"/>
+          <w:szCs w:val="22"/>
+          <w:u w:val="none"/>
+        </w:rPr>
+        <w:t>Flyer in den Mensen werden weggeräumt, kann man klären, daß sie liegenbleiben?</w:t>
+      </w:r>
+    </w:p>
+    <w:p>
+      <w:pPr>
+        <w:pStyle w:val="Normal"/>
+        <w:jc w:val="left"/>
+        <w:rPr>
+          <w:b w:val="false"/>
+          <w:b w:val="false"/>
+          <w:bCs w:val="false"/>
+        </w:rPr>
+      </w:pPr>
+      <w:r>
+        <w:rPr>
+          <w:rFonts w:cs="Calibri" w:cstheme="minorHAnsi"/>
+          <w:b w:val="false"/>
+          <w:bCs w:val="false"/>
+          <w:sz w:val="22"/>
+          <w:szCs w:val="22"/>
+          <w:u w:val="none"/>
+        </w:rPr>
+        <w:t>Laura: Können die Urnen länger aufbleiben? Z.B. in der Chemie bis 18.30 Uhr?</w:t>
+      </w:r>
+    </w:p>
+    <w:p>
+      <w:pPr>
+        <w:pStyle w:val="Normal"/>
+        <w:jc w:val="left"/>
+        <w:rPr>
+          <w:b w:val="false"/>
+          <w:b w:val="false"/>
+          <w:bCs w:val="false"/>
+        </w:rPr>
+      </w:pPr>
+      <w:r>
+        <w:rPr>
+          <w:rFonts w:cs="Calibri" w:cstheme="minorHAnsi"/>
+          <w:b w:val="false"/>
+          <w:bCs w:val="false"/>
+          <w:sz w:val="22"/>
+          <w:szCs w:val="22"/>
+          <w:u w:val="none"/>
+        </w:rPr>
+        <w:t>Fremdwörter wie „Anachronismen“ oder „Dialektik“</w:t>
+      </w:r>
+    </w:p>
+    <w:p>
+      <w:pPr>
+        <w:pStyle w:val="Normal"/>
+        <w:jc w:val="left"/>
+        <w:rPr>
+          <w:b w:val="false"/>
+          <w:b w:val="false"/>
+          <w:bCs w:val="false"/>
+        </w:rPr>
+      </w:pPr>
+      <w:r>
+        <w:rPr>
+          <w:rFonts w:cs="Calibri" w:cstheme="minorHAnsi"/>
+          <w:b w:val="false"/>
+          <w:bCs w:val="false"/>
+          <w:sz w:val="22"/>
+          <w:szCs w:val="22"/>
+          <w:u w:val="none"/>
+        </w:rPr>
+        <w:t xml:space="preserve">Till: Zu den „Begrifflichkeiten“: These, Antithese, Synthese – dauerhafte Entwicklung. Die Widersprüche der Gesellschaft lassen sich nicht mit einfacher Sprache aufheben. </w:t>
+      </w:r>
+    </w:p>
+    <w:p>
+      <w:pPr>
+        <w:pStyle w:val="Normal"/>
+        <w:jc w:val="left"/>
+        <w:rPr>
+          <w:rFonts w:cs="Calibri" w:cstheme="minorHAnsi"/>
+          <w:sz w:val="22"/>
+          <w:szCs w:val="22"/>
+          <w:u w:val="none"/>
+        </w:rPr>
+      </w:pPr>
+      <w:r>
+        <w:rPr>
+          <w:b w:val="false"/>
+          <w:bCs w:val="false"/>
+        </w:rPr>
+      </w:r>
+    </w:p>
+    <w:p>
+      <w:pPr>
+        <w:pStyle w:val="Normal"/>
+        <w:jc w:val="both"/>
+        <w:rPr/>
+      </w:pPr>
+      <w:r>
+        <w:rPr>
+          <w:rFonts w:cs="Calibri" w:cstheme="minorHAnsi"/>
+          <w:b/>
+          <w:bCs/>
+          <w:sz w:val="22"/>
+          <w:szCs w:val="22"/>
+          <w:u w:val="none"/>
+        </w:rPr>
+        <w:t>TOP 3 Englischsprachige Wahlwerbung</w:t>
+      </w:r>
+    </w:p>
+    <w:p>
+      <w:pPr>
+        <w:pStyle w:val="Normal"/>
+        <w:jc w:val="both"/>
+        <w:rPr>
+          <w:b w:val="false"/>
+          <w:b w:val="false"/>
+          <w:bCs w:val="false"/>
+        </w:rPr>
+      </w:pPr>
+      <w:r>
+        <w:rPr>
+          <w:rFonts w:cs="Calibri" w:cstheme="minorHAnsi"/>
+          <w:b w:val="false"/>
+          <w:bCs w:val="false"/>
+          <w:sz w:val="22"/>
+          <w:szCs w:val="22"/>
+          <w:u w:val="none"/>
+        </w:rPr>
+        <w:t xml:space="preserve">Jim stellen den Kompromißvorschlag vom Präsidium vor. </w:t>
+      </w:r>
+    </w:p>
+    <w:p>
+      <w:pPr>
+        <w:pStyle w:val="Normal"/>
+        <w:jc w:val="both"/>
+        <w:rPr>
+          <w:b w:val="false"/>
+          <w:b w:val="false"/>
+          <w:bCs w:val="false"/>
+        </w:rPr>
+      </w:pPr>
+      <w:r>
+        <w:rPr>
+          <w:rFonts w:cs="Calibri" w:cstheme="minorHAnsi"/>
+          <w:b w:val="false"/>
+          <w:bCs w:val="false"/>
+          <w:sz w:val="22"/>
+          <w:szCs w:val="22"/>
+          <w:u w:val="none"/>
+        </w:rPr>
+        <w:t>Till: Geomatikum vor ein paar Jahren: Leute haben für die MIN-Liste unterschrieben, weil ihnen erzählt wurde, daß sie sonst abgeschoben werden können. Das Englische nicht ausnutzen. P</w:t>
+      </w:r>
+      <w:r>
+        <w:rPr>
+          <w:rFonts w:cs="Calibri" w:cstheme="minorHAnsi"/>
+          <w:b w:val="false"/>
+          <w:bCs w:val="false"/>
+          <w:sz w:val="22"/>
+          <w:szCs w:val="22"/>
+          <w:u w:val="none"/>
+        </w:rPr>
+        <w:t>räzisieren, daß</w:t>
+      </w:r>
+      <w:r>
+        <w:rPr>
+          <w:rFonts w:cs="Calibri" w:cstheme="minorHAnsi"/>
+          <w:b w:val="false"/>
+          <w:bCs w:val="false"/>
+          <w:sz w:val="22"/>
+          <w:szCs w:val="22"/>
+          <w:u w:val="none"/>
+        </w:rPr>
+        <w:t xml:space="preserve"> es um die Übersetzung der Listendarstellung </w:t>
+      </w:r>
+      <w:r>
+        <w:rPr>
+          <w:rFonts w:cs="Calibri" w:cstheme="minorHAnsi"/>
+          <w:b w:val="false"/>
+          <w:bCs w:val="false"/>
+          <w:sz w:val="22"/>
+          <w:szCs w:val="22"/>
+          <w:u w:val="none"/>
+        </w:rPr>
+        <w:t xml:space="preserve">und nicht einen anderen Text geht. </w:t>
+      </w:r>
+    </w:p>
+    <w:p>
+      <w:pPr>
+        <w:pStyle w:val="Normal"/>
+        <w:jc w:val="both"/>
+        <w:rPr>
+          <w:b w:val="false"/>
+          <w:b w:val="false"/>
+          <w:bCs w:val="false"/>
+        </w:rPr>
+      </w:pPr>
+      <w:r>
+        <w:rPr>
+          <w:rFonts w:cs="Calibri" w:cstheme="minorHAnsi"/>
+          <w:b w:val="false"/>
+          <w:bCs w:val="false"/>
+          <w:sz w:val="22"/>
+          <w:szCs w:val="22"/>
+          <w:u w:val="none"/>
+        </w:rPr>
+        <w:t>M</w:t>
+      </w:r>
+      <w:r>
+        <w:rPr>
+          <w:rFonts w:cs="Calibri" w:cstheme="minorHAnsi"/>
+          <w:b w:val="false"/>
+          <w:bCs w:val="false"/>
+          <w:sz w:val="22"/>
+          <w:szCs w:val="22"/>
+          <w:u w:val="none"/>
+        </w:rPr>
+        <w:t xml:space="preserve">ario: Was bedeutet „zumindest“? Warum nur die kleine Listendarstellung? </w:t>
+      </w:r>
+    </w:p>
+    <w:p>
+      <w:pPr>
+        <w:pStyle w:val="Normal"/>
+        <w:jc w:val="both"/>
+        <w:rPr>
+          <w:b w:val="false"/>
+          <w:b w:val="false"/>
+          <w:bCs w:val="false"/>
+        </w:rPr>
+      </w:pPr>
+      <w:r>
+        <w:rPr>
+          <w:rFonts w:cs="Calibri" w:cstheme="minorHAnsi"/>
+          <w:b w:val="false"/>
+          <w:bCs w:val="false"/>
+          <w:sz w:val="22"/>
+          <w:szCs w:val="22"/>
+          <w:u w:val="none"/>
+        </w:rPr>
+        <w:t xml:space="preserve">Christian: Auch die allgemeine Informationen und die Eidesstattliche Erklärung mit aufnehmen. </w:t>
+      </w:r>
+    </w:p>
+    <w:p>
+      <w:pPr>
+        <w:pStyle w:val="Normal"/>
+        <w:jc w:val="both"/>
+        <w:rPr>
+          <w:b w:val="false"/>
+          <w:b w:val="false"/>
+          <w:bCs w:val="false"/>
+        </w:rPr>
+      </w:pPr>
+      <w:r>
+        <w:rPr>
+          <w:rFonts w:cs="Calibri" w:cstheme="minorHAnsi"/>
+          <w:b w:val="false"/>
+          <w:bCs w:val="false"/>
+          <w:sz w:val="22"/>
+          <w:szCs w:val="22"/>
+          <w:u w:val="none"/>
+        </w:rPr>
+        <w:t xml:space="preserve">Till: Es geht hier um Mindeststandards, darüber hinaus geht vieles. </w:t>
+      </w:r>
+    </w:p>
+    <w:p>
+      <w:pPr>
+        <w:pStyle w:val="Normal"/>
+        <w:jc w:val="both"/>
+        <w:rPr>
+          <w:b w:val="false"/>
+          <w:b w:val="false"/>
+          <w:bCs w:val="false"/>
+        </w:rPr>
+      </w:pPr>
+      <w:r>
+        <w:rPr>
+          <w:rFonts w:cs="Calibri" w:cstheme="minorHAnsi"/>
+          <w:b w:val="false"/>
+          <w:bCs w:val="false"/>
+          <w:sz w:val="22"/>
+          <w:szCs w:val="22"/>
+          <w:u w:val="none"/>
+        </w:rPr>
+        <w:t>Mario: Warum auch nicht die Große?</w:t>
+      </w:r>
+    </w:p>
+    <w:p>
+      <w:pPr>
+        <w:pStyle w:val="Normal"/>
+        <w:jc w:val="both"/>
+        <w:rPr>
+          <w:b w:val="false"/>
+          <w:b w:val="false"/>
+          <w:bCs w:val="false"/>
+        </w:rPr>
+      </w:pPr>
+      <w:r>
+        <w:rPr>
+          <w:rFonts w:cs="Calibri" w:cstheme="minorHAnsi"/>
+          <w:b w:val="false"/>
+          <w:bCs w:val="false"/>
+          <w:sz w:val="22"/>
+          <w:szCs w:val="22"/>
+          <w:u w:val="none"/>
+        </w:rPr>
+        <w:t>Melf: Mindeststandards, den Rest entscheidet das Präsidium</w:t>
+      </w:r>
+    </w:p>
+    <w:p>
+      <w:pPr>
+        <w:pStyle w:val="Normal"/>
+        <w:jc w:val="both"/>
+        <w:rPr>
+          <w:b w:val="false"/>
+          <w:b w:val="false"/>
+          <w:bCs w:val="false"/>
+        </w:rPr>
+      </w:pPr>
+      <w:r>
+        <w:rPr>
+          <w:rFonts w:cs="Calibri" w:cstheme="minorHAnsi"/>
+          <w:b w:val="false"/>
+          <w:bCs w:val="false"/>
+          <w:sz w:val="22"/>
+          <w:szCs w:val="22"/>
+          <w:u w:val="none"/>
+        </w:rPr>
+        <w:t>Gunhild: Erstmal damit anfangen, Arbeitsaufwand</w:t>
+      </w:r>
+    </w:p>
+    <w:p>
+      <w:pPr>
+        <w:pStyle w:val="Normal"/>
+        <w:jc w:val="both"/>
+        <w:rPr>
+          <w:b w:val="false"/>
+          <w:b w:val="false"/>
+          <w:bCs w:val="false"/>
+        </w:rPr>
+      </w:pPr>
+      <w:r>
+        <w:rPr>
+          <w:rFonts w:cs="Calibri" w:cstheme="minorHAnsi"/>
+          <w:b w:val="false"/>
+          <w:bCs w:val="false"/>
+          <w:sz w:val="22"/>
+          <w:szCs w:val="22"/>
+          <w:u w:val="none"/>
+        </w:rPr>
+        <w:t>Till: Ein weiteres „zumindest“ vor „ihre kleinen Listendarstellungen“ einfügen</w:t>
+      </w:r>
+    </w:p>
+    <w:p>
+      <w:pPr>
+        <w:pStyle w:val="Normal"/>
+        <w:jc w:val="both"/>
+        <w:rPr>
+          <w:b w:val="false"/>
+          <w:b w:val="false"/>
+          <w:bCs w:val="false"/>
+        </w:rPr>
+      </w:pPr>
+      <w:r>
+        <w:rPr>
+          <w:rFonts w:cs="Calibri" w:cstheme="minorHAnsi"/>
+          <w:b w:val="false"/>
+          <w:bCs w:val="false"/>
+          <w:sz w:val="22"/>
+          <w:szCs w:val="22"/>
+          <w:u w:val="none"/>
+        </w:rPr>
+        <w:t>Präsidium übernimmt Änderungsantrag</w:t>
+      </w:r>
+    </w:p>
+    <w:p>
+      <w:pPr>
+        <w:pStyle w:val="Normal"/>
+        <w:jc w:val="both"/>
+        <w:rPr>
+          <w:b w:val="false"/>
+          <w:b w:val="false"/>
+          <w:bCs w:val="false"/>
+        </w:rPr>
+      </w:pPr>
+      <w:r>
+        <w:rPr>
+          <w:rFonts w:cs="Calibri" w:cstheme="minorHAnsi"/>
+          <w:b w:val="false"/>
+          <w:bCs w:val="false"/>
+          <w:sz w:val="22"/>
+          <w:szCs w:val="22"/>
+          <w:u w:val="none"/>
+        </w:rPr>
+        <w:t>Einstimmig angenommen</w:t>
+      </w:r>
+    </w:p>
+    <w:p>
+      <w:pPr>
+        <w:pStyle w:val="Normal"/>
+        <w:jc w:val="both"/>
+        <w:rPr>
+          <w:rFonts w:cs="Calibri" w:cstheme="minorHAnsi"/>
           <w:b/>
           <w:b/>
           <w:bCs/>
@@ -342,6 +2703,16 @@
         </w:rPr>
       </w:pPr>
       <w:r>
+        <w:rPr/>
+      </w:r>
+    </w:p>
+    <w:p>
+      <w:pPr>
+        <w:pStyle w:val="Normal"/>
+        <w:jc w:val="both"/>
+        <w:rPr/>
+      </w:pPr>
+      <w:r>
         <w:rPr>
           <w:rFonts w:cs="Calibri" w:cstheme="minorHAnsi"/>
           <w:b/>
@@ -350,15 +2721,303 @@
           <w:szCs w:val="22"/>
           <w:u w:val="none"/>
         </w:rPr>
-        <w:tab/>
-        <w:t>a) Bestätigung der Wahlniederschrift</w:t>
-      </w:r>
-    </w:p>
-    <w:p>
-      <w:pPr>
-        <w:pStyle w:val="Normal"/>
-        <w:jc w:val="both"/>
-        <w:rPr>
+        <w:t>TOP 4 Gutachten des Wissenschaftsrats</w:t>
+      </w:r>
+    </w:p>
+    <w:p>
+      <w:pPr>
+        <w:pStyle w:val="Normal"/>
+        <w:jc w:val="left"/>
+        <w:rPr>
+          <w:b w:val="false"/>
+          <w:b w:val="false"/>
+          <w:bCs w:val="false"/>
+        </w:rPr>
+      </w:pPr>
+      <w:r>
+        <w:rPr>
+          <w:rFonts w:cs="Calibri" w:cstheme="minorHAnsi"/>
+          <w:b w:val="false"/>
+          <w:bCs w:val="false"/>
+          <w:sz w:val="22"/>
+          <w:szCs w:val="22"/>
+          <w:u w:val="none"/>
+        </w:rPr>
+        <w:t xml:space="preserve">Franziska stellt den Antrag des AStA vor: Der Wissenschaftsrat will von den gesellschaftlichen Aufgaben und der Unterfinanzierung nichts wissen, es geht nur um „Sichtbarkeit“ usw. Die kleine Fächer haben hohe Relevanz, z.B. Äthiopisch für die Inklusion der Flüchtlinge. </w:t>
+      </w:r>
+      <w:r>
+        <w:rPr>
+          <w:rFonts w:cs="Calibri" w:cstheme="minorHAnsi"/>
+          <w:b w:val="false"/>
+          <w:bCs w:val="false"/>
+          <w:sz w:val="22"/>
+          <w:szCs w:val="22"/>
+          <w:u w:val="none"/>
+        </w:rPr>
+        <w:t xml:space="preserve">Bei Sonderpädagogik soll es Synergieeffekte geben. </w:t>
+      </w:r>
+    </w:p>
+    <w:p>
+      <w:pPr>
+        <w:pStyle w:val="Normal"/>
+        <w:jc w:val="left"/>
+        <w:rPr>
+          <w:b w:val="false"/>
+          <w:b w:val="false"/>
+          <w:bCs w:val="false"/>
+        </w:rPr>
+      </w:pPr>
+      <w:r>
+        <w:rPr>
+          <w:rFonts w:cs="Calibri" w:cstheme="minorHAnsi"/>
+          <w:b w:val="false"/>
+          <w:bCs w:val="false"/>
+          <w:sz w:val="22"/>
+          <w:szCs w:val="22"/>
+          <w:u w:val="none"/>
+        </w:rPr>
+        <w:t>Phillip: Antrag gut, aber …?</w:t>
+      </w:r>
+    </w:p>
+    <w:p>
+      <w:pPr>
+        <w:pStyle w:val="Normal"/>
+        <w:jc w:val="left"/>
+        <w:rPr>
+          <w:b w:val="false"/>
+          <w:b w:val="false"/>
+          <w:bCs w:val="false"/>
+        </w:rPr>
+      </w:pPr>
+      <w:r>
+        <w:rPr>
+          <w:rFonts w:cs="Calibri" w:cstheme="minorHAnsi"/>
+          <w:b w:val="false"/>
+          <w:bCs w:val="false"/>
+          <w:sz w:val="22"/>
+          <w:szCs w:val="22"/>
+          <w:u w:val="none"/>
+        </w:rPr>
+        <w:t>Malte: Diskrepanz zwischen Sekundärliteratur und Originalbericht, kann noch nicht genau einschätzen.</w:t>
+      </w:r>
+    </w:p>
+    <w:p>
+      <w:pPr>
+        <w:pStyle w:val="Normal"/>
+        <w:jc w:val="left"/>
+        <w:rPr>
+          <w:b w:val="false"/>
+          <w:b w:val="false"/>
+          <w:bCs w:val="false"/>
+        </w:rPr>
+      </w:pPr>
+      <w:r>
+        <w:rPr>
+          <w:rFonts w:cs="Calibri" w:cstheme="minorHAnsi"/>
+          <w:b w:val="false"/>
+          <w:bCs w:val="false"/>
+          <w:sz w:val="22"/>
+          <w:szCs w:val="22"/>
+          <w:u w:val="none"/>
+        </w:rPr>
+        <w:t xml:space="preserve">Till: Gremien dafür da, eine marktkonforme Orientierung durchzusetzen, z.B. hat ThyssenKrupp ein Problem mit der Akademie der Weltreligionen, weil diese für Völkerverständigung statt Rüstungsexporte steht. Volle Attacke bevor die Leute in die Vorlesungsfreie Zeit gehen. </w:t>
+      </w:r>
+    </w:p>
+    <w:p>
+      <w:pPr>
+        <w:pStyle w:val="Normal"/>
+        <w:jc w:val="left"/>
+        <w:rPr>
+          <w:b w:val="false"/>
+          <w:b w:val="false"/>
+          <w:bCs w:val="false"/>
+        </w:rPr>
+      </w:pPr>
+      <w:r>
+        <w:rPr>
+          <w:rFonts w:cs="Calibri" w:cstheme="minorHAnsi"/>
+          <w:b w:val="false"/>
+          <w:bCs w:val="false"/>
+          <w:sz w:val="22"/>
+          <w:szCs w:val="22"/>
+          <w:u w:val="none"/>
+        </w:rPr>
+        <w:t xml:space="preserve">Golnar: Wendy Brown. </w:t>
+      </w:r>
+    </w:p>
+    <w:p>
+      <w:pPr>
+        <w:pStyle w:val="Normal"/>
+        <w:jc w:val="left"/>
+        <w:rPr>
+          <w:b w:val="false"/>
+          <w:b w:val="false"/>
+          <w:bCs w:val="false"/>
+        </w:rPr>
+      </w:pPr>
+      <w:r>
+        <w:rPr>
+          <w:rFonts w:cs="Calibri" w:cstheme="minorHAnsi"/>
+          <w:b w:val="false"/>
+          <w:bCs w:val="false"/>
+          <w:sz w:val="22"/>
+          <w:szCs w:val="22"/>
+          <w:u w:val="none"/>
+        </w:rPr>
+        <w:t xml:space="preserve">Artur: </w:t>
+      </w:r>
+    </w:p>
+    <w:p>
+      <w:pPr>
+        <w:pStyle w:val="Normal"/>
+        <w:jc w:val="left"/>
+        <w:rPr/>
+      </w:pPr>
+      <w:r>
+        <w:rPr>
+          <w:rFonts w:cs="Calibri" w:cstheme="minorHAnsi"/>
+          <w:b w:val="false"/>
+          <w:bCs w:val="false"/>
+          <w:sz w:val="22"/>
+          <w:szCs w:val="22"/>
+          <w:u w:val="none"/>
+        </w:rPr>
+        <w:t>Jochen: IFSH Sch</w:t>
+      </w:r>
+      <w:r>
+        <w:rPr>
+          <w:rFonts w:cs="Calibri" w:cstheme="minorHAnsi"/>
+          <w:b w:val="false"/>
+          <w:bCs w:val="false"/>
+          <w:sz w:val="22"/>
+          <w:szCs w:val="22"/>
+          <w:u w:val="none"/>
+        </w:rPr>
+        <w:t>w</w:t>
+      </w:r>
+      <w:r>
+        <w:rPr>
+          <w:rFonts w:cs="Calibri" w:cstheme="minorHAnsi"/>
+          <w:b w:val="false"/>
+          <w:bCs w:val="false"/>
+          <w:sz w:val="22"/>
+          <w:szCs w:val="22"/>
+          <w:u w:val="none"/>
+        </w:rPr>
+        <w:t xml:space="preserve">erpunktbildung, </w:t>
+      </w:r>
+      <w:r>
+        <w:rPr>
+          <w:rFonts w:cs="Calibri" w:cstheme="minorHAnsi"/>
+          <w:b w:val="false"/>
+          <w:bCs w:val="false"/>
+          <w:sz w:val="22"/>
+          <w:szCs w:val="22"/>
+          <w:u w:val="none"/>
+        </w:rPr>
+        <w:t xml:space="preserve">man kann in der Bevölkerung von der Wichtigkeit dieser Fächer kämpfen. </w:t>
+      </w:r>
+      <w:r>
+        <w:rPr>
+          <w:rFonts w:cs="Calibri" w:cstheme="minorHAnsi"/>
+          <w:b w:val="false"/>
+          <w:bCs w:val="false"/>
+          <w:sz w:val="22"/>
+          <w:szCs w:val="22"/>
+          <w:u w:val="none"/>
+        </w:rPr>
+        <w:t xml:space="preserve">  </w:t>
+      </w:r>
+    </w:p>
+    <w:p>
+      <w:pPr>
+        <w:pStyle w:val="Normal"/>
+        <w:jc w:val="left"/>
+        <w:rPr/>
+      </w:pPr>
+      <w:r>
+        <w:rPr>
+          <w:rFonts w:cs="Calibri" w:cstheme="minorHAnsi"/>
+          <w:b w:val="false"/>
+          <w:bCs w:val="false"/>
+          <w:sz w:val="22"/>
+          <w:szCs w:val="22"/>
+          <w:u w:val="none"/>
+        </w:rPr>
+        <w:t>J</w:t>
+      </w:r>
+      <w:r>
+        <w:rPr>
+          <w:rFonts w:cs="Calibri" w:cstheme="minorHAnsi"/>
+          <w:b w:val="false"/>
+          <w:bCs w:val="false"/>
+          <w:sz w:val="22"/>
+          <w:szCs w:val="22"/>
+          <w:u w:val="none"/>
+        </w:rPr>
+        <w:t xml:space="preserve">im: </w:t>
+      </w:r>
+    </w:p>
+    <w:p>
+      <w:pPr>
+        <w:pStyle w:val="Normal"/>
+        <w:jc w:val="left"/>
+        <w:rPr/>
+      </w:pPr>
+      <w:r>
+        <w:rPr>
+          <w:rFonts w:cs="Calibri" w:cstheme="minorHAnsi"/>
+          <w:b w:val="false"/>
+          <w:bCs w:val="false"/>
+          <w:sz w:val="22"/>
+          <w:szCs w:val="22"/>
+          <w:u w:val="none"/>
+        </w:rPr>
+        <w:t xml:space="preserve">Till: Fak Rat ErzWiss: Inhaltlich klare Vorstellungen und Ratlosigkeit, wie diese argumentativ durchgesetzt werden sollen. </w:t>
+      </w:r>
+    </w:p>
+    <w:p>
+      <w:pPr>
+        <w:pStyle w:val="Normal"/>
+        <w:jc w:val="left"/>
+        <w:rPr/>
+      </w:pPr>
+      <w:r>
+        <w:rPr>
+          <w:rFonts w:cs="Calibri" w:cstheme="minorHAnsi"/>
+          <w:b w:val="false"/>
+          <w:bCs w:val="false"/>
+          <w:sz w:val="22"/>
+          <w:szCs w:val="22"/>
+          <w:u w:val="none"/>
+        </w:rPr>
+        <w:t>In Zeile 14 wird ergänzt: „markt-“konform.</w:t>
+      </w:r>
+    </w:p>
+    <w:p>
+      <w:pPr>
+        <w:pStyle w:val="Normal"/>
+        <w:jc w:val="left"/>
+        <w:rPr/>
+      </w:pPr>
+      <w:r>
+        <w:rPr>
+          <w:rFonts w:cs="Calibri" w:cstheme="minorHAnsi"/>
+          <w:b w:val="false"/>
+          <w:bCs w:val="false"/>
+          <w:sz w:val="22"/>
+          <w:szCs w:val="22"/>
+          <w:u w:val="none"/>
+        </w:rPr>
+        <w:t>Mit m:4:0 angenommen</w:t>
+      </w:r>
+    </w:p>
+    <w:p>
+      <w:pPr>
+        <w:pStyle w:val="Normal"/>
+        <w:jc w:val="both"/>
+        <w:rPr>
+          <w:rFonts w:cs="Calibri" w:cstheme="minorHAnsi"/>
           <w:b/>
           <w:b/>
           <w:bCs/>
@@ -368,6 +3027,16 @@
         </w:rPr>
       </w:pPr>
       <w:r>
+        <w:rPr/>
+      </w:r>
+    </w:p>
+    <w:p>
+      <w:pPr>
+        <w:pStyle w:val="Normal"/>
+        <w:jc w:val="both"/>
+        <w:rPr/>
+      </w:pPr>
+      <w:r>
         <w:rPr>
           <w:rFonts w:cs="Calibri" w:cstheme="minorHAnsi"/>
           <w:b/>
@@ -376,22 +3045,182 @@
           <w:szCs w:val="22"/>
           <w:u w:val="none"/>
         </w:rPr>
-        <w:tab/>
-        <w:t>b) Bestätigung der Referent*innen</w:t>
-      </w:r>
-    </w:p>
-    <w:p>
-      <w:pPr>
-        <w:pStyle w:val="Normal"/>
-        <w:jc w:val="both"/>
-        <w:rPr>
-          <w:b/>
+        <w:t xml:space="preserve">TOP 5 </w:t>
+      </w:r>
+      <w:r>
+        <w:rPr>
+          <w:rFonts w:cs="Calibri" w:cstheme="minorHAnsi"/>
           <w:b/>
           <w:bCs/>
           <w:sz w:val="22"/>
           <w:szCs w:val="22"/>
           <w:u w:val="none"/>
         </w:rPr>
+        <w:t>VG Wort</w:t>
+      </w:r>
+    </w:p>
+    <w:p>
+      <w:pPr>
+        <w:pStyle w:val="Normal"/>
+        <w:spacing w:before="0" w:after="200"/>
+        <w:jc w:val="both"/>
+        <w:rPr>
+          <w:b w:val="false"/>
+          <w:b w:val="false"/>
+          <w:bCs w:val="false"/>
+        </w:rPr>
+      </w:pPr>
+      <w:r>
+        <w:rPr>
+          <w:rFonts w:cs="Calibri" w:cstheme="minorHAnsi"/>
+          <w:b w:val="false"/>
+          <w:bCs w:val="false"/>
+          <w:sz w:val="22"/>
+          <w:szCs w:val="22"/>
+          <w:u w:val="none"/>
+        </w:rPr>
+        <w:t xml:space="preserve">Geoffrey sagt etwas zum Stand der Überarbeitung </w:t>
+      </w:r>
+      <w:r>
+        <w:rPr>
+          <w:rFonts w:cs="Calibri" w:cstheme="minorHAnsi"/>
+          <w:b w:val="false"/>
+          <w:bCs w:val="false"/>
+          <w:sz w:val="22"/>
+          <w:szCs w:val="22"/>
+          <w:u w:val="none"/>
+        </w:rPr>
+        <w:t>des Antrags von ihm und Till</w:t>
+      </w:r>
+      <w:r>
+        <w:rPr>
+          <w:rFonts w:cs="Calibri" w:cstheme="minorHAnsi"/>
+          <w:b w:val="false"/>
+          <w:bCs w:val="false"/>
+          <w:sz w:val="22"/>
+          <w:szCs w:val="22"/>
+          <w:u w:val="none"/>
+        </w:rPr>
+        <w:t xml:space="preserve">. </w:t>
+      </w:r>
+    </w:p>
+    <w:p>
+      <w:pPr>
+        <w:pStyle w:val="Normal"/>
+        <w:spacing w:before="0" w:after="200"/>
+        <w:jc w:val="both"/>
+        <w:rPr>
+          <w:b w:val="false"/>
+          <w:b w:val="false"/>
+          <w:bCs w:val="false"/>
+        </w:rPr>
+      </w:pPr>
+      <w:r>
+        <w:rPr>
+          <w:rFonts w:cs="Calibri" w:cstheme="minorHAnsi"/>
+          <w:b w:val="false"/>
+          <w:bCs w:val="false"/>
+          <w:sz w:val="22"/>
+          <w:szCs w:val="22"/>
+          <w:u w:val="none"/>
+        </w:rPr>
+        <w:t>Timo bemängelt</w:t>
+      </w:r>
+    </w:p>
+    <w:p>
+      <w:pPr>
+        <w:pStyle w:val="Normal"/>
+        <w:spacing w:before="0" w:after="200"/>
+        <w:jc w:val="both"/>
+        <w:rPr>
+          <w:b w:val="false"/>
+          <w:b w:val="false"/>
+          <w:bCs w:val="false"/>
+        </w:rPr>
+      </w:pPr>
+      <w:r>
+        <w:rPr>
+          <w:rFonts w:cs="Calibri" w:cstheme="minorHAnsi"/>
+          <w:b w:val="false"/>
+          <w:bCs w:val="false"/>
+          <w:sz w:val="22"/>
+          <w:szCs w:val="22"/>
+          <w:u w:val="none"/>
+        </w:rPr>
+        <w:t xml:space="preserve">Till erläutert einzelne Aspekte der Überarbeitung und betont besonders die Dreieinigkeit im letzten Absatz. </w:t>
+      </w:r>
+    </w:p>
+    <w:p>
+      <w:pPr>
+        <w:pStyle w:val="Normal"/>
+        <w:spacing w:before="0" w:after="200"/>
+        <w:jc w:val="both"/>
+        <w:rPr>
+          <w:b w:val="false"/>
+          <w:b w:val="false"/>
+          <w:bCs w:val="false"/>
+        </w:rPr>
+      </w:pPr>
+      <w:r>
+        <w:rPr>
+          <w:rFonts w:cs="Calibri" w:cstheme="minorHAnsi"/>
+          <w:b w:val="false"/>
+          <w:bCs w:val="false"/>
+          <w:sz w:val="22"/>
+          <w:szCs w:val="22"/>
+          <w:u w:val="none"/>
+        </w:rPr>
+        <w:t xml:space="preserve">Tobias Berking: </w:t>
+      </w:r>
+    </w:p>
+    <w:p>
+      <w:pPr>
+        <w:pStyle w:val="Normal"/>
+        <w:spacing w:before="0" w:after="200"/>
+        <w:jc w:val="left"/>
+        <w:rPr>
+          <w:b w:val="false"/>
+          <w:b w:val="false"/>
+          <w:bCs w:val="false"/>
+        </w:rPr>
+      </w:pPr>
+      <w:r>
+        <w:rPr>
+          <w:rFonts w:cs="Calibri" w:cstheme="minorHAnsi"/>
+          <w:b w:val="false"/>
+          <w:bCs w:val="false"/>
+          <w:sz w:val="22"/>
+          <w:szCs w:val="22"/>
+          <w:u w:val="none"/>
+        </w:rPr>
+        <w:t>Vorbehaltlich redaktioneller Änderungen mit m:0:6 angenommen</w:t>
+      </w:r>
+    </w:p>
+    <w:p>
+      <w:pPr>
+        <w:pStyle w:val="Normal"/>
+        <w:spacing w:before="0" w:after="200"/>
+        <w:jc w:val="both"/>
+        <w:rPr>
+          <w:rFonts w:cs="Calibri" w:cstheme="minorHAnsi"/>
+          <w:sz w:val="22"/>
+          <w:szCs w:val="22"/>
+          <w:u w:val="none"/>
+        </w:rPr>
+      </w:pPr>
+      <w:r>
+        <w:rPr>
+          <w:b w:val="false"/>
+          <w:bCs w:val="false"/>
+        </w:rPr>
+      </w:r>
+    </w:p>
+    <w:p>
+      <w:pPr>
+        <w:pStyle w:val="Normal"/>
+        <w:spacing w:before="0" w:after="200"/>
+        <w:jc w:val="both"/>
+        <w:rPr/>
       </w:pPr>
       <w:r>
         <w:rPr>
@@ -402,82 +3231,7 @@
           <w:szCs w:val="22"/>
           <w:u w:val="none"/>
         </w:rPr>
-        <w:t>TOP 2 VG-Wort</w:t>
-      </w:r>
-    </w:p>
-    <w:p>
-      <w:pPr>
-        <w:pStyle w:val="Normal"/>
-        <w:jc w:val="both"/>
-        <w:rPr>
-          <w:b/>
-          <w:b/>
-          <w:bCs/>
-          <w:sz w:val="22"/>
-          <w:szCs w:val="22"/>
-          <w:u w:val="none"/>
-        </w:rPr>
-      </w:pPr>
-      <w:r>
-        <w:rPr>
-          <w:rFonts w:cs="Calibri" w:cstheme="minorHAnsi"/>
-          <w:b/>
-          <w:bCs/>
-          <w:sz w:val="22"/>
-          <w:szCs w:val="22"/>
-          <w:u w:val="none"/>
-        </w:rPr>
-        <w:t>TOP 3 Englischsprachige Wahlwerbung</w:t>
-      </w:r>
-    </w:p>
-    <w:p>
-      <w:pPr>
-        <w:pStyle w:val="Normal"/>
-        <w:jc w:val="both"/>
-        <w:rPr>
-          <w:b/>
-          <w:b/>
-          <w:bCs/>
-          <w:sz w:val="22"/>
-          <w:szCs w:val="22"/>
-          <w:u w:val="none"/>
-        </w:rPr>
-      </w:pPr>
-      <w:r>
-        <w:rPr>
-          <w:rFonts w:cs="Calibri" w:cstheme="minorHAnsi"/>
-          <w:b/>
-          <w:bCs/>
-          <w:sz w:val="22"/>
-          <w:szCs w:val="22"/>
-          <w:u w:val="none"/>
-        </w:rPr>
-        <w:t>TOP 4 Wahlauswertung</w:t>
-      </w:r>
-    </w:p>
-    <w:p>
-      <w:pPr>
-        <w:pStyle w:val="Normal"/>
-        <w:jc w:val="both"/>
-        <w:rPr>
-          <w:b/>
-          <w:b/>
-          <w:bCs/>
-          <w:sz w:val="22"/>
-          <w:szCs w:val="22"/>
-          <w:u w:val="none"/>
-        </w:rPr>
-      </w:pPr>
-      <w:r>
-        <w:rPr>
-          <w:rFonts w:cs="Calibri" w:cstheme="minorHAnsi"/>
-          <w:b/>
-          <w:bCs/>
-          <w:sz w:val="22"/>
-          <w:szCs w:val="22"/>
-          <w:u w:val="none"/>
-        </w:rPr>
-        <w:t>TOP 5 Gutachten des Wissenschaftsrats</w:t>
+        <w:t>TOP 6 Verschiedenes</w:t>
       </w:r>
     </w:p>
     <w:p>
@@ -486,24 +3240,21 @@
         <w:spacing w:before="0" w:after="200"/>
         <w:jc w:val="both"/>
         <w:rPr>
-          <w:b/>
-          <w:b/>
-          <w:bCs/>
-          <w:sz w:val="22"/>
-          <w:szCs w:val="22"/>
-          <w:u w:val="none"/>
-        </w:rPr>
-      </w:pPr>
-      <w:r>
-        <w:rPr>
-          <w:rFonts w:cs="Calibri" w:cstheme="minorHAnsi"/>
-          <w:b/>
-          <w:bCs/>
-          <w:sz w:val="22"/>
-          <w:szCs w:val="22"/>
-          <w:u w:val="none"/>
-        </w:rPr>
-        <w:t>TOP 6 Verschiedenes</w:t>
+          <w:b w:val="false"/>
+          <w:b w:val="false"/>
+          <w:bCs w:val="false"/>
+        </w:rPr>
+      </w:pPr>
+      <w:r>
+        <w:rPr>
+          <w:rFonts w:cs="Calibri" w:cstheme="minorHAnsi"/>
+          <w:b w:val="false"/>
+          <w:bCs w:val="false"/>
+          <w:sz w:val="22"/>
+          <w:szCs w:val="22"/>
+          <w:u w:val="none"/>
+        </w:rPr>
+        <w:t xml:space="preserve">22.50 Uhr </w:t>
       </w:r>
     </w:p>
     <w:sectPr>

</xml_diff>

<commit_message>
[Protocols] Rohfassung der 14. Sitzung von 1617 hinzugefügt
Signed-off-by: Jim Martens <github@2martens.de>
</commit_message>
<xml_diff>
--- a/protocols/p1617-sitzung14-2017-01-26_rohfassung.docx
+++ b/protocols/p1617-sitzung14-2017-01-26_rohfassung.docx
@@ -4,17 +4,11 @@
   <w:body>
     <w:p>
       <w:pPr>
-        <w:pStyle w:val="Normal"/>
-        <w:jc w:val="both"/>
-        <w:rPr/>
-      </w:pPr>
-      <w:r>
-        <w:rPr>
-          <w:rFonts w:cs="Calibri" w:cstheme="minorHAnsi"/>
-          <w:sz w:val="28"/>
-          <w:szCs w:val="28"/>
-          <w:u w:val="none"/>
-        </w:rPr>
+        <w:pStyle w:val="Textkrper"/>
+        <w:rPr/>
+      </w:pPr>
+      <w:r>
+        <w:rPr/>
         <w:t>Protokoll der 14. Sitzung am 26. Dezember 2017</w:t>
       </w:r>
     </w:p>
@@ -137,31 +131,7 @@
           <w:b w:val="false"/>
           <w:bCs w:val="false"/>
         </w:rPr>
-        <w:t>6550 Beteiligte = 15,</w:t>
-      </w:r>
-      <w:r>
-        <w:rPr>
-          <w:rFonts w:cs="Calibri" w:cstheme="minorHAnsi"/>
-          <w:b w:val="false"/>
-          <w:bCs w:val="false"/>
-        </w:rPr>
-        <w:t>3</w:t>
-      </w:r>
-      <w:r>
-        <w:rPr>
-          <w:rFonts w:cs="Calibri" w:cstheme="minorHAnsi"/>
-          <w:b w:val="false"/>
-          <w:bCs w:val="false"/>
-        </w:rPr>
-        <w:t xml:space="preserve"> %. </w:t>
-      </w:r>
-      <w:r>
-        <w:rPr>
-          <w:rFonts w:cs="Calibri" w:cstheme="minorHAnsi"/>
-          <w:b w:val="false"/>
-          <w:bCs w:val="false"/>
-        </w:rPr>
-        <w:t>Erklärung: Ungültige bislang nicht in der Wahlbeteiligung drin, jetzt ja.</w:t>
+        <w:t>6550 Beteiligte = 15,3 %. Erklärung: Ungültige bislang nicht in der Wahlbeteiligung drin, jetzt ja.</w:t>
       </w:r>
     </w:p>
     <w:p>
@@ -193,8 +163,7 @@
       </w:pPr>
       <w:r>
         <w:rPr>
-          <w:b w:val="false"/>
-          <w:bCs w:val="false"/>
+          <w:rFonts w:cs="Calibri" w:cstheme="minorHAnsi"/>
         </w:rPr>
       </w:r>
     </w:p>
@@ -243,20 +212,23 @@
         </w:rPr>
       </w:pPr>
       <w:r>
-        <w:rPr/>
-      </w:r>
-    </w:p>
-    <w:p>
-      <w:pPr>
-        <w:pStyle w:val="Normal"/>
-        <w:jc w:val="both"/>
-        <w:rPr/>
-      </w:pPr>
-      <w:r>
         <w:rPr>
           <w:rFonts w:cs="Calibri" w:cstheme="minorHAnsi"/>
           <w:b/>
         </w:rPr>
+      </w:r>
+    </w:p>
+    <w:p>
+      <w:pPr>
+        <w:pStyle w:val="Normal"/>
+        <w:jc w:val="both"/>
+        <w:rPr/>
+      </w:pPr>
+      <w:r>
+        <w:rPr>
+          <w:rFonts w:cs="Calibri" w:cstheme="minorHAnsi"/>
+          <w:b/>
+        </w:rPr>
         <w:t>Geschäftsbericht AStA</w:t>
       </w:r>
     </w:p>
@@ -370,8 +342,24 @@
           <w:szCs w:val="22"/>
           <w:lang w:val="de-DE" w:eastAsia="en-US" w:bidi="ar-SA"/>
         </w:rPr>
-        <w:t xml:space="preserve">- </w:t>
-      </w:r>
+        <w:t xml:space="preserve">- Philturm: findet nicht mehr im Philturm statt, sondern im Übersee-Ring, für drei Jahre. Kriterienkatalog wird erarbeitet für den Umzug. </w:t>
+      </w:r>
+    </w:p>
+    <w:p>
+      <w:pPr>
+        <w:pStyle w:val="Normal"/>
+        <w:jc w:val="both"/>
+        <w:rPr>
+          <w:rFonts w:ascii="Calibri" w:hAnsi="Calibri" w:eastAsia="Calibri" w:cs="Calibri" w:cstheme="minorHAnsi"/>
+          <w:b w:val="false"/>
+          <w:b w:val="false"/>
+          <w:bCs w:val="false"/>
+          <w:color w:val="00000A"/>
+          <w:sz w:val="22"/>
+          <w:szCs w:val="22"/>
+          <w:lang w:val="de-DE" w:eastAsia="en-US" w:bidi="ar-SA"/>
+        </w:rPr>
+      </w:pPr>
       <w:r>
         <w:rPr>
           <w:rFonts w:eastAsia="Calibri" w:cs="Calibri" w:cstheme="minorHAnsi"/>
@@ -382,7 +370,7 @@
           <w:szCs w:val="22"/>
           <w:lang w:val="de-DE" w:eastAsia="en-US" w:bidi="ar-SA"/>
         </w:rPr>
-        <w:t xml:space="preserve">Philturm: findet nicht mehr im Philturm statt, sondern im Übersee-Ring, für drei Jahre. Kriterienkatalog wird erarbeitet für den Umzug. </w:t>
+        <w:t>- Nächste Woche „Stilles Wörtchen“ mit Schwerpunkt Wahlauswertung.</w:t>
       </w:r>
     </w:p>
     <w:p>
@@ -410,7 +398,7 @@
           <w:szCs w:val="22"/>
           <w:lang w:val="de-DE" w:eastAsia="en-US" w:bidi="ar-SA"/>
         </w:rPr>
-        <w:t>- Nächste Woche „Stilles Wörtchen“ mit Schwerpunkt Wahlauswertung.</w:t>
+        <w:t xml:space="preserve">Artur: </w:t>
       </w:r>
     </w:p>
     <w:p>
@@ -438,7 +426,7 @@
           <w:szCs w:val="22"/>
           <w:lang w:val="de-DE" w:eastAsia="en-US" w:bidi="ar-SA"/>
         </w:rPr>
-        <w:t xml:space="preserve">Artur: </w:t>
+        <w:t>- Veranstaltung Kerim Schamberger (?) zur Lage in der Türkei. Der „Putsch“ als Notwehr von Gülen-Leuten und Kemalisten gegen bevorstehende „Bereinigungen“. Druck auf Bundesregierung, Kampfbedingungen für die Leute in Türkei/Kurdistan verbessern.</w:t>
       </w:r>
     </w:p>
     <w:p>
@@ -466,7 +454,7 @@
           <w:szCs w:val="22"/>
           <w:lang w:val="de-DE" w:eastAsia="en-US" w:bidi="ar-SA"/>
         </w:rPr>
-        <w:t>- Veranstaltung Kerim Schamberger (?) zur Lage in der Türkei. Der „Putsch“ als Notwehr von Gülen-Leuten und Kemalisten gegen bevorstehende „Bereinigungen“. Druck auf Bundesregierung, Kampfbedingungen für die Leute in Türkei/Kurdistan verbessern.</w:t>
+        <w:t>Golnar:</w:t>
       </w:r>
     </w:p>
     <w:p>
@@ -494,7 +482,7 @@
           <w:szCs w:val="22"/>
           <w:lang w:val="de-DE" w:eastAsia="en-US" w:bidi="ar-SA"/>
         </w:rPr>
-        <w:t>Golnar:</w:t>
+        <w:t>- Uni Hilft vierte Runde, Auswertung im Ausschuß: Erfreulich, daß jedes Semester 180 Studierende aus den Flüchtlingsunterkünften im Uni-Betrieb integriert. Bedarf hoch.</w:t>
       </w:r>
     </w:p>
     <w:p>
@@ -522,7 +510,7 @@
           <w:szCs w:val="22"/>
           <w:lang w:val="de-DE" w:eastAsia="en-US" w:bidi="ar-SA"/>
         </w:rPr>
-        <w:t>- Uni Hilft vierte Runde, Auswertung im Ausschuß: Erfreulich, daß jedes Semester 180 Studierende aus den Flüchtlingsunterkünften im Uni-Betrieb integriert. Bedarf hoch.</w:t>
+        <w:t>- Veranstaltung Farid …: Süd-Afrika und Israel Apartheid vergleichbar? Analytisch und populär.</w:t>
       </w:r>
     </w:p>
     <w:p>
@@ -550,7 +538,7 @@
           <w:szCs w:val="22"/>
           <w:lang w:val="de-DE" w:eastAsia="en-US" w:bidi="ar-SA"/>
         </w:rPr>
-        <w:t>- Veranstaltung Farid …: Süd-Afrika und Israel Apartheid vergleichbar? Analytisch und populär.</w:t>
+        <w:t>1. Philosophischer Bezugsrahmen: Internationale Solidarität und dialogische Ethik.</w:t>
       </w:r>
     </w:p>
     <w:p>
@@ -578,8 +566,24 @@
           <w:szCs w:val="22"/>
           <w:lang w:val="de-DE" w:eastAsia="en-US" w:bidi="ar-SA"/>
         </w:rPr>
-        <w:t xml:space="preserve">1. Philosophischer Bezugsrahmen: Internationale Solidarität und </w:t>
-      </w:r>
+        <w:t>2. Zionismus: Trennen zwischen Staat Israel und allem anderen, z.B. Religion. Kritisiert, daß die Instrumentalisierung der Geschichte zur Legitimation für Rassismus und Unterdrückung</w:t>
+      </w:r>
+    </w:p>
+    <w:p>
+      <w:pPr>
+        <w:pStyle w:val="Normal"/>
+        <w:jc w:val="both"/>
+        <w:rPr>
+          <w:rFonts w:ascii="Calibri" w:hAnsi="Calibri" w:eastAsia="Calibri" w:cs="Calibri" w:cstheme="minorHAnsi"/>
+          <w:b w:val="false"/>
+          <w:b w:val="false"/>
+          <w:bCs w:val="false"/>
+          <w:color w:val="00000A"/>
+          <w:sz w:val="22"/>
+          <w:szCs w:val="22"/>
+          <w:lang w:val="de-DE" w:eastAsia="en-US" w:bidi="ar-SA"/>
+        </w:rPr>
+      </w:pPr>
       <w:r>
         <w:rPr>
           <w:rFonts w:eastAsia="Calibri" w:cs="Calibri" w:cstheme="minorHAnsi"/>
@@ -590,8 +594,24 @@
           <w:szCs w:val="22"/>
           <w:lang w:val="de-DE" w:eastAsia="en-US" w:bidi="ar-SA"/>
         </w:rPr>
-        <w:t>dialogische E</w:t>
-      </w:r>
+        <w:t>3. Apartheid: Opfermythos als Legitimation.</w:t>
+      </w:r>
+    </w:p>
+    <w:p>
+      <w:pPr>
+        <w:pStyle w:val="Normal"/>
+        <w:jc w:val="both"/>
+        <w:rPr>
+          <w:rFonts w:ascii="Calibri" w:hAnsi="Calibri" w:eastAsia="Calibri" w:cs="Calibri" w:cstheme="minorHAnsi"/>
+          <w:b w:val="false"/>
+          <w:b w:val="false"/>
+          <w:bCs w:val="false"/>
+          <w:color w:val="00000A"/>
+          <w:sz w:val="22"/>
+          <w:szCs w:val="22"/>
+          <w:lang w:val="de-DE" w:eastAsia="en-US" w:bidi="ar-SA"/>
+        </w:rPr>
+      </w:pPr>
       <w:r>
         <w:rPr>
           <w:rFonts w:eastAsia="Calibri" w:cs="Calibri" w:cstheme="minorHAnsi"/>
@@ -602,8 +622,24 @@
           <w:szCs w:val="22"/>
           <w:lang w:val="de-DE" w:eastAsia="en-US" w:bidi="ar-SA"/>
         </w:rPr>
-        <w:t>thi</w:t>
-      </w:r>
+        <w:t xml:space="preserve">Die Veranstaltung wird ab nächster Woche im Internet abrufbar sein. </w:t>
+      </w:r>
+    </w:p>
+    <w:p>
+      <w:pPr>
+        <w:pStyle w:val="Normal"/>
+        <w:jc w:val="both"/>
+        <w:rPr>
+          <w:rFonts w:ascii="Calibri" w:hAnsi="Calibri" w:eastAsia="Calibri" w:cs="Calibri" w:cstheme="minorHAnsi"/>
+          <w:b w:val="false"/>
+          <w:b w:val="false"/>
+          <w:bCs w:val="false"/>
+          <w:color w:val="00000A"/>
+          <w:sz w:val="22"/>
+          <w:szCs w:val="22"/>
+          <w:lang w:val="de-DE" w:eastAsia="en-US" w:bidi="ar-SA"/>
+        </w:rPr>
+      </w:pPr>
       <w:r>
         <w:rPr>
           <w:rFonts w:eastAsia="Calibri" w:cs="Calibri" w:cstheme="minorHAnsi"/>
@@ -614,143 +650,7 @@
           <w:szCs w:val="22"/>
           <w:lang w:val="de-DE" w:eastAsia="en-US" w:bidi="ar-SA"/>
         </w:rPr>
-        <w:t>k.</w:t>
-      </w:r>
-    </w:p>
-    <w:p>
-      <w:pPr>
-        <w:pStyle w:val="Normal"/>
-        <w:jc w:val="both"/>
-        <w:rPr>
-          <w:rFonts w:ascii="Calibri" w:hAnsi="Calibri" w:eastAsia="Calibri" w:cs="Calibri" w:cstheme="minorHAnsi"/>
-          <w:b w:val="false"/>
-          <w:b w:val="false"/>
-          <w:bCs w:val="false"/>
-          <w:color w:val="00000A"/>
-          <w:sz w:val="22"/>
-          <w:szCs w:val="22"/>
-          <w:lang w:val="de-DE" w:eastAsia="en-US" w:bidi="ar-SA"/>
-        </w:rPr>
-      </w:pPr>
-      <w:r>
-        <w:rPr>
-          <w:rFonts w:eastAsia="Calibri" w:cs="Calibri" w:cstheme="minorHAnsi"/>
-          <w:b w:val="false"/>
-          <w:bCs w:val="false"/>
-          <w:color w:val="00000A"/>
-          <w:sz w:val="22"/>
-          <w:szCs w:val="22"/>
-          <w:lang w:val="de-DE" w:eastAsia="en-US" w:bidi="ar-SA"/>
-        </w:rPr>
-        <w:t xml:space="preserve">2. Zionismus: Trennen zwischen Staat Israel und allem anderen, z.B. Religion. </w:t>
-      </w:r>
-      <w:r>
-        <w:rPr>
-          <w:rFonts w:eastAsia="Calibri" w:cs="Calibri" w:cstheme="minorHAnsi"/>
-          <w:b w:val="false"/>
-          <w:bCs w:val="false"/>
-          <w:color w:val="00000A"/>
-          <w:sz w:val="22"/>
-          <w:szCs w:val="22"/>
-          <w:lang w:val="de-DE" w:eastAsia="en-US" w:bidi="ar-SA"/>
-        </w:rPr>
-        <w:t>Kritisiert, daß die Instrumentalisierung der Geschichte zur Legitimation für Rassismus und Unterdrückung</w:t>
-      </w:r>
-    </w:p>
-    <w:p>
-      <w:pPr>
-        <w:pStyle w:val="Normal"/>
-        <w:jc w:val="both"/>
-        <w:rPr>
-          <w:rFonts w:ascii="Calibri" w:hAnsi="Calibri" w:eastAsia="Calibri" w:cs="Calibri" w:cstheme="minorHAnsi"/>
-          <w:b w:val="false"/>
-          <w:b w:val="false"/>
-          <w:bCs w:val="false"/>
-          <w:color w:val="00000A"/>
-          <w:sz w:val="22"/>
-          <w:szCs w:val="22"/>
-          <w:lang w:val="de-DE" w:eastAsia="en-US" w:bidi="ar-SA"/>
-        </w:rPr>
-      </w:pPr>
-      <w:r>
-        <w:rPr>
-          <w:rFonts w:eastAsia="Calibri" w:cs="Calibri" w:cstheme="minorHAnsi"/>
-          <w:b w:val="false"/>
-          <w:bCs w:val="false"/>
-          <w:color w:val="00000A"/>
-          <w:sz w:val="22"/>
-          <w:szCs w:val="22"/>
-          <w:lang w:val="de-DE" w:eastAsia="en-US" w:bidi="ar-SA"/>
-        </w:rPr>
-        <w:t>3. Apartheid: Opfermythos als Legitimation.</w:t>
-      </w:r>
-    </w:p>
-    <w:p>
-      <w:pPr>
-        <w:pStyle w:val="Normal"/>
-        <w:jc w:val="both"/>
-        <w:rPr>
-          <w:rFonts w:ascii="Calibri" w:hAnsi="Calibri" w:eastAsia="Calibri" w:cs="Calibri" w:cstheme="minorHAnsi"/>
-          <w:b w:val="false"/>
-          <w:b w:val="false"/>
-          <w:bCs w:val="false"/>
-          <w:color w:val="00000A"/>
-          <w:sz w:val="22"/>
-          <w:szCs w:val="22"/>
-          <w:lang w:val="de-DE" w:eastAsia="en-US" w:bidi="ar-SA"/>
-        </w:rPr>
-      </w:pPr>
-      <w:r>
-        <w:rPr>
-          <w:rFonts w:eastAsia="Calibri" w:cs="Calibri" w:cstheme="minorHAnsi"/>
-          <w:b w:val="false"/>
-          <w:bCs w:val="false"/>
-          <w:color w:val="00000A"/>
-          <w:sz w:val="22"/>
-          <w:szCs w:val="22"/>
-          <w:lang w:val="de-DE" w:eastAsia="en-US" w:bidi="ar-SA"/>
-        </w:rPr>
-        <w:t xml:space="preserve">Die Veranstaltung wird ab nächster Woche im Internet abrufbar sein. </w:t>
-      </w:r>
-    </w:p>
-    <w:p>
-      <w:pPr>
-        <w:pStyle w:val="Normal"/>
-        <w:jc w:val="both"/>
-        <w:rPr>
-          <w:rFonts w:ascii="Calibri" w:hAnsi="Calibri" w:eastAsia="Calibri" w:cs="Calibri" w:cstheme="minorHAnsi"/>
-          <w:b w:val="false"/>
-          <w:b w:val="false"/>
-          <w:bCs w:val="false"/>
-          <w:color w:val="00000A"/>
-          <w:sz w:val="22"/>
-          <w:szCs w:val="22"/>
-          <w:lang w:val="de-DE" w:eastAsia="en-US" w:bidi="ar-SA"/>
-        </w:rPr>
-      </w:pPr>
-      <w:r>
-        <w:rPr>
-          <w:rFonts w:eastAsia="Calibri" w:cs="Calibri" w:cstheme="minorHAnsi"/>
-          <w:b w:val="false"/>
-          <w:bCs w:val="false"/>
-          <w:color w:val="00000A"/>
-          <w:sz w:val="22"/>
-          <w:szCs w:val="22"/>
-          <w:lang w:val="de-DE" w:eastAsia="en-US" w:bidi="ar-SA"/>
-        </w:rPr>
-        <w:t xml:space="preserve">- Studienkolleg: S-Kurse beibehalten, Unterfinanzierung beenden, Studienreform im Studienkolleg, </w:t>
-      </w:r>
-      <w:r>
-        <w:rPr>
-          <w:rFonts w:eastAsia="Calibri" w:cs="Calibri" w:cstheme="minorHAnsi"/>
-          <w:b w:val="false"/>
-          <w:bCs w:val="false"/>
-          <w:color w:val="00000A"/>
-          <w:sz w:val="22"/>
-          <w:szCs w:val="22"/>
-          <w:lang w:val="de-DE" w:eastAsia="en-US" w:bidi="ar-SA"/>
-        </w:rPr>
-        <w:t>Anti-Diskriminierung wegen Rassismus im Unterricht.</w:t>
+        <w:t>- Studienkolleg: S-Kurse beibehalten, Unterfinanzierung beenden, Studienreform im Studienkolleg, Anti-Diskriminierung wegen Rassismus im Unterricht.</w:t>
       </w:r>
     </w:p>
     <w:p>
@@ -847,20 +747,23 @@
         </w:rPr>
       </w:pPr>
       <w:r>
-        <w:rPr/>
-      </w:r>
-    </w:p>
-    <w:p>
-      <w:pPr>
-        <w:pStyle w:val="Normal"/>
-        <w:jc w:val="both"/>
-        <w:rPr/>
-      </w:pPr>
-      <w:r>
         <w:rPr>
           <w:rFonts w:cs="Calibri" w:cstheme="minorHAnsi"/>
           <w:b/>
         </w:rPr>
+      </w:r>
+    </w:p>
+    <w:p>
+      <w:pPr>
+        <w:pStyle w:val="Normal"/>
+        <w:jc w:val="both"/>
+        <w:rPr/>
+      </w:pPr>
+      <w:r>
+        <w:rPr>
+          <w:rFonts w:cs="Calibri" w:cstheme="minorHAnsi"/>
+          <w:b/>
+        </w:rPr>
         <w:t>Anfragen an den AStA</w:t>
       </w:r>
     </w:p>
@@ -951,15 +854,7 @@
           <w:b w:val="false"/>
           <w:bCs w:val="false"/>
         </w:rPr>
-        <w:t xml:space="preserve">- Jim: </w:t>
-      </w:r>
-      <w:r>
-        <w:rPr>
-          <w:rFonts w:cs="Calibri" w:cstheme="minorHAnsi"/>
-          <w:b w:val="false"/>
-          <w:bCs w:val="false"/>
-        </w:rPr>
-        <w:t>Es gibt nur ein gewisses Zeitfenster für evt. Weitere Beschäftigungen oder Veranstaltungen.</w:t>
+        <w:t>- Jim: Es gibt nur ein gewisses Zeitfenster für evt. Weitere Beschäftigungen oder Veranstaltungen.</w:t>
       </w:r>
     </w:p>
     <w:p>
@@ -1004,23 +899,7 @@
           <w:b w:val="false"/>
           <w:bCs w:val="false"/>
         </w:rPr>
-        <w:t xml:space="preserve">- Golnar: Unsere Verantwortung hier: </w:t>
-      </w:r>
-      <w:r>
-        <w:rPr>
-          <w:rFonts w:cs="Calibri" w:cstheme="minorHAnsi"/>
-          <w:b w:val="false"/>
-          <w:bCs w:val="false"/>
-        </w:rPr>
-        <w:t xml:space="preserve">Aufklärung, </w:t>
-      </w:r>
-      <w:r>
-        <w:rPr>
-          <w:rFonts w:cs="Calibri" w:cstheme="minorHAnsi"/>
-          <w:b w:val="false"/>
-          <w:bCs w:val="false"/>
-        </w:rPr>
-        <w:t>Rüstungsexporte unterbinden.</w:t>
+        <w:t>- Golnar: Unsere Verantwortung hier: Aufklärung, Rüstungsexporte unterbinden.</w:t>
       </w:r>
     </w:p>
     <w:p>
@@ -1169,15 +1048,7 @@
           <w:b w:val="false"/>
           <w:bCs w:val="false"/>
         </w:rPr>
-        <w:t>- Till: Wie kommt ein Soziopath zur Macht? - „Alles bleibt beim Alten.“ „Die Verharmloser“. „Die Eingeschüchterten.“ „</w:t>
-      </w:r>
-      <w:r>
-        <w:rPr>
-          <w:rFonts w:cs="Calibri" w:cstheme="minorHAnsi"/>
-          <w:b w:val="false"/>
-          <w:bCs w:val="false"/>
-        </w:rPr>
-        <w:t>Hauptsache irgendwas wird anders.“</w:t>
+        <w:t>- Till: Wie kommt ein Soziopath zur Macht? - „Alles bleibt beim Alten.“ „Die Verharmloser“. „Die Eingeschüchterten.“ „Hauptsache irgendwas wird anders.“</w:t>
       </w:r>
     </w:p>
     <w:p>
@@ -1215,15 +1086,7 @@
           <w:b w:val="false"/>
           <w:bCs w:val="false"/>
         </w:rPr>
-        <w:t xml:space="preserve">- Artur: Viele Unternehmer für Clinton, weil Trump für Protektonismus. Was hat es mit uns zu tun? Die Wahrheit ist sein größtes Problem. Pressesprecherin spricht von „alternativen Fakten“.  Gegen establishment? Milliardärenschwerste Regierung aller Zeiten. </w:t>
-      </w:r>
-      <w:r>
-        <w:rPr>
-          <w:rFonts w:cs="Calibri" w:cstheme="minorHAnsi"/>
-          <w:b w:val="false"/>
-          <w:bCs w:val="false"/>
-        </w:rPr>
-        <w:t>Journalistik könnte sich an der Aufklärung beteiligen.</w:t>
+        <w:t>- Artur: Viele Unternehmer für Clinton, weil Trump für Protektonismus. Was hat es mit uns zu tun? Die Wahrheit ist sein größtes Problem. Pressesprecherin spricht von „alternativen Fakten“.  Gegen establishment? Milliardärenschwerste Regierung aller Zeiten. Journalistik könnte sich an der Aufklärung beteiligen.</w:t>
       </w:r>
     </w:p>
     <w:p>
@@ -1261,42 +1124,26 @@
           <w:b w:val="false"/>
           <w:bCs w:val="false"/>
         </w:rPr>
-        <w:t xml:space="preserve">- </w:t>
-      </w:r>
-      <w:r>
-        <w:rPr>
-          <w:rFonts w:cs="Calibri" w:cstheme="minorHAnsi"/>
-          <w:b w:val="false"/>
-          <w:bCs w:val="false"/>
-        </w:rPr>
-        <w:t>Sonja: Praktische Solidarität mit amerikanischen Wissenschaftlern</w:t>
-      </w:r>
-    </w:p>
-    <w:p>
-      <w:pPr>
-        <w:pStyle w:val="Normal"/>
-        <w:jc w:val="both"/>
-        <w:rPr>
-          <w:b w:val="false"/>
-          <w:b w:val="false"/>
-          <w:bCs w:val="false"/>
-        </w:rPr>
-      </w:pPr>
-      <w:r>
-        <w:rPr>
-          <w:rFonts w:cs="Calibri" w:cstheme="minorHAnsi"/>
-          <w:b w:val="false"/>
-          <w:bCs w:val="false"/>
-        </w:rPr>
-        <w:t xml:space="preserve">- </w:t>
-      </w:r>
-      <w:r>
-        <w:rPr>
-          <w:rFonts w:cs="Calibri" w:cstheme="minorHAnsi"/>
-          <w:b w:val="false"/>
-          <w:bCs w:val="false"/>
-        </w:rPr>
-        <w:t>Golnar: Wissenschaftssystem ganz andere Bedingungen</w:t>
+        <w:t>- Sonja: Praktische Solidarität mit amerikanischen Wissenschaftlern</w:t>
+      </w:r>
+    </w:p>
+    <w:p>
+      <w:pPr>
+        <w:pStyle w:val="Normal"/>
+        <w:jc w:val="both"/>
+        <w:rPr>
+          <w:b w:val="false"/>
+          <w:b w:val="false"/>
+          <w:bCs w:val="false"/>
+        </w:rPr>
+      </w:pPr>
+      <w:r>
+        <w:rPr>
+          <w:rFonts w:cs="Calibri" w:cstheme="minorHAnsi"/>
+          <w:b w:val="false"/>
+          <w:bCs w:val="false"/>
+        </w:rPr>
+        <w:t>- Golnar: Wissenschaftssystem ganz andere Bedingungen</w:t>
       </w:r>
     </w:p>
     <w:p>
@@ -1400,7 +1247,10 @@
         </w:rPr>
       </w:pPr>
       <w:r>
-        <w:rPr/>
+        <w:rPr>
+          <w:rFonts w:cs="Calibri" w:cstheme="minorHAnsi"/>
+          <w:b/>
+        </w:rPr>
       </w:r>
     </w:p>
     <w:p>
@@ -1541,7 +1391,14 @@
         </w:rPr>
       </w:pPr>
       <w:r>
-        <w:rPr/>
+        <w:rPr>
+          <w:rFonts w:cs="Calibri" w:cstheme="minorHAnsi"/>
+          <w:b w:val="false"/>
+          <w:bCs w:val="false"/>
+          <w:sz w:val="28"/>
+          <w:szCs w:val="28"/>
+          <w:u w:val="single"/>
+        </w:rPr>
       </w:r>
     </w:p>
     <w:p>
@@ -1674,20 +1531,7 @@
           <w:u w:val="none"/>
           <w:lang w:val="de-DE" w:eastAsia="en-US" w:bidi="ar-SA"/>
         </w:rPr>
-        <w:t xml:space="preserve">Lars und Andrea stellen die Referent*innen vor. </w:t>
-      </w:r>
-      <w:r>
-        <w:rPr>
-          <w:rFonts w:eastAsia="Calibri" w:cs="Calibri" w:cstheme="minorHAnsi"/>
-          <w:b w:val="false"/>
-          <w:bCs w:val="false"/>
-          <w:color w:val="00000A"/>
-          <w:sz w:val="22"/>
-          <w:szCs w:val="22"/>
-          <w:u w:val="none"/>
-          <w:lang w:val="de-DE" w:eastAsia="en-US" w:bidi="ar-SA"/>
-        </w:rPr>
-        <w:t xml:space="preserve">Die reguläre Wahl steht im April an. </w:t>
+        <w:t xml:space="preserve">Lars und Andrea stellen die Referent*innen vor. Die reguläre Wahl steht im April an. </w:t>
       </w:r>
     </w:p>
     <w:p>
@@ -1945,8 +1789,409 @@
           <w:szCs w:val="22"/>
           <w:u w:val="none"/>
         </w:rPr>
-        <w:t xml:space="preserve">TOP 2 </w:t>
-      </w:r>
+        <w:t>TOP 2 Wahlauswertung</w:t>
+      </w:r>
+    </w:p>
+    <w:p>
+      <w:pPr>
+        <w:pStyle w:val="Normal"/>
+        <w:jc w:val="both"/>
+        <w:rPr>
+          <w:b w:val="false"/>
+          <w:b w:val="false"/>
+          <w:bCs w:val="false"/>
+        </w:rPr>
+      </w:pPr>
+      <w:r>
+        <w:rPr>
+          <w:rFonts w:cs="Calibri" w:cstheme="minorHAnsi"/>
+          <w:b w:val="false"/>
+          <w:bCs w:val="false"/>
+          <w:sz w:val="22"/>
+          <w:szCs w:val="22"/>
+          <w:u w:val="none"/>
+        </w:rPr>
+        <w:t>Jim: Zahlen sind schon vorgetragen</w:t>
+      </w:r>
+    </w:p>
+    <w:p>
+      <w:pPr>
+        <w:pStyle w:val="Normal"/>
+        <w:jc w:val="both"/>
+        <w:rPr>
+          <w:b w:val="false"/>
+          <w:b w:val="false"/>
+          <w:bCs w:val="false"/>
+        </w:rPr>
+      </w:pPr>
+      <w:r>
+        <w:rPr>
+          <w:rFonts w:cs="Calibri" w:cstheme="minorHAnsi"/>
+          <w:b w:val="false"/>
+          <w:bCs w:val="false"/>
+          <w:sz w:val="22"/>
+          <w:szCs w:val="22"/>
+          <w:u w:val="none"/>
+        </w:rPr>
+        <w:t>Ramon: Noch 80 Briefe von der Post abgeholt</w:t>
+      </w:r>
+    </w:p>
+    <w:p>
+      <w:pPr>
+        <w:pStyle w:val="Normal"/>
+        <w:jc w:val="both"/>
+        <w:rPr>
+          <w:b w:val="false"/>
+          <w:b w:val="false"/>
+          <w:bCs w:val="false"/>
+        </w:rPr>
+      </w:pPr>
+      <w:r>
+        <w:rPr>
+          <w:rFonts w:cs="Calibri" w:cstheme="minorHAnsi"/>
+          <w:b w:val="false"/>
+          <w:bCs w:val="false"/>
+          <w:sz w:val="22"/>
+          <w:szCs w:val="22"/>
+          <w:u w:val="none"/>
+        </w:rPr>
+        <w:t>Auswertung, warum die Briefe ungültig waren</w:t>
+      </w:r>
+    </w:p>
+    <w:p>
+      <w:pPr>
+        <w:pStyle w:val="Normal"/>
+        <w:jc w:val="both"/>
+        <w:rPr>
+          <w:b w:val="false"/>
+          <w:b w:val="false"/>
+          <w:bCs w:val="false"/>
+        </w:rPr>
+      </w:pPr>
+      <w:r>
+        <w:rPr>
+          <w:rFonts w:cs="Calibri" w:cstheme="minorHAnsi"/>
+          <w:b w:val="false"/>
+          <w:bCs w:val="false"/>
+          <w:sz w:val="22"/>
+          <w:szCs w:val="22"/>
+          <w:u w:val="none"/>
+        </w:rPr>
+        <w:t>Gut gelaufen, Öffentlichkeitsarbeit hätte besser sein können</w:t>
+      </w:r>
+    </w:p>
+    <w:p>
+      <w:pPr>
+        <w:pStyle w:val="Normal"/>
+        <w:jc w:val="both"/>
+        <w:rPr>
+          <w:b w:val="false"/>
+          <w:b w:val="false"/>
+          <w:bCs w:val="false"/>
+        </w:rPr>
+      </w:pPr>
+      <w:r>
+        <w:rPr>
+          <w:rFonts w:cs="Calibri" w:cstheme="minorHAnsi"/>
+          <w:b w:val="false"/>
+          <w:bCs w:val="false"/>
+          <w:sz w:val="22"/>
+          <w:szCs w:val="22"/>
+          <w:u w:val="none"/>
+        </w:rPr>
+        <w:t>Gunhild: Kultur, Ernsthaftigkeit, wenige ausgezählt am Ende</w:t>
+      </w:r>
+    </w:p>
+    <w:p>
+      <w:pPr>
+        <w:pStyle w:val="Normal"/>
+        <w:jc w:val="both"/>
+        <w:rPr>
+          <w:b w:val="false"/>
+          <w:b w:val="false"/>
+          <w:bCs w:val="false"/>
+        </w:rPr>
+      </w:pPr>
+      <w:r>
+        <w:rPr>
+          <w:rFonts w:cs="Calibri" w:cstheme="minorHAnsi"/>
+          <w:b w:val="false"/>
+          <w:bCs w:val="false"/>
+          <w:sz w:val="22"/>
+          <w:szCs w:val="22"/>
+          <w:u w:val="none"/>
+        </w:rPr>
+        <w:t>Jim: viel Arbeit rechtzeitig ankündigen und abarbeiten</w:t>
+      </w:r>
+    </w:p>
+    <w:p>
+      <w:pPr>
+        <w:pStyle w:val="Normal"/>
+        <w:jc w:val="both"/>
+        <w:rPr>
+          <w:b w:val="false"/>
+          <w:b w:val="false"/>
+          <w:bCs w:val="false"/>
+        </w:rPr>
+      </w:pPr>
+      <w:r>
+        <w:rPr>
+          <w:rFonts w:cs="Calibri" w:cstheme="minorHAnsi"/>
+          <w:b w:val="false"/>
+          <w:bCs w:val="false"/>
+          <w:sz w:val="22"/>
+          <w:szCs w:val="22"/>
+          <w:u w:val="none"/>
+        </w:rPr>
+        <w:t>Timo: Bilder bei der Briefwahl?</w:t>
+      </w:r>
+    </w:p>
+    <w:p>
+      <w:pPr>
+        <w:pStyle w:val="Normal"/>
+        <w:jc w:val="both"/>
+        <w:rPr>
+          <w:b w:val="false"/>
+          <w:b w:val="false"/>
+          <w:bCs w:val="false"/>
+        </w:rPr>
+      </w:pPr>
+      <w:r>
+        <w:rPr>
+          <w:rFonts w:cs="Calibri" w:cstheme="minorHAnsi"/>
+          <w:b w:val="false"/>
+          <w:bCs w:val="false"/>
+          <w:sz w:val="22"/>
+          <w:szCs w:val="22"/>
+          <w:u w:val="none"/>
+        </w:rPr>
+        <w:t xml:space="preserve">Thema „fairer Wahlkampf“: Wie steht Ihr zur Kampagne „Wir lieben den AStA“? </w:t>
+      </w:r>
+    </w:p>
+    <w:p>
+      <w:pPr>
+        <w:pStyle w:val="Normal"/>
+        <w:jc w:val="both"/>
+        <w:rPr>
+          <w:b w:val="false"/>
+          <w:b w:val="false"/>
+          <w:bCs w:val="false"/>
+        </w:rPr>
+      </w:pPr>
+      <w:r>
+        <w:rPr>
+          <w:rFonts w:cs="Calibri" w:cstheme="minorHAnsi"/>
+          <w:b w:val="false"/>
+          <w:bCs w:val="false"/>
+          <w:sz w:val="22"/>
+          <w:szCs w:val="22"/>
+          <w:u w:val="none"/>
+        </w:rPr>
+        <w:t>Melf: Irgendwas mit Mexikanern. Muß man nicht so ernst nehmen.</w:t>
+      </w:r>
+    </w:p>
+    <w:p>
+      <w:pPr>
+        <w:pStyle w:val="Normal"/>
+        <w:jc w:val="both"/>
+        <w:rPr>
+          <w:b w:val="false"/>
+          <w:b w:val="false"/>
+          <w:bCs w:val="false"/>
+        </w:rPr>
+      </w:pPr>
+      <w:r>
+        <w:rPr>
+          <w:rFonts w:cs="Calibri" w:cstheme="minorHAnsi"/>
+          <w:b w:val="false"/>
+          <w:bCs w:val="false"/>
+          <w:sz w:val="22"/>
+          <w:szCs w:val="22"/>
+          <w:u w:val="none"/>
+        </w:rPr>
+        <w:t>Till: fair und politisch orientiert, nicht viel Zerstörung. Mehr dauerhafte Präsenz. OE´n wichtig. OE-Tutoren zur StuPa-Sitzung einladen, damit sie wissen, über wen sie reden.</w:t>
+      </w:r>
+    </w:p>
+    <w:p>
+      <w:pPr>
+        <w:pStyle w:val="Normal"/>
+        <w:jc w:val="left"/>
+        <w:rPr>
+          <w:b w:val="false"/>
+          <w:b w:val="false"/>
+          <w:bCs w:val="false"/>
+        </w:rPr>
+      </w:pPr>
+      <w:r>
+        <w:rPr>
+          <w:rFonts w:cs="Calibri" w:cstheme="minorHAnsi"/>
+          <w:b w:val="false"/>
+          <w:bCs w:val="false"/>
+          <w:sz w:val="22"/>
+          <w:szCs w:val="22"/>
+          <w:u w:val="none"/>
+        </w:rPr>
+        <w:t xml:space="preserve">Jim: Rein mathematisch kann es mit dem AStA so (nicht?) weitergehen. Mehr Öffentlichkeit! Außenbereiche unpolitisch(er). Viele Zitate oder Wörter nicht verständlich, auch „anti-imperialistisch“ und „anti-deutsch“. Nicht alle, die nicht so reflektiert sind, sind rechts. Die Zwischentöne beachten. Positive Forderungen stellen! </w:t>
+      </w:r>
+    </w:p>
+    <w:p>
+      <w:pPr>
+        <w:pStyle w:val="Normal"/>
+        <w:jc w:val="left"/>
+        <w:rPr>
+          <w:b w:val="false"/>
+          <w:b w:val="false"/>
+          <w:bCs w:val="false"/>
+        </w:rPr>
+      </w:pPr>
+      <w:r>
+        <w:rPr>
+          <w:rFonts w:cs="Calibri" w:cstheme="minorHAnsi"/>
+          <w:b w:val="false"/>
+          <w:bCs w:val="false"/>
+          <w:sz w:val="22"/>
+          <w:szCs w:val="22"/>
+          <w:u w:val="none"/>
+        </w:rPr>
+        <w:t>HVV will die Papierfahrscheine abschaffen. VS sollte sich da einmischen (Campus-Card?)</w:t>
+      </w:r>
+    </w:p>
+    <w:p>
+      <w:pPr>
+        <w:pStyle w:val="Normal"/>
+        <w:jc w:val="left"/>
+        <w:rPr>
+          <w:b w:val="false"/>
+          <w:b w:val="false"/>
+          <w:bCs w:val="false"/>
+        </w:rPr>
+      </w:pPr>
+      <w:r>
+        <w:rPr>
+          <w:rFonts w:cs="Calibri" w:cstheme="minorHAnsi"/>
+          <w:b w:val="false"/>
+          <w:bCs w:val="false"/>
+          <w:sz w:val="22"/>
+          <w:szCs w:val="22"/>
+          <w:u w:val="none"/>
+        </w:rPr>
+        <w:t>Timo: In der Biologie gibt es keine studentischen OE-Tutoren (mehr), alle vom Studienbüro eingestellt. Linke Listen…</w:t>
+      </w:r>
+    </w:p>
+    <w:p>
+      <w:pPr>
+        <w:pStyle w:val="Normal"/>
+        <w:jc w:val="left"/>
+        <w:rPr>
+          <w:b w:val="false"/>
+          <w:b w:val="false"/>
+          <w:bCs w:val="false"/>
+        </w:rPr>
+      </w:pPr>
+      <w:r>
+        <w:rPr>
+          <w:rFonts w:cs="Calibri" w:cstheme="minorHAnsi"/>
+          <w:b w:val="false"/>
+          <w:bCs w:val="false"/>
+          <w:sz w:val="22"/>
+          <w:szCs w:val="22"/>
+          <w:u w:val="none"/>
+        </w:rPr>
+        <w:t>Flyer in den Mensen werden weggeräumt, kann man klären, daß sie liegenbleiben?</w:t>
+      </w:r>
+    </w:p>
+    <w:p>
+      <w:pPr>
+        <w:pStyle w:val="Normal"/>
+        <w:jc w:val="left"/>
+        <w:rPr>
+          <w:b w:val="false"/>
+          <w:b w:val="false"/>
+          <w:bCs w:val="false"/>
+        </w:rPr>
+      </w:pPr>
+      <w:r>
+        <w:rPr>
+          <w:rFonts w:cs="Calibri" w:cstheme="minorHAnsi"/>
+          <w:b w:val="false"/>
+          <w:bCs w:val="false"/>
+          <w:sz w:val="22"/>
+          <w:szCs w:val="22"/>
+          <w:u w:val="none"/>
+        </w:rPr>
+        <w:t>Laura: Können die Urnen länger aufbleiben? Z.B. in der Chemie bis 18.30 Uhr?</w:t>
+      </w:r>
+    </w:p>
+    <w:p>
+      <w:pPr>
+        <w:pStyle w:val="Normal"/>
+        <w:jc w:val="left"/>
+        <w:rPr>
+          <w:b w:val="false"/>
+          <w:b w:val="false"/>
+          <w:bCs w:val="false"/>
+        </w:rPr>
+      </w:pPr>
+      <w:r>
+        <w:rPr>
+          <w:rFonts w:cs="Calibri" w:cstheme="minorHAnsi"/>
+          <w:b w:val="false"/>
+          <w:bCs w:val="false"/>
+          <w:sz w:val="22"/>
+          <w:szCs w:val="22"/>
+          <w:u w:val="none"/>
+        </w:rPr>
+        <w:t>Fremdwörter wie „Anachronismen“ oder „Dialektik“</w:t>
+      </w:r>
+    </w:p>
+    <w:p>
+      <w:pPr>
+        <w:pStyle w:val="Normal"/>
+        <w:jc w:val="left"/>
+        <w:rPr>
+          <w:b w:val="false"/>
+          <w:b w:val="false"/>
+          <w:bCs w:val="false"/>
+        </w:rPr>
+      </w:pPr>
+      <w:r>
+        <w:rPr>
+          <w:rFonts w:cs="Calibri" w:cstheme="minorHAnsi"/>
+          <w:b w:val="false"/>
+          <w:bCs w:val="false"/>
+          <w:sz w:val="22"/>
+          <w:szCs w:val="22"/>
+          <w:u w:val="none"/>
+        </w:rPr>
+        <w:t xml:space="preserve">Till: Zu den „Begrifflichkeiten“: These, Antithese, Synthese – dauerhafte Entwicklung. Die Widersprüche der Gesellschaft lassen sich nicht mit einfacher Sprache aufheben. </w:t>
+      </w:r>
+    </w:p>
+    <w:p>
+      <w:pPr>
+        <w:pStyle w:val="Normal"/>
+        <w:jc w:val="left"/>
+        <w:rPr>
+          <w:rFonts w:cs="Calibri" w:cstheme="minorHAnsi"/>
+          <w:sz w:val="22"/>
+          <w:szCs w:val="22"/>
+          <w:u w:val="none"/>
+        </w:rPr>
+      </w:pPr>
+      <w:r>
+        <w:rPr>
+          <w:rFonts w:cs="Calibri" w:cstheme="minorHAnsi"/>
+          <w:sz w:val="22"/>
+          <w:szCs w:val="22"/>
+          <w:u w:val="none"/>
+        </w:rPr>
+      </w:r>
+    </w:p>
+    <w:p>
+      <w:pPr>
+        <w:pStyle w:val="Normal"/>
+        <w:jc w:val="both"/>
+        <w:rPr/>
+      </w:pPr>
       <w:r>
         <w:rPr>
           <w:rFonts w:cs="Calibri" w:cstheme="minorHAnsi"/>
@@ -1956,449 +2201,6 @@
           <w:szCs w:val="22"/>
           <w:u w:val="none"/>
         </w:rPr>
-        <w:t>Wahlauswertung</w:t>
-      </w:r>
-    </w:p>
-    <w:p>
-      <w:pPr>
-        <w:pStyle w:val="Normal"/>
-        <w:jc w:val="both"/>
-        <w:rPr>
-          <w:b w:val="false"/>
-          <w:b w:val="false"/>
-          <w:bCs w:val="false"/>
-        </w:rPr>
-      </w:pPr>
-      <w:r>
-        <w:rPr>
-          <w:rFonts w:cs="Calibri" w:cstheme="minorHAnsi"/>
-          <w:b w:val="false"/>
-          <w:bCs w:val="false"/>
-          <w:sz w:val="22"/>
-          <w:szCs w:val="22"/>
-          <w:u w:val="none"/>
-        </w:rPr>
-        <w:t>J</w:t>
-      </w:r>
-      <w:r>
-        <w:rPr>
-          <w:rFonts w:cs="Calibri" w:cstheme="minorHAnsi"/>
-          <w:b w:val="false"/>
-          <w:bCs w:val="false"/>
-          <w:sz w:val="22"/>
-          <w:szCs w:val="22"/>
-          <w:u w:val="none"/>
-        </w:rPr>
-        <w:t>im: Zahlen sind schon vorgetragen</w:t>
-      </w:r>
-    </w:p>
-    <w:p>
-      <w:pPr>
-        <w:pStyle w:val="Normal"/>
-        <w:jc w:val="both"/>
-        <w:rPr>
-          <w:b w:val="false"/>
-          <w:b w:val="false"/>
-          <w:bCs w:val="false"/>
-        </w:rPr>
-      </w:pPr>
-      <w:r>
-        <w:rPr>
-          <w:rFonts w:cs="Calibri" w:cstheme="minorHAnsi"/>
-          <w:b w:val="false"/>
-          <w:bCs w:val="false"/>
-          <w:sz w:val="22"/>
-          <w:szCs w:val="22"/>
-          <w:u w:val="none"/>
-        </w:rPr>
-        <w:t>Ramon: Noch 80 Briefe von der Post abgeholt</w:t>
-      </w:r>
-    </w:p>
-    <w:p>
-      <w:pPr>
-        <w:pStyle w:val="Normal"/>
-        <w:jc w:val="both"/>
-        <w:rPr>
-          <w:b w:val="false"/>
-          <w:b w:val="false"/>
-          <w:bCs w:val="false"/>
-        </w:rPr>
-      </w:pPr>
-      <w:r>
-        <w:rPr>
-          <w:rFonts w:cs="Calibri" w:cstheme="minorHAnsi"/>
-          <w:b w:val="false"/>
-          <w:bCs w:val="false"/>
-          <w:sz w:val="22"/>
-          <w:szCs w:val="22"/>
-          <w:u w:val="none"/>
-        </w:rPr>
-        <w:t>Auswertung, warum die Briefe ungültig waren</w:t>
-      </w:r>
-    </w:p>
-    <w:p>
-      <w:pPr>
-        <w:pStyle w:val="Normal"/>
-        <w:jc w:val="both"/>
-        <w:rPr>
-          <w:b w:val="false"/>
-          <w:b w:val="false"/>
-          <w:bCs w:val="false"/>
-        </w:rPr>
-      </w:pPr>
-      <w:r>
-        <w:rPr>
-          <w:rFonts w:cs="Calibri" w:cstheme="minorHAnsi"/>
-          <w:b w:val="false"/>
-          <w:bCs w:val="false"/>
-          <w:sz w:val="22"/>
-          <w:szCs w:val="22"/>
-          <w:u w:val="none"/>
-        </w:rPr>
-        <w:t>Gut gelaufen, Öffentlichkeitsarbeit hätte besser sein können</w:t>
-      </w:r>
-    </w:p>
-    <w:p>
-      <w:pPr>
-        <w:pStyle w:val="Normal"/>
-        <w:jc w:val="both"/>
-        <w:rPr>
-          <w:b w:val="false"/>
-          <w:b w:val="false"/>
-          <w:bCs w:val="false"/>
-        </w:rPr>
-      </w:pPr>
-      <w:r>
-        <w:rPr>
-          <w:rFonts w:cs="Calibri" w:cstheme="minorHAnsi"/>
-          <w:b w:val="false"/>
-          <w:bCs w:val="false"/>
-          <w:sz w:val="22"/>
-          <w:szCs w:val="22"/>
-          <w:u w:val="none"/>
-        </w:rPr>
-        <w:t>Gunhild: Kultur, Ernsthaftigkeit, wenige ausgezählt am Ende</w:t>
-      </w:r>
-    </w:p>
-    <w:p>
-      <w:pPr>
-        <w:pStyle w:val="Normal"/>
-        <w:jc w:val="both"/>
-        <w:rPr>
-          <w:b w:val="false"/>
-          <w:b w:val="false"/>
-          <w:bCs w:val="false"/>
-        </w:rPr>
-      </w:pPr>
-      <w:r>
-        <w:rPr>
-          <w:rFonts w:cs="Calibri" w:cstheme="minorHAnsi"/>
-          <w:b w:val="false"/>
-          <w:bCs w:val="false"/>
-          <w:sz w:val="22"/>
-          <w:szCs w:val="22"/>
-          <w:u w:val="none"/>
-        </w:rPr>
-        <w:t>Jim: viel Arbeit rechtzeitig ankündigen und abarbeiten</w:t>
-      </w:r>
-    </w:p>
-    <w:p>
-      <w:pPr>
-        <w:pStyle w:val="Normal"/>
-        <w:jc w:val="both"/>
-        <w:rPr>
-          <w:b w:val="false"/>
-          <w:b w:val="false"/>
-          <w:bCs w:val="false"/>
-        </w:rPr>
-      </w:pPr>
-      <w:r>
-        <w:rPr>
-          <w:rFonts w:cs="Calibri" w:cstheme="minorHAnsi"/>
-          <w:b w:val="false"/>
-          <w:bCs w:val="false"/>
-          <w:sz w:val="22"/>
-          <w:szCs w:val="22"/>
-          <w:u w:val="none"/>
-        </w:rPr>
-        <w:t>Timo: Bilder bei der Briefwahl?</w:t>
-      </w:r>
-    </w:p>
-    <w:p>
-      <w:pPr>
-        <w:pStyle w:val="Normal"/>
-        <w:jc w:val="both"/>
-        <w:rPr>
-          <w:b w:val="false"/>
-          <w:b w:val="false"/>
-          <w:bCs w:val="false"/>
-        </w:rPr>
-      </w:pPr>
-      <w:r>
-        <w:rPr>
-          <w:rFonts w:cs="Calibri" w:cstheme="minorHAnsi"/>
-          <w:b w:val="false"/>
-          <w:bCs w:val="false"/>
-          <w:sz w:val="22"/>
-          <w:szCs w:val="22"/>
-          <w:u w:val="none"/>
-        </w:rPr>
-        <w:t xml:space="preserve">Thema „fairer Wahlkampf“: Wie steht Ihr zur Kampagne „Wir lieben den AStA“? </w:t>
-      </w:r>
-    </w:p>
-    <w:p>
-      <w:pPr>
-        <w:pStyle w:val="Normal"/>
-        <w:jc w:val="both"/>
-        <w:rPr>
-          <w:b w:val="false"/>
-          <w:b w:val="false"/>
-          <w:bCs w:val="false"/>
-        </w:rPr>
-      </w:pPr>
-      <w:r>
-        <w:rPr>
-          <w:rFonts w:cs="Calibri" w:cstheme="minorHAnsi"/>
-          <w:b w:val="false"/>
-          <w:bCs w:val="false"/>
-          <w:sz w:val="22"/>
-          <w:szCs w:val="22"/>
-          <w:u w:val="none"/>
-        </w:rPr>
-        <w:t xml:space="preserve">Melf: Irgendwas mit Mexikanern. </w:t>
-      </w:r>
-      <w:r>
-        <w:rPr>
-          <w:rFonts w:cs="Calibri" w:cstheme="minorHAnsi"/>
-          <w:b w:val="false"/>
-          <w:bCs w:val="false"/>
-          <w:sz w:val="22"/>
-          <w:szCs w:val="22"/>
-          <w:u w:val="none"/>
-        </w:rPr>
-        <w:t>Muß man nicht so ernst nehmen.</w:t>
-      </w:r>
-    </w:p>
-    <w:p>
-      <w:pPr>
-        <w:pStyle w:val="Normal"/>
-        <w:jc w:val="both"/>
-        <w:rPr>
-          <w:b w:val="false"/>
-          <w:b w:val="false"/>
-          <w:bCs w:val="false"/>
-        </w:rPr>
-      </w:pPr>
-      <w:r>
-        <w:rPr>
-          <w:rFonts w:cs="Calibri" w:cstheme="minorHAnsi"/>
-          <w:b w:val="false"/>
-          <w:bCs w:val="false"/>
-          <w:sz w:val="22"/>
-          <w:szCs w:val="22"/>
-          <w:u w:val="none"/>
-        </w:rPr>
-        <w:t xml:space="preserve">Till: fair und politisch orientiert, nicht viel Zerstörung. </w:t>
-      </w:r>
-      <w:r>
-        <w:rPr>
-          <w:rFonts w:cs="Calibri" w:cstheme="minorHAnsi"/>
-          <w:b w:val="false"/>
-          <w:bCs w:val="false"/>
-          <w:sz w:val="22"/>
-          <w:szCs w:val="22"/>
-          <w:u w:val="none"/>
-        </w:rPr>
-        <w:t>Mehr dauerhafte Präsenz. OE´n wichtig. OE-Tutoren zur StuPa-Sitzung einladen, damit sie wissen, über wen sie reden.</w:t>
-      </w:r>
-    </w:p>
-    <w:p>
-      <w:pPr>
-        <w:pStyle w:val="Normal"/>
-        <w:jc w:val="left"/>
-        <w:rPr>
-          <w:b w:val="false"/>
-          <w:b w:val="false"/>
-          <w:bCs w:val="false"/>
-        </w:rPr>
-      </w:pPr>
-      <w:r>
-        <w:rPr>
-          <w:rFonts w:cs="Calibri" w:cstheme="minorHAnsi"/>
-          <w:b w:val="false"/>
-          <w:bCs w:val="false"/>
-          <w:sz w:val="22"/>
-          <w:szCs w:val="22"/>
-          <w:u w:val="none"/>
-        </w:rPr>
-        <w:t xml:space="preserve">Jim: Rein mathematisch kann es mit dem AStA so (nicht?) weitergehen. Mehr Öffentlichkeit! Außenbereiche unpolitisch(er). Viele Zitate oder Wörter nicht verständlich, auch „anti-imperialistisch“ und „anti-deutsch“. Nicht alle, die nicht so reflektiert sind, sind rechts. Die Zwischentöne beachten. Positive Forderungen stellen! </w:t>
-      </w:r>
-    </w:p>
-    <w:p>
-      <w:pPr>
-        <w:pStyle w:val="Normal"/>
-        <w:jc w:val="left"/>
-        <w:rPr>
-          <w:b w:val="false"/>
-          <w:b w:val="false"/>
-          <w:bCs w:val="false"/>
-        </w:rPr>
-      </w:pPr>
-      <w:r>
-        <w:rPr>
-          <w:rFonts w:cs="Calibri" w:cstheme="minorHAnsi"/>
-          <w:b w:val="false"/>
-          <w:bCs w:val="false"/>
-          <w:sz w:val="22"/>
-          <w:szCs w:val="22"/>
-          <w:u w:val="none"/>
-        </w:rPr>
-        <w:t>HVV will die Papierfahrscheine abschaffen. VS sollte sich da einmischen (Campus-Card?)</w:t>
-      </w:r>
-    </w:p>
-    <w:p>
-      <w:pPr>
-        <w:pStyle w:val="Normal"/>
-        <w:jc w:val="left"/>
-        <w:rPr>
-          <w:b w:val="false"/>
-          <w:b w:val="false"/>
-          <w:bCs w:val="false"/>
-        </w:rPr>
-      </w:pPr>
-      <w:r>
-        <w:rPr>
-          <w:rFonts w:cs="Calibri" w:cstheme="minorHAnsi"/>
-          <w:b w:val="false"/>
-          <w:bCs w:val="false"/>
-          <w:sz w:val="22"/>
-          <w:szCs w:val="22"/>
-          <w:u w:val="none"/>
-        </w:rPr>
-        <w:t>Timo: In der Biologie gibt es keine studentischen OE-Tutoren (mehr), alle vom Studienbüro eingestellt. Linke Listen…</w:t>
-      </w:r>
-    </w:p>
-    <w:p>
-      <w:pPr>
-        <w:pStyle w:val="Normal"/>
-        <w:jc w:val="left"/>
-        <w:rPr>
-          <w:b w:val="false"/>
-          <w:b w:val="false"/>
-          <w:bCs w:val="false"/>
-        </w:rPr>
-      </w:pPr>
-      <w:r>
-        <w:rPr>
-          <w:rFonts w:cs="Calibri" w:cstheme="minorHAnsi"/>
-          <w:b w:val="false"/>
-          <w:bCs w:val="false"/>
-          <w:sz w:val="22"/>
-          <w:szCs w:val="22"/>
-          <w:u w:val="none"/>
-        </w:rPr>
-        <w:t>Flyer in den Mensen werden weggeräumt, kann man klären, daß sie liegenbleiben?</w:t>
-      </w:r>
-    </w:p>
-    <w:p>
-      <w:pPr>
-        <w:pStyle w:val="Normal"/>
-        <w:jc w:val="left"/>
-        <w:rPr>
-          <w:b w:val="false"/>
-          <w:b w:val="false"/>
-          <w:bCs w:val="false"/>
-        </w:rPr>
-      </w:pPr>
-      <w:r>
-        <w:rPr>
-          <w:rFonts w:cs="Calibri" w:cstheme="minorHAnsi"/>
-          <w:b w:val="false"/>
-          <w:bCs w:val="false"/>
-          <w:sz w:val="22"/>
-          <w:szCs w:val="22"/>
-          <w:u w:val="none"/>
-        </w:rPr>
-        <w:t>Laura: Können die Urnen länger aufbleiben? Z.B. in der Chemie bis 18.30 Uhr?</w:t>
-      </w:r>
-    </w:p>
-    <w:p>
-      <w:pPr>
-        <w:pStyle w:val="Normal"/>
-        <w:jc w:val="left"/>
-        <w:rPr>
-          <w:b w:val="false"/>
-          <w:b w:val="false"/>
-          <w:bCs w:val="false"/>
-        </w:rPr>
-      </w:pPr>
-      <w:r>
-        <w:rPr>
-          <w:rFonts w:cs="Calibri" w:cstheme="minorHAnsi"/>
-          <w:b w:val="false"/>
-          <w:bCs w:val="false"/>
-          <w:sz w:val="22"/>
-          <w:szCs w:val="22"/>
-          <w:u w:val="none"/>
-        </w:rPr>
-        <w:t>Fremdwörter wie „Anachronismen“ oder „Dialektik“</w:t>
-      </w:r>
-    </w:p>
-    <w:p>
-      <w:pPr>
-        <w:pStyle w:val="Normal"/>
-        <w:jc w:val="left"/>
-        <w:rPr>
-          <w:b w:val="false"/>
-          <w:b w:val="false"/>
-          <w:bCs w:val="false"/>
-        </w:rPr>
-      </w:pPr>
-      <w:r>
-        <w:rPr>
-          <w:rFonts w:cs="Calibri" w:cstheme="minorHAnsi"/>
-          <w:b w:val="false"/>
-          <w:bCs w:val="false"/>
-          <w:sz w:val="22"/>
-          <w:szCs w:val="22"/>
-          <w:u w:val="none"/>
-        </w:rPr>
-        <w:t xml:space="preserve">Till: Zu den „Begrifflichkeiten“: These, Antithese, Synthese – dauerhafte Entwicklung. Die Widersprüche der Gesellschaft lassen sich nicht mit einfacher Sprache aufheben. </w:t>
-      </w:r>
-    </w:p>
-    <w:p>
-      <w:pPr>
-        <w:pStyle w:val="Normal"/>
-        <w:jc w:val="left"/>
-        <w:rPr>
-          <w:rFonts w:cs="Calibri" w:cstheme="minorHAnsi"/>
-          <w:sz w:val="22"/>
-          <w:szCs w:val="22"/>
-          <w:u w:val="none"/>
-        </w:rPr>
-      </w:pPr>
-      <w:r>
-        <w:rPr>
-          <w:b w:val="false"/>
-          <w:bCs w:val="false"/>
-        </w:rPr>
-      </w:r>
-    </w:p>
-    <w:p>
-      <w:pPr>
-        <w:pStyle w:val="Normal"/>
-        <w:jc w:val="both"/>
-        <w:rPr/>
-      </w:pPr>
-      <w:r>
-        <w:rPr>
-          <w:rFonts w:cs="Calibri" w:cstheme="minorHAnsi"/>
-          <w:b/>
-          <w:bCs/>
-          <w:sz w:val="22"/>
-          <w:szCs w:val="22"/>
-          <w:u w:val="none"/>
-        </w:rPr>
         <w:t>TOP 3 Englischsprachige Wahlwerbung</w:t>
       </w:r>
     </w:p>
@@ -2443,73 +2245,29 @@
           <w:szCs w:val="22"/>
           <w:u w:val="none"/>
         </w:rPr>
-        <w:t>Till: Geomatikum vor ein paar Jahren: Leute haben für die MIN-Liste unterschrieben, weil ihnen erzählt wurde, daß sie sonst abgeschoben werden können. Das Englische nicht ausnutzen. P</w:t>
-      </w:r>
-      <w:r>
-        <w:rPr>
-          <w:rFonts w:cs="Calibri" w:cstheme="minorHAnsi"/>
-          <w:b w:val="false"/>
-          <w:bCs w:val="false"/>
-          <w:sz w:val="22"/>
-          <w:szCs w:val="22"/>
-          <w:u w:val="none"/>
-        </w:rPr>
-        <w:t>räzisieren, daß</w:t>
-      </w:r>
-      <w:r>
-        <w:rPr>
-          <w:rFonts w:cs="Calibri" w:cstheme="minorHAnsi"/>
-          <w:b w:val="false"/>
-          <w:bCs w:val="false"/>
-          <w:sz w:val="22"/>
-          <w:szCs w:val="22"/>
-          <w:u w:val="none"/>
-        </w:rPr>
-        <w:t xml:space="preserve"> es um die Übersetzung der Listendarstellung </w:t>
-      </w:r>
-      <w:r>
-        <w:rPr>
-          <w:rFonts w:cs="Calibri" w:cstheme="minorHAnsi"/>
-          <w:b w:val="false"/>
-          <w:bCs w:val="false"/>
-          <w:sz w:val="22"/>
-          <w:szCs w:val="22"/>
-          <w:u w:val="none"/>
-        </w:rPr>
-        <w:t xml:space="preserve">und nicht einen anderen Text geht. </w:t>
-      </w:r>
-    </w:p>
-    <w:p>
-      <w:pPr>
-        <w:pStyle w:val="Normal"/>
-        <w:jc w:val="both"/>
-        <w:rPr>
-          <w:b w:val="false"/>
-          <w:b w:val="false"/>
-          <w:bCs w:val="false"/>
-        </w:rPr>
-      </w:pPr>
-      <w:r>
-        <w:rPr>
-          <w:rFonts w:cs="Calibri" w:cstheme="minorHAnsi"/>
-          <w:b w:val="false"/>
-          <w:bCs w:val="false"/>
-          <w:sz w:val="22"/>
-          <w:szCs w:val="22"/>
-          <w:u w:val="none"/>
-        </w:rPr>
-        <w:t>M</w:t>
-      </w:r>
-      <w:r>
-        <w:rPr>
-          <w:rFonts w:cs="Calibri" w:cstheme="minorHAnsi"/>
-          <w:b w:val="false"/>
-          <w:bCs w:val="false"/>
-          <w:sz w:val="22"/>
-          <w:szCs w:val="22"/>
-          <w:u w:val="none"/>
-        </w:rPr>
-        <w:t xml:space="preserve">ario: Was bedeutet „zumindest“? Warum nur die kleine Listendarstellung? </w:t>
+        <w:t xml:space="preserve">Till: Geomatikum vor ein paar Jahren: Leute haben für die MIN-Liste unterschrieben, weil ihnen erzählt wurde, daß sie sonst abgeschoben werden können. Das Englische nicht ausnutzen. Präzisieren, daß es um die Übersetzung der Listendarstellung und nicht einen anderen Text geht. </w:t>
+      </w:r>
+    </w:p>
+    <w:p>
+      <w:pPr>
+        <w:pStyle w:val="Normal"/>
+        <w:jc w:val="both"/>
+        <w:rPr>
+          <w:b w:val="false"/>
+          <w:b w:val="false"/>
+          <w:bCs w:val="false"/>
+        </w:rPr>
+      </w:pPr>
+      <w:r>
+        <w:rPr>
+          <w:rFonts w:cs="Calibri" w:cstheme="minorHAnsi"/>
+          <w:b w:val="false"/>
+          <w:bCs w:val="false"/>
+          <w:sz w:val="22"/>
+          <w:szCs w:val="22"/>
+          <w:u w:val="none"/>
+        </w:rPr>
+        <w:t xml:space="preserve">Mario: Was bedeutet „zumindest“? Warum nur die kleine Listendarstellung? </w:t>
       </w:r>
     </w:p>
     <w:p>
@@ -2703,16 +2461,6 @@
         </w:rPr>
       </w:pPr>
       <w:r>
-        <w:rPr/>
-      </w:r>
-    </w:p>
-    <w:p>
-      <w:pPr>
-        <w:pStyle w:val="Normal"/>
-        <w:jc w:val="both"/>
-        <w:rPr/>
-      </w:pPr>
-      <w:r>
         <w:rPr>
           <w:rFonts w:cs="Calibri" w:cstheme="minorHAnsi"/>
           <w:b/>
@@ -2721,6 +2469,23 @@
           <w:szCs w:val="22"/>
           <w:u w:val="none"/>
         </w:rPr>
+      </w:r>
+    </w:p>
+    <w:p>
+      <w:pPr>
+        <w:pStyle w:val="Normal"/>
+        <w:jc w:val="both"/>
+        <w:rPr/>
+      </w:pPr>
+      <w:r>
+        <w:rPr>
+          <w:rFonts w:cs="Calibri" w:cstheme="minorHAnsi"/>
+          <w:b/>
+          <w:bCs/>
+          <w:sz w:val="22"/>
+          <w:szCs w:val="22"/>
+          <w:u w:val="none"/>
+        </w:rPr>
         <w:t>TOP 4 Gutachten des Wissenschaftsrats</w:t>
       </w:r>
     </w:p>
@@ -2743,18 +2508,7 @@
           <w:szCs w:val="22"/>
           <w:u w:val="none"/>
         </w:rPr>
-        <w:t xml:space="preserve">Franziska stellt den Antrag des AStA vor: Der Wissenschaftsrat will von den gesellschaftlichen Aufgaben und der Unterfinanzierung nichts wissen, es geht nur um „Sichtbarkeit“ usw. Die kleine Fächer haben hohe Relevanz, z.B. Äthiopisch für die Inklusion der Flüchtlinge. </w:t>
-      </w:r>
-      <w:r>
-        <w:rPr>
-          <w:rFonts w:cs="Calibri" w:cstheme="minorHAnsi"/>
-          <w:b w:val="false"/>
-          <w:bCs w:val="false"/>
-          <w:sz w:val="22"/>
-          <w:szCs w:val="22"/>
-          <w:u w:val="none"/>
-        </w:rPr>
-        <w:t xml:space="preserve">Bei Sonderpädagogik soll es Synergieeffekte geben. </w:t>
+        <w:t xml:space="preserve">Franziska stellt den Antrag des AStA vor: Der Wissenschaftsrat will von den gesellschaftlichen Aufgaben und der Unterfinanzierung nichts wissen, es geht nur um „Sichtbarkeit“ usw. Die kleine Fächer haben hohe Relevanz, z.B. Äthiopisch für die Inklusion der Flüchtlinge. Bei Sonderpädagogik soll es Synergieeffekte geben. </w:t>
       </w:r>
     </w:p>
     <w:p>
@@ -2882,51 +2636,7 @@
           <w:szCs w:val="22"/>
           <w:u w:val="none"/>
         </w:rPr>
-        <w:t>Jochen: IFSH Sch</w:t>
-      </w:r>
-      <w:r>
-        <w:rPr>
-          <w:rFonts w:cs="Calibri" w:cstheme="minorHAnsi"/>
-          <w:b w:val="false"/>
-          <w:bCs w:val="false"/>
-          <w:sz w:val="22"/>
-          <w:szCs w:val="22"/>
-          <w:u w:val="none"/>
-        </w:rPr>
-        <w:t>w</w:t>
-      </w:r>
-      <w:r>
-        <w:rPr>
-          <w:rFonts w:cs="Calibri" w:cstheme="minorHAnsi"/>
-          <w:b w:val="false"/>
-          <w:bCs w:val="false"/>
-          <w:sz w:val="22"/>
-          <w:szCs w:val="22"/>
-          <w:u w:val="none"/>
-        </w:rPr>
-        <w:t xml:space="preserve">erpunktbildung, </w:t>
-      </w:r>
-      <w:r>
-        <w:rPr>
-          <w:rFonts w:cs="Calibri" w:cstheme="minorHAnsi"/>
-          <w:b w:val="false"/>
-          <w:bCs w:val="false"/>
-          <w:sz w:val="22"/>
-          <w:szCs w:val="22"/>
-          <w:u w:val="none"/>
-        </w:rPr>
-        <w:t xml:space="preserve">man kann in der Bevölkerung von der Wichtigkeit dieser Fächer kämpfen. </w:t>
-      </w:r>
-      <w:r>
-        <w:rPr>
-          <w:rFonts w:cs="Calibri" w:cstheme="minorHAnsi"/>
-          <w:b w:val="false"/>
-          <w:bCs w:val="false"/>
-          <w:sz w:val="22"/>
-          <w:szCs w:val="22"/>
-          <w:u w:val="none"/>
-        </w:rPr>
-        <w:t xml:space="preserve">  </w:t>
+        <w:t xml:space="preserve">Jochen: IFSH Schwerpunktbildung, man kann in der Bevölkerung von der Wichtigkeit dieser Fächer kämpfen.   </w:t>
       </w:r>
     </w:p>
     <w:p>
@@ -2944,18 +2654,7 @@
           <w:szCs w:val="22"/>
           <w:u w:val="none"/>
         </w:rPr>
-        <w:t>J</w:t>
-      </w:r>
-      <w:r>
-        <w:rPr>
-          <w:rFonts w:cs="Calibri" w:cstheme="minorHAnsi"/>
-          <w:b w:val="false"/>
-          <w:bCs w:val="false"/>
-          <w:sz w:val="22"/>
-          <w:szCs w:val="22"/>
-          <w:u w:val="none"/>
-        </w:rPr>
-        <w:t xml:space="preserve">im: </w:t>
+        <w:t xml:space="preserve">Jim: </w:t>
       </w:r>
     </w:p>
     <w:p>
@@ -3027,16 +2726,6 @@
         </w:rPr>
       </w:pPr>
       <w:r>
-        <w:rPr/>
-      </w:r>
-    </w:p>
-    <w:p>
-      <w:pPr>
-        <w:pStyle w:val="Normal"/>
-        <w:jc w:val="both"/>
-        <w:rPr/>
-      </w:pPr>
-      <w:r>
         <w:rPr>
           <w:rFonts w:cs="Calibri" w:cstheme="minorHAnsi"/>
           <w:b/>
@@ -3045,8 +2734,14 @@
           <w:szCs w:val="22"/>
           <w:u w:val="none"/>
         </w:rPr>
-        <w:t xml:space="preserve">TOP 5 </w:t>
-      </w:r>
+      </w:r>
+    </w:p>
+    <w:p>
+      <w:pPr>
+        <w:pStyle w:val="Normal"/>
+        <w:jc w:val="both"/>
+        <w:rPr/>
+      </w:pPr>
       <w:r>
         <w:rPr>
           <w:rFonts w:cs="Calibri" w:cstheme="minorHAnsi"/>
@@ -3056,7 +2751,7 @@
           <w:szCs w:val="22"/>
           <w:u w:val="none"/>
         </w:rPr>
-        <w:t>VG Wort</w:t>
+        <w:t>TOP 5 VG Wort</w:t>
       </w:r>
     </w:p>
     <w:p>
@@ -3079,29 +2774,7 @@
           <w:szCs w:val="22"/>
           <w:u w:val="none"/>
         </w:rPr>
-        <w:t xml:space="preserve">Geoffrey sagt etwas zum Stand der Überarbeitung </w:t>
-      </w:r>
-      <w:r>
-        <w:rPr>
-          <w:rFonts w:cs="Calibri" w:cstheme="minorHAnsi"/>
-          <w:b w:val="false"/>
-          <w:bCs w:val="false"/>
-          <w:sz w:val="22"/>
-          <w:szCs w:val="22"/>
-          <w:u w:val="none"/>
-        </w:rPr>
-        <w:t>des Antrags von ihm und Till</w:t>
-      </w:r>
-      <w:r>
-        <w:rPr>
-          <w:rFonts w:cs="Calibri" w:cstheme="minorHAnsi"/>
-          <w:b w:val="false"/>
-          <w:bCs w:val="false"/>
-          <w:sz w:val="22"/>
-          <w:szCs w:val="22"/>
-          <w:u w:val="none"/>
-        </w:rPr>
-        <w:t xml:space="preserve">. </w:t>
+        <w:t xml:space="preserve">Geoffrey sagt etwas zum Stand der Überarbeitung des Antrags von ihm und Till. </w:t>
       </w:r>
     </w:p>
     <w:p>
@@ -3210,8 +2883,10 @@
       </w:pPr>
       <w:r>
         <w:rPr>
-          <w:b w:val="false"/>
-          <w:bCs w:val="false"/>
+          <w:rFonts w:cs="Calibri" w:cstheme="minorHAnsi"/>
+          <w:sz w:val="22"/>
+          <w:szCs w:val="22"/>
+          <w:u w:val="none"/>
         </w:rPr>
       </w:r>
     </w:p>
@@ -3239,11 +2914,7 @@
         <w:pStyle w:val="Normal"/>
         <w:spacing w:before="0" w:after="200"/>
         <w:jc w:val="both"/>
-        <w:rPr>
-          <w:b w:val="false"/>
-          <w:b w:val="false"/>
-          <w:bCs w:val="false"/>
-        </w:rPr>
+        <w:rPr/>
       </w:pPr>
       <w:r>
         <w:rPr>

</xml_diff>